<commit_message>
split rebut opinions into analysis and opinions, more short rebut language
</commit_message>
<xml_diff>
--- a/data/temp_import_docx/opinions.docx
+++ b/data/temp_import_docx/opinions.docx
@@ -2,89 +2,6 @@
 <file path=word/document.xml><?xml version="1.0" encoding="utf-8"?>
 <w:document xmlns:wpc="http://schemas.microsoft.com/office/word/2010/wordprocessingCanvas" xmlns:cx="http://schemas.microsoft.com/office/drawing/2014/chartex" xmlns:cx1="http://schemas.microsoft.com/office/drawing/2015/9/8/chartex" xmlns:cx2="http://schemas.microsoft.com/office/drawing/2015/10/21/chartex" xmlns:cx3="http://schemas.microsoft.com/office/drawing/2016/5/9/chartex" xmlns:cx4="http://schemas.microsoft.com/office/drawing/2016/5/10/chartex" xmlns:cx5="http://schemas.microsoft.com/office/drawing/2016/5/11/chartex" xmlns:cx6="http://schemas.microsoft.com/office/drawing/2016/5/12/chartex" xmlns:cx7="http://schemas.microsoft.com/office/drawing/2016/5/13/chartex" xmlns:cx8="http://schemas.microsoft.com/office/drawing/2016/5/14/chartex" xmlns:mc="http://schemas.openxmlformats.org/markup-compatibility/2006" xmlns:aink="http://schemas.microsoft.com/office/drawing/2016/ink" xmlns:am3d="http://schemas.microsoft.com/office/drawing/2017/model3d" xmlns:o="urn:schemas-microsoft-com:office:office" xmlns:oel="http://schemas.microsoft.com/office/2019/extlst" xmlns:r="http://schemas.openxmlformats.org/officeDocument/2006/relationships" xmlns:m="http://schemas.openxmlformats.org/officeDocument/2006/math" xmlns:v="urn:schemas-microsoft-com:vml" xmlns:wp14="http://schemas.microsoft.com/office/word/2010/wordprocessingDrawing" xmlns:wp="http://schemas.openxmlformats.org/drawingml/2006/wordprocessingDrawing" xmlns:w10="urn:schemas-microsoft-com:office:word" xmlns:w="http://schemas.openxmlformats.org/wordprocessingml/2006/main" xmlns:w14="http://schemas.microsoft.com/office/word/2010/wordml" xmlns:w15="http://schemas.microsoft.com/office/word/2012/wordml" xmlns:w16cex="http://schemas.microsoft.com/office/word/2018/wordml/cex" xmlns:w16cid="http://schemas.microsoft.com/office/word/2016/wordml/cid" xmlns:w16="http://schemas.microsoft.com/office/word/2018/wordml" xmlns:w16du="http://schemas.microsoft.com/office/word/2023/wordml/word16du" xmlns:w16sdtdh="http://schemas.microsoft.com/office/word/2020/wordml/sdtdatahash" xmlns:w16se="http://schemas.microsoft.com/office/word/2015/wordml/symex" xmlns:wpg="http://schemas.microsoft.com/office/word/2010/wordprocessingGroup" xmlns:wpi="http://schemas.microsoft.com/office/word/2010/wordprocessingInk" xmlns:wne="http://schemas.microsoft.com/office/word/2006/wordml" xmlns:wps="http://schemas.microsoft.com/office/word/2010/wordprocessingShape" mc:Ignorable="w14 w15 w16se w16cid w16 w16cex w16sdtdh w16du wp14">
   <w:body>
-    <w:p>
-      <w:pPr>
-        <w:jc w:val="both"/>
-        <w:rPr>
-          <w:rFonts w:ascii="Helvetica" w:hAnsi="Helvetica" w:cs="Helvetica"/>
-          <w:b/>
-          <w:sz w:val="22"/>
-          <w:szCs w:val="22"/>
-        </w:rPr>
-      </w:pPr>
-      <w:r>
-        <w:rPr>
-          <w:rFonts w:ascii="Helvetica" w:hAnsi="Helvetica" w:cs="Helvetica"/>
-          <w:b/>
-          <w:sz w:val="22"/>
-          <w:szCs w:val="22"/>
-        </w:rPr>
-        <w:t>O</w:t>
-      </w:r>
-      <w:r>
-        <w:rPr>
-          <w:rFonts w:ascii="Helvetica" w:hAnsi="Helvetica" w:cs="Helvetica"/>
-          <w:b/>
-          <w:sz w:val="22"/>
-          <w:szCs w:val="22"/>
-        </w:rPr>
-        <w:t>pinions of defendant’s</w:t>
-      </w:r>
-      <w:r>
-        <w:rPr>
-          <w:rFonts w:ascii="Helvetica" w:hAnsi="Helvetica" w:cs="Helvetica"/>
-          <w:b/>
-          <w:sz w:val="22"/>
-          <w:szCs w:val="22"/>
-        </w:rPr>
-        <w:t xml:space="preserve"> </w:t>
-      </w:r>
-      <w:r>
-        <w:rPr>
-          <w:rFonts w:ascii="Helvetica" w:hAnsi="Helvetica" w:cs="Helvetica"/>
-          <w:b/>
-          <w:sz w:val="22"/>
-          <w:szCs w:val="22"/>
-        </w:rPr>
-        <w:t>expert</w:t>
-      </w:r>
-      <w:r>
-        <w:rPr>
-          <w:rFonts w:ascii="Helvetica" w:hAnsi="Helvetica" w:cs="Helvetica"/>
-          <w:b/>
-          <w:sz w:val="22"/>
-          <w:szCs w:val="22"/>
-        </w:rPr>
-        <w:t>,</w:t>
-      </w:r>
-      <w:r>
-        <w:rPr>
-          <w:rFonts w:ascii="Helvetica" w:hAnsi="Helvetica" w:cs="Helvetica"/>
-          <w:b/>
-          <w:sz w:val="22"/>
-          <w:szCs w:val="22"/>
-        </w:rPr>
-        <w:t xml:space="preserve"> </w:t>
-      </w:r>
-      <w:r>
-        <w:rPr>
-          <w:rFonts w:ascii="Helvetica" w:hAnsi="Helvetica" w:cs="Helvetica"/>
-          <w:b/>
-          <w:sz w:val="22"/>
-          <w:szCs w:val="22"/>
-        </w:rPr>
-        <w:t xml:space="preserve">Dr. </w:t>
-      </w:r>
-      <w:r>
-        <w:rPr>
-          <w:rFonts w:ascii="Helvetica" w:hAnsi="Helvetica" w:cs="Helvetica"/>
-          <w:b/>
-          <w:sz w:val="22"/>
-          <w:szCs w:val="22"/>
-        </w:rPr>
-        <w:t>Lu with JS Held</w:t>
-      </w:r>
-    </w:p>
     <w:p>
       <w:pPr>
         <w:jc w:val="both"/>
@@ -173,834 +90,6 @@
           <w:szCs w:val="22"/>
         </w:rPr>
         <w:t>.</w:t>
-      </w:r>
-    </w:p>
-    <w:p>
-      <w:pPr>
-        <w:jc w:val="both"/>
-        <w:rPr>
-          <w:rFonts w:ascii="Helvetica" w:hAnsi="Helvetica" w:cs="Helvetica"/>
-          <w:sz w:val="22"/>
-          <w:szCs w:val="22"/>
-        </w:rPr>
-      </w:pPr>
-    </w:p>
-    <w:p>
-      <w:pPr>
-        <w:jc w:val="both"/>
-        <w:rPr>
-          <w:rFonts w:ascii="Helvetica" w:hAnsi="Helvetica" w:cs="Helvetica"/>
-          <w:sz w:val="22"/>
-          <w:szCs w:val="22"/>
-        </w:rPr>
-      </w:pPr>
-      <w:r>
-        <w:rPr>
-          <w:rFonts w:ascii="Helvetica" w:hAnsi="Helvetica" w:cs="Helvetica"/>
-          <w:i/>
-          <w:iCs/>
-          <w:sz w:val="22"/>
-          <w:szCs w:val="22"/>
-          <w:u w:val="single"/>
-        </w:rPr>
-        <w:t xml:space="preserve">Analysis: </w:t>
-      </w:r>
-    </w:p>
-    <w:p>
-      <w:pPr>
-        <w:jc w:val="both"/>
-        <w:rPr>
-          <w:rFonts w:ascii="Helvetica" w:hAnsi="Helvetica" w:cs="Helvetica"/>
-          <w:sz w:val="22"/>
-          <w:szCs w:val="22"/>
-        </w:rPr>
-      </w:pPr>
-      <w:r>
-        <w:rPr>
-          <w:rFonts w:ascii="Helvetica" w:hAnsi="Helvetica" w:cs="Helvetica"/>
-          <w:sz w:val="22"/>
-          <w:szCs w:val="22"/>
-        </w:rPr>
-        <w:t xml:space="preserve">Deformation in the Nissan extends beyond the bumper plane into the rear body panels. Dr. Lu’s calculation sheet estimated 2.6 inches in the Nissan which would not account for deformation beyond the bumper. I would estimate the deformation is at least 4 inches. The deformation to the Hyundai is not well documented but it is more than likely </w:t>
-      </w:r>
-      <w:r>
-        <w:rPr>
-          <w:rFonts w:ascii="Helvetica" w:hAnsi="Helvetica" w:cs="Helvetica"/>
-          <w:sz w:val="22"/>
-          <w:szCs w:val="22"/>
-        </w:rPr>
-        <w:t>that the damage to it is 2-3 inches which is more than Dr. Lu’s estimate of 1 inch.</w:t>
-      </w:r>
-    </w:p>
-    <w:p>
-      <w:pPr>
-        <w:jc w:val="both"/>
-        <w:rPr>
-          <w:rFonts w:ascii="Helvetica" w:hAnsi="Helvetica" w:cs="Helvetica"/>
-          <w:sz w:val="22"/>
-          <w:szCs w:val="22"/>
-        </w:rPr>
-      </w:pPr>
-    </w:p>
-    <w:p>
-      <w:pPr>
-        <w:jc w:val="both"/>
-        <w:rPr>
-          <w:rFonts w:ascii="Helvetica" w:hAnsi="Helvetica" w:cs="Helvetica"/>
-          <w:iCs/>
-          <w:sz w:val="22"/>
-          <w:szCs w:val="22"/>
-        </w:rPr>
-      </w:pPr>
-      <w:r>
-        <w:rPr>
-          <w:rFonts w:ascii="Helvetica" w:hAnsi="Helvetica" w:cs="Helvetica"/>
-          <w:iCs/>
-          <w:sz w:val="22"/>
-          <w:szCs w:val="22"/>
-        </w:rPr>
-        <w:t>A widely used crash simulation program</w:t>
-      </w:r>
-      <w:r>
-        <w:rPr>
-          <w:rFonts w:ascii="Helvetica" w:hAnsi="Helvetica" w:cs="Helvetica"/>
-          <w:iCs/>
-          <w:sz w:val="22"/>
-          <w:szCs w:val="22"/>
-          <w:vertAlign w:val="superscript"/>
-        </w:rPr>
-        <w:footnoteReference w:id="1"/>
-      </w:r>
-      <w:r>
-        <w:rPr>
-          <w:rFonts w:ascii="Helvetica" w:hAnsi="Helvetica" w:cs="Helvetica"/>
-          <w:iCs/>
-          <w:sz w:val="22"/>
-          <w:szCs w:val="22"/>
-        </w:rPr>
-        <w:t xml:space="preserve"> is capable of modeling deformation and depth of penetration or maximum engagement during a collision. By overlapping the damage between scale models of the </w:t>
-      </w:r>
-      <w:r>
-        <w:rPr>
-          <w:rFonts w:ascii="Helvetica" w:hAnsi="Helvetica" w:cs="Helvetica"/>
-          <w:iCs/>
-          <w:sz w:val="22"/>
-          <w:szCs w:val="22"/>
-        </w:rPr>
-        <w:t>Hyundai</w:t>
-      </w:r>
-      <w:r>
-        <w:rPr>
-          <w:rFonts w:ascii="Helvetica" w:hAnsi="Helvetica" w:cs="Helvetica"/>
-          <w:iCs/>
-          <w:sz w:val="22"/>
-          <w:szCs w:val="22"/>
-        </w:rPr>
-        <w:t xml:space="preserve"> and the </w:t>
-      </w:r>
-      <w:r>
-        <w:rPr>
-          <w:rFonts w:ascii="Helvetica" w:hAnsi="Helvetica" w:cs="Helvetica"/>
-          <w:iCs/>
-          <w:sz w:val="22"/>
-          <w:szCs w:val="22"/>
-        </w:rPr>
-        <w:t>Nissan</w:t>
-      </w:r>
-      <w:r>
-        <w:rPr>
-          <w:rFonts w:ascii="Helvetica" w:hAnsi="Helvetica" w:cs="Helvetica"/>
-          <w:iCs/>
-          <w:sz w:val="22"/>
-          <w:szCs w:val="22"/>
-        </w:rPr>
-        <w:t xml:space="preserve"> as observed in the photos, I can model the subject crash to determine a closing speed estimate, which will in turn, estimate an approximate speed change or delta V imparted to the </w:t>
-      </w:r>
-      <w:r>
-        <w:rPr>
-          <w:rFonts w:ascii="Helvetica" w:hAnsi="Helvetica" w:cs="Helvetica"/>
-          <w:iCs/>
-          <w:sz w:val="22"/>
-          <w:szCs w:val="22"/>
-        </w:rPr>
-        <w:t>Nissan</w:t>
-      </w:r>
-      <w:r>
-        <w:rPr>
-          <w:rFonts w:ascii="Helvetica" w:hAnsi="Helvetica" w:cs="Helvetica"/>
-          <w:iCs/>
-          <w:sz w:val="22"/>
-          <w:szCs w:val="22"/>
-        </w:rPr>
-        <w:t xml:space="preserve"> in the crash by using a momentum, energy and restitution (MER) analysis, and then matching these results to the physical and other evidence.</w:t>
-      </w:r>
-    </w:p>
-    <w:p>
-      <w:pPr>
-        <w:jc w:val="both"/>
-        <w:rPr>
-          <w:rFonts w:ascii="Helvetica" w:hAnsi="Helvetica" w:cs="Helvetica"/>
-          <w:iCs/>
-          <w:sz w:val="22"/>
-          <w:szCs w:val="22"/>
-        </w:rPr>
-      </w:pPr>
-    </w:p>
-    <w:p>
-      <w:pPr>
-        <w:jc w:val="both"/>
-        <w:rPr>
-          <w:rFonts w:ascii="Helvetica" w:hAnsi="Helvetica" w:cs="Helvetica"/>
-          <w:bCs/>
-          <w:iCs/>
-          <w:sz w:val="22"/>
-          <w:szCs w:val="22"/>
-        </w:rPr>
-      </w:pPr>
-      <w:r>
-        <w:rPr>
-          <w:rFonts w:ascii="Helvetica" w:hAnsi="Helvetica" w:cs="Helvetica"/>
-          <w:bCs/>
-          <w:iCs/>
-          <w:sz w:val="22"/>
-          <w:szCs w:val="22"/>
-        </w:rPr>
-        <w:t xml:space="preserve">An impact speed of 10 mph from the </w:t>
-      </w:r>
-      <w:r>
-        <w:rPr>
-          <w:rFonts w:ascii="Helvetica" w:hAnsi="Helvetica" w:cs="Helvetica"/>
-          <w:bCs/>
-          <w:iCs/>
-          <w:sz w:val="22"/>
-          <w:szCs w:val="22"/>
-        </w:rPr>
-        <w:t>Hyundai</w:t>
-      </w:r>
-      <w:r>
-        <w:rPr>
-          <w:rFonts w:ascii="Helvetica" w:hAnsi="Helvetica" w:cs="Helvetica"/>
-          <w:bCs/>
-          <w:iCs/>
-          <w:sz w:val="22"/>
-          <w:szCs w:val="22"/>
-        </w:rPr>
-        <w:t xml:space="preserve"> would have resulted in a delta V in the </w:t>
-      </w:r>
-      <w:r>
-        <w:rPr>
-          <w:rFonts w:ascii="Helvetica" w:hAnsi="Helvetica" w:cs="Helvetica"/>
-          <w:bCs/>
-          <w:iCs/>
-          <w:sz w:val="22"/>
-          <w:szCs w:val="22"/>
-        </w:rPr>
-        <w:t>Nissan</w:t>
-      </w:r>
-      <w:r>
-        <w:rPr>
-          <w:rFonts w:ascii="Helvetica" w:hAnsi="Helvetica" w:cs="Helvetica"/>
-          <w:bCs/>
-          <w:iCs/>
-          <w:sz w:val="22"/>
-          <w:szCs w:val="22"/>
-        </w:rPr>
-        <w:t xml:space="preserve"> of approximately </w:t>
-      </w:r>
-      <w:r>
-        <w:rPr>
-          <w:rFonts w:ascii="Helvetica" w:hAnsi="Helvetica" w:cs="Helvetica"/>
-          <w:bCs/>
-          <w:iCs/>
-          <w:sz w:val="22"/>
-          <w:szCs w:val="22"/>
-        </w:rPr>
-        <w:t>5</w:t>
-      </w:r>
-      <w:r>
-        <w:rPr>
-          <w:rFonts w:ascii="Helvetica" w:hAnsi="Helvetica" w:cs="Helvetica"/>
-          <w:bCs/>
-          <w:iCs/>
-          <w:sz w:val="22"/>
-          <w:szCs w:val="22"/>
-        </w:rPr>
-        <w:t>.</w:t>
-      </w:r>
-      <w:r>
-        <w:rPr>
-          <w:rFonts w:ascii="Helvetica" w:hAnsi="Helvetica" w:cs="Helvetica"/>
-          <w:bCs/>
-          <w:iCs/>
-          <w:sz w:val="22"/>
-          <w:szCs w:val="22"/>
-        </w:rPr>
-        <w:t>9</w:t>
-      </w:r>
-      <w:r>
-        <w:rPr>
-          <w:rFonts w:ascii="Helvetica" w:hAnsi="Helvetica" w:cs="Helvetica"/>
-          <w:bCs/>
-          <w:iCs/>
-          <w:sz w:val="22"/>
-          <w:szCs w:val="22"/>
-        </w:rPr>
-        <w:t xml:space="preserve"> mph, with a peak vehicle acceleration for the impact of approximately </w:t>
-      </w:r>
-      <w:r>
-        <w:rPr>
-          <w:rFonts w:ascii="Helvetica" w:hAnsi="Helvetica" w:cs="Helvetica"/>
-          <w:bCs/>
-          <w:iCs/>
-          <w:sz w:val="22"/>
-          <w:szCs w:val="22"/>
-        </w:rPr>
-        <w:t>4.3</w:t>
-      </w:r>
-      <w:r>
-        <w:rPr>
-          <w:rFonts w:ascii="Helvetica" w:hAnsi="Helvetica" w:cs="Helvetica"/>
-          <w:bCs/>
-          <w:iCs/>
-          <w:sz w:val="22"/>
-          <w:szCs w:val="22"/>
-        </w:rPr>
-        <w:t xml:space="preserve"> g. Deformation (overlap or depth of penetration) between the </w:t>
-      </w:r>
-      <w:r>
-        <w:rPr>
-          <w:rFonts w:ascii="Helvetica" w:hAnsi="Helvetica" w:cs="Helvetica"/>
-          <w:bCs/>
-          <w:iCs/>
-          <w:sz w:val="22"/>
-          <w:szCs w:val="22"/>
-        </w:rPr>
-        <w:t>Hyundai</w:t>
-      </w:r>
-      <w:r>
-        <w:rPr>
-          <w:rFonts w:ascii="Helvetica" w:hAnsi="Helvetica" w:cs="Helvetica"/>
-          <w:bCs/>
-          <w:iCs/>
-          <w:sz w:val="22"/>
-          <w:szCs w:val="22"/>
-        </w:rPr>
-        <w:t xml:space="preserve"> and the </w:t>
-      </w:r>
-      <w:r>
-        <w:rPr>
-          <w:rFonts w:ascii="Helvetica" w:hAnsi="Helvetica" w:cs="Helvetica"/>
-          <w:bCs/>
-          <w:iCs/>
-          <w:sz w:val="22"/>
-          <w:szCs w:val="22"/>
-        </w:rPr>
-        <w:t>Nissan</w:t>
-      </w:r>
-      <w:r>
-        <w:rPr>
-          <w:rFonts w:ascii="Helvetica" w:hAnsi="Helvetica" w:cs="Helvetica"/>
-          <w:bCs/>
-          <w:iCs/>
-          <w:sz w:val="22"/>
-          <w:szCs w:val="22"/>
-        </w:rPr>
-        <w:t xml:space="preserve"> is shown below and is fairly consistent with what is observed in the photos.</w:t>
-      </w:r>
-    </w:p>
-    <w:p>
-      <w:pPr>
-        <w:jc w:val="both"/>
-        <w:rPr>
-          <w:rFonts w:ascii="Helvetica" w:hAnsi="Helvetica" w:cs="Helvetica"/>
-          <w:sz w:val="22"/>
-          <w:szCs w:val="22"/>
-        </w:rPr>
-      </w:pPr>
-      <w:r>
-        <w:rPr>
-          <w:rFonts w:ascii="Helvetica" w:hAnsi="Helvetica" w:cs="Helvetica"/>
-          <w:noProof/>
-          <w:sz w:val="22"/>
-          <w:szCs w:val="22"/>
-        </w:rPr>
-        <w:drawing>
-          <wp:anchor distT="0" distB="0" distL="114300" distR="114300" simplePos="0" relativeHeight="251709440" behindDoc="0" locked="0" layoutInCell="1" allowOverlap="1" wp14:anchorId="44FFD236" wp14:editId="67FD1DE7">
-            <wp:simplePos x="0" y="0"/>
-            <wp:positionH relativeFrom="margin">
-              <wp:align>center</wp:align>
-            </wp:positionH>
-            <wp:positionV relativeFrom="paragraph">
-              <wp:posOffset>111927</wp:posOffset>
-            </wp:positionV>
-            <wp:extent cx="3560901" cy="1828800"/>
-            <wp:effectExtent l="19050" t="19050" r="20955" b="19050"/>
-            <wp:wrapNone/>
-            <wp:docPr id="1" name="Picture 1"/>
-            <wp:cNvGraphicFramePr>
-              <a:graphicFrameLocks xmlns:a="http://schemas.openxmlformats.org/drawingml/2006/main" noChangeAspect="1"/>
-            </wp:cNvGraphicFramePr>
-            <a:graphic xmlns:a="http://schemas.openxmlformats.org/drawingml/2006/main">
-              <a:graphicData uri="http://schemas.openxmlformats.org/drawingml/2006/picture">
-                <pic:pic xmlns:pic="http://schemas.openxmlformats.org/drawingml/2006/picture">
-                  <pic:nvPicPr>
-                    <pic:cNvPr id="2" name="Picture 1161320961"/>
-                    <pic:cNvPicPr/>
-                  </pic:nvPicPr>
-                  <pic:blipFill>
-                    <a:blip r:embed="rId28"/>
-                    <a:stretch>
-                      <a:fillRect/>
-                    </a:stretch>
-                  </pic:blipFill>
-                  <pic:spPr>
-                    <a:xfrm>
-                      <a:off x="0" y="0"/>
-                      <a:ext cx="3560901" cy="1828800"/>
-                    </a:xfrm>
-                    <a:prstGeom prst="rect">
-                      <a:avLst/>
-                    </a:prstGeom>
-                    <a:ln w="9525">
-                      <a:solidFill>
-                        <a:schemeClr val="tx1"/>
-                      </a:solidFill>
-                    </a:ln>
-                  </pic:spPr>
-                </pic:pic>
-              </a:graphicData>
-            </a:graphic>
-            <wp14:sizeRelH relativeFrom="margin">
-              <wp14:pctWidth>0</wp14:pctWidth>
-            </wp14:sizeRelH>
-            <wp14:sizeRelV relativeFrom="margin">
-              <wp14:pctHeight>0</wp14:pctHeight>
-            </wp14:sizeRelV>
-          </wp:anchor>
-        </w:drawing>
-      </w:r>
-    </w:p>
-    <w:p>
-      <w:pPr>
-        <w:jc w:val="both"/>
-        <w:rPr>
-          <w:rFonts w:ascii="Helvetica" w:hAnsi="Helvetica" w:cs="Helvetica"/>
-          <w:sz w:val="22"/>
-          <w:szCs w:val="22"/>
-        </w:rPr>
-      </w:pPr>
-    </w:p>
-    <w:p>
-      <w:pPr>
-        <w:jc w:val="both"/>
-        <w:rPr>
-          <w:rFonts w:ascii="Helvetica" w:hAnsi="Helvetica" w:cs="Helvetica"/>
-          <w:sz w:val="22"/>
-          <w:szCs w:val="22"/>
-        </w:rPr>
-      </w:pPr>
-    </w:p>
-    <w:p>
-      <w:pPr>
-        <w:jc w:val="both"/>
-        <w:rPr>
-          <w:rFonts w:ascii="Helvetica" w:hAnsi="Helvetica" w:cs="Helvetica"/>
-          <w:sz w:val="22"/>
-          <w:szCs w:val="22"/>
-        </w:rPr>
-      </w:pPr>
-    </w:p>
-    <w:p>
-      <w:pPr>
-        <w:jc w:val="both"/>
-        <w:rPr>
-          <w:rFonts w:ascii="Helvetica" w:hAnsi="Helvetica" w:cs="Helvetica"/>
-          <w:sz w:val="22"/>
-          <w:szCs w:val="22"/>
-        </w:rPr>
-      </w:pPr>
-    </w:p>
-    <w:p>
-      <w:pPr>
-        <w:jc w:val="both"/>
-        <w:rPr>
-          <w:rFonts w:ascii="Helvetica" w:hAnsi="Helvetica" w:cs="Helvetica"/>
-          <w:sz w:val="22"/>
-          <w:szCs w:val="22"/>
-        </w:rPr>
-      </w:pPr>
-    </w:p>
-    <w:p>
-      <w:pPr>
-        <w:jc w:val="both"/>
-        <w:rPr>
-          <w:rFonts w:ascii="Helvetica" w:hAnsi="Helvetica" w:cs="Helvetica"/>
-          <w:sz w:val="22"/>
-          <w:szCs w:val="22"/>
-        </w:rPr>
-      </w:pPr>
-    </w:p>
-    <w:p>
-      <w:pPr>
-        <w:jc w:val="both"/>
-        <w:rPr>
-          <w:rFonts w:ascii="Helvetica" w:hAnsi="Helvetica" w:cs="Helvetica"/>
-          <w:sz w:val="22"/>
-          <w:szCs w:val="22"/>
-        </w:rPr>
-      </w:pPr>
-    </w:p>
-    <w:p>
-      <w:pPr>
-        <w:jc w:val="both"/>
-        <w:rPr>
-          <w:rFonts w:ascii="Helvetica" w:hAnsi="Helvetica" w:cs="Helvetica"/>
-          <w:sz w:val="22"/>
-          <w:szCs w:val="22"/>
-        </w:rPr>
-      </w:pPr>
-    </w:p>
-    <w:p>
-      <w:pPr>
-        <w:jc w:val="both"/>
-        <w:rPr>
-          <w:rFonts w:ascii="Helvetica" w:hAnsi="Helvetica" w:cs="Helvetica"/>
-          <w:b/>
-          <w:iCs/>
-          <w:sz w:val="22"/>
-          <w:szCs w:val="22"/>
-        </w:rPr>
-      </w:pPr>
-      <w:r>
-        <w:rPr>
-          <w:rFonts w:ascii="Helvetica" w:hAnsi="Helvetica" w:cs="Helvetica"/>
-          <w:b/>
-          <w:iCs/>
-          <w:sz w:val="22"/>
-          <w:szCs w:val="22"/>
-        </w:rPr>
-        <w:t xml:space="preserve">Simulated 10 mph depth of penetration (overlap or maximum engagement) fairly consistent with photos. </w:t>
-      </w:r>
-      <w:r>
-        <w:rPr>
-          <w:rFonts w:ascii="Helvetica" w:hAnsi="Helvetica" w:cs="Helvetica"/>
-          <w:b/>
-          <w:iCs/>
-          <w:sz w:val="22"/>
-          <w:szCs w:val="22"/>
-        </w:rPr>
-        <w:t xml:space="preserve">The </w:t>
-      </w:r>
-      <w:r>
-        <w:rPr>
-          <w:rFonts w:ascii="Helvetica" w:hAnsi="Helvetica" w:cs="Helvetica"/>
-          <w:b/>
-          <w:iCs/>
-          <w:sz w:val="22"/>
-          <w:szCs w:val="22"/>
-        </w:rPr>
-        <w:t>Nissan</w:t>
-      </w:r>
-      <w:r>
-        <w:rPr>
-          <w:rFonts w:ascii="Helvetica" w:hAnsi="Helvetica" w:cs="Helvetica"/>
-          <w:b/>
-          <w:iCs/>
-          <w:sz w:val="22"/>
-          <w:szCs w:val="22"/>
-        </w:rPr>
-        <w:t xml:space="preserve"> is the vehicle on the right</w:t>
-      </w:r>
-      <w:r>
-        <w:rPr>
-          <w:rFonts w:ascii="Helvetica" w:hAnsi="Helvetica" w:cs="Helvetica"/>
-          <w:b/>
-          <w:iCs/>
-          <w:sz w:val="22"/>
-          <w:szCs w:val="22"/>
-        </w:rPr>
-        <w:t xml:space="preserve"> in blue</w:t>
-      </w:r>
-      <w:r>
-        <w:rPr>
-          <w:rFonts w:ascii="Helvetica" w:hAnsi="Helvetica" w:cs="Helvetica"/>
-          <w:b/>
-          <w:iCs/>
-          <w:sz w:val="22"/>
-          <w:szCs w:val="22"/>
-        </w:rPr>
-        <w:t xml:space="preserve">. </w:t>
-      </w:r>
-    </w:p>
-    <w:p>
-      <w:pPr>
-        <w:jc w:val="both"/>
-        <w:rPr>
-          <w:rFonts w:ascii="Helvetica" w:hAnsi="Helvetica" w:cs="Helvetica"/>
-          <w:sz w:val="22"/>
-          <w:szCs w:val="22"/>
-        </w:rPr>
-      </w:pPr>
-    </w:p>
-    <w:p>
-      <w:pPr>
-        <w:jc w:val="both"/>
-        <w:rPr>
-          <w:rFonts w:ascii="Helvetica" w:hAnsi="Helvetica" w:cs="Helvetica"/>
-          <w:sz w:val="22"/>
-          <w:szCs w:val="22"/>
-        </w:rPr>
-      </w:pPr>
-      <w:r>
-        <w:rPr>
-          <w:rFonts w:ascii="Helvetica" w:hAnsi="Helvetica" w:cs="Helvetica"/>
-          <w:sz w:val="22"/>
-          <w:szCs w:val="22"/>
-        </w:rPr>
-        <w:t xml:space="preserve">Dr. Lu’s calculation sheet shows 120 millisecond impulse in both vehicles which is a little long for a low-speed impact. An 8.5 mph closing speed is likely to produce less than a 100 </w:t>
-      </w:r>
-      <w:proofErr w:type="spellStart"/>
-      <w:r>
-        <w:rPr>
-          <w:rFonts w:ascii="Helvetica" w:hAnsi="Helvetica" w:cs="Helvetica"/>
-          <w:sz w:val="22"/>
-          <w:szCs w:val="22"/>
-        </w:rPr>
-        <w:t>ms</w:t>
-      </w:r>
-      <w:proofErr w:type="spellEnd"/>
-      <w:r>
-        <w:rPr>
-          <w:rFonts w:ascii="Helvetica" w:hAnsi="Helvetica" w:cs="Helvetica"/>
-          <w:sz w:val="22"/>
-          <w:szCs w:val="22"/>
-        </w:rPr>
-        <w:t xml:space="preserve"> impulse </w:t>
-      </w:r>
-      <w:r>
-        <w:rPr>
-          <w:rFonts w:ascii="Helvetica" w:hAnsi="Helvetica" w:cs="Helvetica"/>
-          <w:sz w:val="22"/>
-          <w:szCs w:val="22"/>
-        </w:rPr>
-        <w:t xml:space="preserve">in each vehicle </w:t>
-      </w:r>
-      <w:r>
-        <w:rPr>
-          <w:rFonts w:ascii="Helvetica" w:hAnsi="Helvetica" w:cs="Helvetica"/>
-          <w:sz w:val="22"/>
-          <w:szCs w:val="22"/>
-        </w:rPr>
-        <w:t>and she used a restitution of 0.25 which low for this speed, it should be 0.31</w:t>
-      </w:r>
-      <w:r>
-        <w:rPr>
-          <w:rStyle w:val="FootnoteReference"/>
-          <w:rFonts w:ascii="Helvetica" w:hAnsi="Helvetica" w:cs="Helvetica"/>
-          <w:sz w:val="22"/>
-          <w:szCs w:val="22"/>
-        </w:rPr>
-        <w:footnoteReference w:id="2"/>
-      </w:r>
-      <w:r>
-        <w:rPr>
-          <w:rFonts w:ascii="Helvetica" w:hAnsi="Helvetica" w:cs="Helvetica"/>
-          <w:sz w:val="22"/>
-          <w:szCs w:val="22"/>
-        </w:rPr>
-        <w:t xml:space="preserve">. </w:t>
-      </w:r>
-      <w:r>
-        <w:rPr>
-          <w:rFonts w:ascii="Helvetica" w:hAnsi="Helvetica" w:cs="Helvetica"/>
-          <w:sz w:val="22"/>
-          <w:szCs w:val="22"/>
-        </w:rPr>
-        <w:t>Had she used the proper impulse and restitution, her delta V for the Nissan would have been around 5.0 mph. Despite her errors, her depth of penetration is close but incorrect due to her erroneous impulse and restitution estimates.</w:t>
-      </w:r>
-    </w:p>
-    <w:p>
-      <w:pPr>
-        <w:jc w:val="both"/>
-        <w:rPr>
-          <w:rFonts w:ascii="Helvetica" w:hAnsi="Helvetica" w:cs="Helvetica"/>
-          <w:sz w:val="22"/>
-          <w:szCs w:val="22"/>
-        </w:rPr>
-      </w:pPr>
-      <w:r>
-        <w:rPr>
-          <w:rFonts w:ascii="Helvetica" w:hAnsi="Helvetica" w:cs="Helvetica"/>
-          <w:noProof/>
-          <w:sz w:val="22"/>
-          <w:szCs w:val="22"/>
-        </w:rPr>
-        <w:drawing>
-          <wp:anchor distT="0" distB="0" distL="114300" distR="114300" simplePos="0" relativeHeight="251710464" behindDoc="0" locked="0" layoutInCell="1" allowOverlap="1" wp14:anchorId="29B38CA3" wp14:editId="65F2412A">
-            <wp:simplePos x="0" y="0"/>
-            <wp:positionH relativeFrom="margin">
-              <wp:align>center</wp:align>
-            </wp:positionH>
-            <wp:positionV relativeFrom="paragraph">
-              <wp:posOffset>184184</wp:posOffset>
-            </wp:positionV>
-            <wp:extent cx="3560901" cy="1828800"/>
-            <wp:effectExtent l="19050" t="19050" r="20955" b="19050"/>
-            <wp:wrapNone/>
-            <wp:docPr id="3" name="Picture 2"/>
-            <wp:cNvGraphicFramePr>
-              <a:graphicFrameLocks xmlns:a="http://schemas.openxmlformats.org/drawingml/2006/main" noChangeAspect="1"/>
-            </wp:cNvGraphicFramePr>
-            <a:graphic xmlns:a="http://schemas.openxmlformats.org/drawingml/2006/main">
-              <a:graphicData uri="http://schemas.openxmlformats.org/drawingml/2006/picture">
-                <pic:pic xmlns:pic="http://schemas.openxmlformats.org/drawingml/2006/picture">
-                  <pic:nvPicPr>
-                    <pic:cNvPr id="4" name="Picture 449254903"/>
-                    <pic:cNvPicPr/>
-                  </pic:nvPicPr>
-                  <pic:blipFill>
-                    <a:blip r:embed="rId29"/>
-                    <a:stretch>
-                      <a:fillRect/>
-                    </a:stretch>
-                  </pic:blipFill>
-                  <pic:spPr>
-                    <a:xfrm>
-                      <a:off x="0" y="0"/>
-                      <a:ext cx="3560901" cy="1828800"/>
-                    </a:xfrm>
-                    <a:prstGeom prst="rect">
-                      <a:avLst/>
-                    </a:prstGeom>
-                    <a:ln w="9525">
-                      <a:solidFill>
-                        <a:schemeClr val="tx1"/>
-                      </a:solidFill>
-                    </a:ln>
-                  </pic:spPr>
-                </pic:pic>
-              </a:graphicData>
-            </a:graphic>
-            <wp14:sizeRelH relativeFrom="margin">
-              <wp14:pctWidth>0</wp14:pctWidth>
-            </wp14:sizeRelH>
-            <wp14:sizeRelV relativeFrom="margin">
-              <wp14:pctHeight>0</wp14:pctHeight>
-            </wp14:sizeRelV>
-          </wp:anchor>
-        </w:drawing>
-      </w:r>
-    </w:p>
-    <w:p>
-      <w:pPr>
-        <w:jc w:val="both"/>
-        <w:rPr>
-          <w:rFonts w:ascii="Helvetica" w:hAnsi="Helvetica" w:cs="Helvetica"/>
-          <w:sz w:val="22"/>
-          <w:szCs w:val="22"/>
-        </w:rPr>
-      </w:pPr>
-    </w:p>
-    <w:p>
-      <w:pPr>
-        <w:jc w:val="both"/>
-        <w:rPr>
-          <w:rFonts w:ascii="Helvetica" w:hAnsi="Helvetica" w:cs="Helvetica"/>
-          <w:sz w:val="22"/>
-          <w:szCs w:val="22"/>
-        </w:rPr>
-      </w:pPr>
-    </w:p>
-    <w:p>
-      <w:pPr>
-        <w:jc w:val="both"/>
-        <w:rPr>
-          <w:rFonts w:ascii="Helvetica" w:hAnsi="Helvetica" w:cs="Helvetica"/>
-          <w:sz w:val="22"/>
-          <w:szCs w:val="22"/>
-        </w:rPr>
-      </w:pPr>
-    </w:p>
-    <w:p>
-      <w:pPr>
-        <w:jc w:val="both"/>
-        <w:rPr>
-          <w:rFonts w:ascii="Helvetica" w:hAnsi="Helvetica" w:cs="Helvetica"/>
-          <w:sz w:val="22"/>
-          <w:szCs w:val="22"/>
-        </w:rPr>
-      </w:pPr>
-    </w:p>
-    <w:p>
-      <w:pPr>
-        <w:jc w:val="both"/>
-        <w:rPr>
-          <w:rFonts w:ascii="Helvetica" w:hAnsi="Helvetica" w:cs="Helvetica"/>
-          <w:sz w:val="22"/>
-          <w:szCs w:val="22"/>
-        </w:rPr>
-      </w:pPr>
-    </w:p>
-    <w:p>
-      <w:pPr>
-        <w:jc w:val="both"/>
-        <w:rPr>
-          <w:rFonts w:ascii="Helvetica" w:hAnsi="Helvetica" w:cs="Helvetica"/>
-          <w:sz w:val="22"/>
-          <w:szCs w:val="22"/>
-        </w:rPr>
-      </w:pPr>
-    </w:p>
-    <w:p>
-      <w:pPr>
-        <w:jc w:val="both"/>
-        <w:rPr>
-          <w:rFonts w:ascii="Helvetica" w:hAnsi="Helvetica" w:cs="Helvetica"/>
-          <w:sz w:val="22"/>
-          <w:szCs w:val="22"/>
-        </w:rPr>
-      </w:pPr>
-    </w:p>
-    <w:p>
-      <w:pPr>
-        <w:jc w:val="both"/>
-        <w:rPr>
-          <w:rFonts w:ascii="Helvetica" w:hAnsi="Helvetica" w:cs="Helvetica"/>
-          <w:sz w:val="22"/>
-          <w:szCs w:val="22"/>
-        </w:rPr>
-      </w:pPr>
-    </w:p>
-    <w:p>
-      <w:pPr>
-        <w:jc w:val="both"/>
-        <w:rPr>
-          <w:rFonts w:ascii="Helvetica" w:hAnsi="Helvetica" w:cs="Helvetica"/>
-          <w:sz w:val="22"/>
-          <w:szCs w:val="22"/>
-        </w:rPr>
-      </w:pPr>
-    </w:p>
-    <w:p>
-      <w:pPr>
-        <w:jc w:val="center"/>
-        <w:rPr>
-          <w:rFonts w:ascii="Helvetica" w:hAnsi="Helvetica" w:cs="Helvetica"/>
-          <w:b/>
-          <w:bCs/>
-          <w:sz w:val="22"/>
-          <w:szCs w:val="22"/>
-        </w:rPr>
-      </w:pPr>
-      <w:r>
-        <w:rPr>
-          <w:rFonts w:ascii="Helvetica" w:hAnsi="Helvetica" w:cs="Helvetica"/>
-          <w:b/>
-          <w:bCs/>
-          <w:sz w:val="22"/>
-          <w:szCs w:val="22"/>
-        </w:rPr>
-        <w:t>Depth of penetration using Dr. Lu’s estimates</w:t>
       </w:r>
     </w:p>
     <w:sectPr>

</xml_diff>

<commit_message>
a lot: used Galuzzi BondR to adjust rear disk template. custom conditional language for degeneration. MAIS+ all levels as functions, incorporate into rear disk template (should do others too, if relevant)
</commit_message>
<xml_diff>
--- a/data/temp_import_docx/opinions.docx
+++ b/data/temp_import_docx/opinions.docx
@@ -1,13 +1,12 @@
 
 <file path=word/document.xml><?xml version="1.0" encoding="utf-8"?>
-<w:document xmlns:wpc="http://schemas.microsoft.com/office/word/2010/wordprocessingCanvas" xmlns:cx="http://schemas.microsoft.com/office/drawing/2014/chartex" xmlns:cx1="http://schemas.microsoft.com/office/drawing/2015/9/8/chartex" xmlns:cx2="http://schemas.microsoft.com/office/drawing/2015/10/21/chartex" xmlns:cx3="http://schemas.microsoft.com/office/drawing/2016/5/9/chartex" xmlns:cx4="http://schemas.microsoft.com/office/drawing/2016/5/10/chartex" xmlns:cx5="http://schemas.microsoft.com/office/drawing/2016/5/11/chartex" xmlns:cx6="http://schemas.microsoft.com/office/drawing/2016/5/12/chartex" xmlns:cx7="http://schemas.microsoft.com/office/drawing/2016/5/13/chartex" xmlns:cx8="http://schemas.microsoft.com/office/drawing/2016/5/14/chartex" xmlns:mc="http://schemas.openxmlformats.org/markup-compatibility/2006" xmlns:aink="http://schemas.microsoft.com/office/drawing/2016/ink" xmlns:am3d="http://schemas.microsoft.com/office/drawing/2017/model3d" xmlns:o="urn:schemas-microsoft-com:office:office" xmlns:oel="http://schemas.microsoft.com/office/2019/extlst" xmlns:r="http://schemas.openxmlformats.org/officeDocument/2006/relationships" xmlns:m="http://schemas.openxmlformats.org/officeDocument/2006/math" xmlns:v="urn:schemas-microsoft-com:vml" xmlns:wp14="http://schemas.microsoft.com/office/word/2010/wordprocessingDrawing" xmlns:wp="http://schemas.openxmlformats.org/drawingml/2006/wordprocessingDrawing" xmlns:w10="urn:schemas-microsoft-com:office:word" xmlns:w="http://schemas.openxmlformats.org/wordprocessingml/2006/main" xmlns:w14="http://schemas.microsoft.com/office/word/2010/wordml" xmlns:w15="http://schemas.microsoft.com/office/word/2012/wordml" xmlns:w16cex="http://schemas.microsoft.com/office/word/2018/wordml/cex" xmlns:w16cid="http://schemas.microsoft.com/office/word/2016/wordml/cid" xmlns:w16="http://schemas.microsoft.com/office/word/2018/wordml" xmlns:w16sdtdh="http://schemas.microsoft.com/office/word/2020/wordml/sdtdatahash" xmlns:w16se="http://schemas.microsoft.com/office/word/2015/wordml/symex" xmlns:wpg="http://schemas.microsoft.com/office/word/2010/wordprocessingGroup" xmlns:wpi="http://schemas.microsoft.com/office/word/2010/wordprocessingInk" xmlns:wne="http://schemas.microsoft.com/office/word/2006/wordml" xmlns:wps="http://schemas.microsoft.com/office/word/2010/wordprocessingShape" mc:Ignorable="w14 w15 w16se w16cid w16 w16cex w16sdtdh wp14">
+<w:document xmlns:wpc="http://schemas.microsoft.com/office/word/2010/wordprocessingCanvas" xmlns:cx="http://schemas.microsoft.com/office/drawing/2014/chartex" xmlns:cx1="http://schemas.microsoft.com/office/drawing/2015/9/8/chartex" xmlns:cx2="http://schemas.microsoft.com/office/drawing/2015/10/21/chartex" xmlns:cx3="http://schemas.microsoft.com/office/drawing/2016/5/9/chartex" xmlns:cx4="http://schemas.microsoft.com/office/drawing/2016/5/10/chartex" xmlns:cx5="http://schemas.microsoft.com/office/drawing/2016/5/11/chartex" xmlns:cx6="http://schemas.microsoft.com/office/drawing/2016/5/12/chartex" xmlns:cx7="http://schemas.microsoft.com/office/drawing/2016/5/13/chartex" xmlns:cx8="http://schemas.microsoft.com/office/drawing/2016/5/14/chartex" xmlns:mc="http://schemas.openxmlformats.org/markup-compatibility/2006" xmlns:aink="http://schemas.microsoft.com/office/drawing/2016/ink" xmlns:am3d="http://schemas.microsoft.com/office/drawing/2017/model3d" xmlns:o="urn:schemas-microsoft-com:office:office" xmlns:oel="http://schemas.microsoft.com/office/2019/extlst" xmlns:r="http://schemas.openxmlformats.org/officeDocument/2006/relationships" xmlns:m="http://schemas.openxmlformats.org/officeDocument/2006/math" xmlns:v="urn:schemas-microsoft-com:vml" xmlns:wp14="http://schemas.microsoft.com/office/word/2010/wordprocessingDrawing" xmlns:wp="http://schemas.openxmlformats.org/drawingml/2006/wordprocessingDrawing" xmlns:w10="urn:schemas-microsoft-com:office:word" xmlns:w="http://schemas.openxmlformats.org/wordprocessingml/2006/main" xmlns:w14="http://schemas.microsoft.com/office/word/2010/wordml" xmlns:w15="http://schemas.microsoft.com/office/word/2012/wordml" xmlns:w16cex="http://schemas.microsoft.com/office/word/2018/wordml/cex" xmlns:w16cid="http://schemas.microsoft.com/office/word/2016/wordml/cid" xmlns:w16="http://schemas.microsoft.com/office/word/2018/wordml" xmlns:w16du="http://schemas.microsoft.com/office/word/2023/wordml/word16du" xmlns:w16sdtdh="http://schemas.microsoft.com/office/word/2020/wordml/sdtdatahash" xmlns:w16se="http://schemas.microsoft.com/office/word/2015/wordml/symex" xmlns:wpg="http://schemas.microsoft.com/office/word/2010/wordprocessingGroup" xmlns:wpi="http://schemas.microsoft.com/office/word/2010/wordprocessingInk" xmlns:wne="http://schemas.microsoft.com/office/word/2006/wordml" xmlns:wps="http://schemas.microsoft.com/office/word/2010/wordprocessingShape" mc:Ignorable="w14 w15 w16se w16cid w16 w16cex w16sdtdh w16du wp14">
   <w:body>
     <w:p>
       <w:pPr>
-        <w:spacing w:line="320" w:lineRule="exact"/>
-        <w:jc w:val="both"/>
+        <w:spacing w:line="320" w:lineRule="atLeast"/>
         <w:rPr>
-          <w:rFonts w:ascii="Helvetica Neue" w:hAnsi="Helvetica Neue"/>
+          <w:rFonts w:ascii="Helvetica" w:hAnsi="Helvetica"/>
           <w:b/>
           <w:bCs/>
           <w:iCs/>
@@ -18,7 +17,7 @@
       </w:pPr>
       <w:r>
         <w:rPr>
-          <w:rFonts w:ascii="Helvetica Neue" w:hAnsi="Helvetica Neue"/>
+          <w:rFonts w:ascii="Helvetica" w:hAnsi="Helvetica"/>
           <w:b/>
           <w:bCs/>
           <w:iCs/>
@@ -26,11 +25,11 @@
           <w:szCs w:val="22"/>
           <w:u w:val="single"/>
         </w:rPr>
-        <w:t>Opinions of defendant’s expert,</w:t>
+        <w:t xml:space="preserve">Opinions of defendant’s expert, Dr. </w:t>
       </w:r>
       <w:r>
         <w:rPr>
-          <w:rFonts w:ascii="Helvetica Neue" w:hAnsi="Helvetica Neue"/>
+          <w:rFonts w:ascii="Helvetica" w:hAnsi="Helvetica"/>
           <w:b/>
           <w:bCs/>
           <w:iCs/>
@@ -38,63 +37,14 @@
           <w:szCs w:val="22"/>
           <w:u w:val="single"/>
         </w:rPr>
-        <w:t xml:space="preserve"> </w:t>
-      </w:r>
-      <w:r>
-        <w:rPr>
-          <w:rFonts w:ascii="Helvetica Neue" w:hAnsi="Helvetica Neue"/>
-          <w:b/>
-          <w:bCs/>
-          <w:iCs/>
-          <w:sz w:val="22"/>
-          <w:szCs w:val="22"/>
-          <w:u w:val="single"/>
-        </w:rPr>
-        <w:t>Joseph Tremblay</w:t>
-      </w:r>
-      <w:r>
-        <w:rPr>
-          <w:rFonts w:ascii="Helvetica Neue" w:hAnsi="Helvetica Neue"/>
-          <w:b/>
-          <w:bCs/>
-          <w:iCs/>
-          <w:sz w:val="22"/>
-          <w:szCs w:val="22"/>
-          <w:u w:val="single"/>
-        </w:rPr>
-        <w:t xml:space="preserve"> (</w:t>
-      </w:r>
-      <w:r>
-        <w:rPr>
-          <w:rFonts w:ascii="Helvetica Neue" w:hAnsi="Helvetica Neue"/>
-          <w:b/>
-          <w:bCs/>
-          <w:iCs/>
-          <w:sz w:val="22"/>
-          <w:szCs w:val="22"/>
-          <w:u w:val="single"/>
-        </w:rPr>
-        <w:t>Veritech Consulting Engineering</w:t>
-      </w:r>
-      <w:r>
-        <w:rPr>
-          <w:rFonts w:ascii="Helvetica Neue" w:hAnsi="Helvetica Neue"/>
-          <w:b/>
-          <w:bCs/>
-          <w:iCs/>
-          <w:sz w:val="22"/>
-          <w:szCs w:val="22"/>
-          <w:u w:val="single"/>
-        </w:rPr>
-        <w:t>)</w:t>
+        <w:t>Patel</w:t>
       </w:r>
     </w:p>
     <w:p>
       <w:pPr>
-        <w:spacing w:line="320" w:lineRule="exact"/>
-        <w:jc w:val="both"/>
+        <w:spacing w:line="320" w:lineRule="atLeast"/>
         <w:rPr>
-          <w:rFonts w:ascii="Helvetica Neue" w:hAnsi="Helvetica Neue"/>
+          <w:rFonts w:ascii="Helvetica" w:hAnsi="Helvetica"/>
           <w:bCs/>
           <w:iCs/>
           <w:sz w:val="22"/>
@@ -103,135 +53,111 @@
       </w:pPr>
       <w:r>
         <w:rPr>
-          <w:rFonts w:ascii="Helvetica Neue" w:hAnsi="Helvetica Neue"/>
+          <w:rFonts w:ascii="Helvetica" w:hAnsi="Helvetica"/>
           <w:bCs/>
           <w:iCs/>
           <w:sz w:val="22"/>
           <w:szCs w:val="22"/>
         </w:rPr>
-        <w:t xml:space="preserve">In a report dated September 25, 2023, </w:t>
+        <w:t xml:space="preserve">Dr. </w:t>
       </w:r>
       <w:r>
         <w:rPr>
-          <w:rFonts w:ascii="Helvetica Neue" w:hAnsi="Helvetica Neue"/>
+          <w:rFonts w:ascii="Helvetica" w:hAnsi="Helvetica"/>
           <w:bCs/>
           <w:iCs/>
           <w:sz w:val="22"/>
           <w:szCs w:val="22"/>
         </w:rPr>
-        <w:t xml:space="preserve">Mr. </w:t>
+        <w:t xml:space="preserve">Patel completed a compulsory medical evaluation on Ms. Lema on </w:t>
       </w:r>
       <w:r>
         <w:rPr>
-          <w:rFonts w:ascii="Helvetica Neue" w:hAnsi="Helvetica Neue"/>
+          <w:rFonts w:ascii="Helvetica" w:hAnsi="Helvetica"/>
           <w:bCs/>
           <w:iCs/>
           <w:sz w:val="22"/>
           <w:szCs w:val="22"/>
         </w:rPr>
-        <w:t xml:space="preserve">Tremblay </w:t>
+        <w:t xml:space="preserve">June 16, 2023 and </w:t>
       </w:r>
       <w:r>
         <w:rPr>
-          <w:rFonts w:ascii="Helvetica Neue" w:hAnsi="Helvetica Neue"/>
+          <w:rFonts w:ascii="Helvetica" w:hAnsi="Helvetica"/>
           <w:bCs/>
           <w:iCs/>
           <w:sz w:val="22"/>
           <w:szCs w:val="22"/>
         </w:rPr>
-        <w:t>stated the purpose of his investigation was to reconstruct the subject crash and to determine the delta V experienced by Mr. Tucker.</w:t>
+        <w:t xml:space="preserve">he </w:t>
       </w:r>
       <w:r>
         <w:rPr>
-          <w:rFonts w:ascii="Helvetica Neue" w:hAnsi="Helvetica Neue"/>
+          <w:rFonts w:ascii="Helvetica" w:hAnsi="Helvetica"/>
           <w:bCs/>
           <w:iCs/>
           <w:sz w:val="22"/>
           <w:szCs w:val="22"/>
         </w:rPr>
-        <w:t xml:space="preserve"> He did not provide any opinions </w:t>
+        <w:t>documented</w:t>
       </w:r>
       <w:r>
         <w:rPr>
-          <w:rFonts w:ascii="Helvetica Neue" w:hAnsi="Helvetica Neue"/>
+          <w:rFonts w:ascii="Helvetica" w:hAnsi="Helvetica"/>
           <w:bCs/>
           <w:iCs/>
           <w:sz w:val="22"/>
           <w:szCs w:val="22"/>
         </w:rPr>
-        <w:t>regarding</w:t>
+        <w:t xml:space="preserve"> his findings in a 19-page report dated August 14, 2023. </w:t>
       </w:r>
-      <w:r>
+    </w:p>
+    <w:p>
+      <w:pPr>
+        <w:spacing w:line="320" w:lineRule="atLeast"/>
         <w:rPr>
-          <w:rFonts w:ascii="Helvetica Neue" w:hAnsi="Helvetica Neue"/>
+          <w:rFonts w:ascii="Helvetica" w:hAnsi="Helvetica"/>
           <w:bCs/>
           <w:iCs/>
           <w:sz w:val="22"/>
           <w:szCs w:val="22"/>
         </w:rPr>
-        <w:t xml:space="preserve"> Mr. Tucker’s alleged injuries </w:t>
-      </w:r>
-      <w:r>
+      </w:pPr>
+    </w:p>
+    <w:p>
+      <w:pPr>
+        <w:spacing w:line="320" w:lineRule="atLeast"/>
         <w:rPr>
-          <w:rFonts w:ascii="Helvetica Neue" w:hAnsi="Helvetica Neue"/>
+          <w:rFonts w:ascii="Helvetica" w:hAnsi="Helvetica"/>
           <w:bCs/>
           <w:iCs/>
           <w:sz w:val="22"/>
           <w:szCs w:val="22"/>
         </w:rPr>
-        <w:t>and their relation</w:t>
-      </w:r>
+      </w:pPr>
       <w:r>
         <w:rPr>
-          <w:rFonts w:ascii="Helvetica Neue" w:hAnsi="Helvetica Neue"/>
+          <w:rFonts w:ascii="Helvetica" w:hAnsi="Helvetica"/>
           <w:bCs/>
           <w:iCs/>
           <w:sz w:val="22"/>
           <w:szCs w:val="22"/>
         </w:rPr>
-        <w:t xml:space="preserve"> to the subject crash.</w:t>
+        <w:t xml:space="preserve">Dr. </w:t>
       </w:r>
-    </w:p>
-    <w:p>
-      <w:pPr>
-        <w:spacing w:line="320" w:lineRule="exact"/>
-        <w:jc w:val="both"/>
+      <w:r>
         <w:rPr>
-          <w:rFonts w:ascii="Helvetica Neue" w:hAnsi="Helvetica Neue"/>
+          <w:rFonts w:ascii="Helvetica" w:hAnsi="Helvetica"/>
           <w:bCs/>
           <w:iCs/>
           <w:sz w:val="22"/>
           <w:szCs w:val="22"/>
         </w:rPr>
-      </w:pPr>
-    </w:p>
-    <w:p>
-      <w:pPr>
-        <w:spacing w:line="320" w:lineRule="exact"/>
-        <w:jc w:val="both"/>
-        <w:rPr>
-          <w:rFonts w:ascii="Helvetica Neue" w:hAnsi="Helvetica Neue"/>
-          <w:bCs/>
-          <w:iCs/>
-          <w:sz w:val="22"/>
-          <w:szCs w:val="22"/>
-        </w:rPr>
-      </w:pPr>
-      <w:bookmarkStart w:id="1" w:name="_Hlk164795438"/>
+        <w:t>Patel</w:t>
+      </w:r>
       <w:r>
         <w:rPr>
-          <w:rFonts w:ascii="Helvetica Neue" w:hAnsi="Helvetica Neue"/>
-          <w:bCs/>
-          <w:iCs/>
-          <w:sz w:val="22"/>
-          <w:szCs w:val="22"/>
-        </w:rPr>
-        <w:t>Mr. Tremblay</w:t>
-      </w:r>
-      <w:bookmarkEnd w:id="1"/>
-      <w:r>
-        <w:rPr>
-          <w:rFonts w:ascii="Helvetica Neue" w:hAnsi="Helvetica Neue"/>
+          <w:rFonts w:ascii="Helvetica" w:hAnsi="Helvetica"/>
           <w:bCs/>
           <w:iCs/>
           <w:sz w:val="22"/>
@@ -242,10 +168,9 @@
     </w:p>
     <w:p>
       <w:pPr>
-        <w:spacing w:line="320" w:lineRule="exact"/>
-        <w:jc w:val="both"/>
+        <w:spacing w:line="320" w:lineRule="atLeast"/>
         <w:rPr>
-          <w:rFonts w:ascii="Helvetica Neue" w:hAnsi="Helvetica Neue"/>
+          <w:rFonts w:ascii="Helvetica" w:hAnsi="Helvetica"/>
           <w:bCs/>
           <w:iCs/>
           <w:sz w:val="22"/>
@@ -260,9 +185,9 @@
           <w:ilvl w:val="0"/>
           <w:numId w:val="6"/>
         </w:numPr>
-        <w:jc w:val="both"/>
+        <w:spacing w:line="320" w:lineRule="atLeast"/>
         <w:rPr>
-          <w:rFonts w:ascii="Helvetica Neue" w:hAnsi="Helvetica Neue"/>
+          <w:rFonts w:ascii="Helvetica" w:hAnsi="Helvetica"/>
           <w:bCs/>
           <w:iCs/>
           <w:sz w:val="22"/>
@@ -271,20 +196,21 @@
       </w:pPr>
       <w:r>
         <w:rPr>
-          <w:rFonts w:ascii="Helvetica Neue" w:hAnsi="Helvetica Neue"/>
+          <w:rFonts w:ascii="Helvetica" w:hAnsi="Helvetica"/>
           <w:bCs/>
           <w:iCs/>
           <w:sz w:val="22"/>
           <w:szCs w:val="22"/>
         </w:rPr>
-        <w:t>Mr. Tucker’s fuel payload was about 26,000 to 28, 000 lbs.</w:t>
+        <w:t>Ms. Lema sustained a cervical sprain/strain and a contusion to her left shoulder in the subject crash.</w:t>
       </w:r>
     </w:p>
     <w:p>
       <w:pPr>
         <w:pStyle w:val="ListParagraph"/>
+        <w:spacing w:line="320" w:lineRule="atLeast"/>
         <w:rPr>
-          <w:rFonts w:ascii="Helvetica Neue" w:hAnsi="Helvetica Neue"/>
+          <w:rFonts w:ascii="Helvetica" w:hAnsi="Helvetica"/>
           <w:bCs/>
           <w:iCs/>
           <w:sz w:val="22"/>
@@ -299,9 +225,9 @@
           <w:ilvl w:val="0"/>
           <w:numId w:val="6"/>
         </w:numPr>
-        <w:jc w:val="both"/>
+        <w:spacing w:line="320" w:lineRule="atLeast"/>
         <w:rPr>
-          <w:rFonts w:ascii="Helvetica Neue" w:hAnsi="Helvetica Neue"/>
+          <w:rFonts w:ascii="Helvetica" w:hAnsi="Helvetica"/>
           <w:bCs/>
           <w:iCs/>
           <w:sz w:val="22"/>
@@ -310,21 +236,20 @@
       </w:pPr>
       <w:r>
         <w:rPr>
-          <w:rFonts w:ascii="Helvetica Neue" w:hAnsi="Helvetica Neue"/>
+          <w:rFonts w:ascii="Helvetica" w:hAnsi="Helvetica"/>
           <w:bCs/>
           <w:iCs/>
           <w:sz w:val="22"/>
           <w:szCs w:val="22"/>
         </w:rPr>
-        <w:t>Mr. Tucker’s combined total weight was about 58,000 to 60,000 lbs.</w:t>
+        <w:t>Ms. Lema is at maximum medical improvement and no further work up or treatment related to the subject crash is recommended.</w:t>
       </w:r>
     </w:p>
     <w:p>
       <w:pPr>
-        <w:spacing w:line="320" w:lineRule="exact"/>
-        <w:jc w:val="both"/>
+        <w:pStyle w:val="ListParagraph"/>
         <w:rPr>
-          <w:rFonts w:ascii="Helvetica Neue" w:hAnsi="Helvetica Neue"/>
+          <w:rFonts w:ascii="Helvetica" w:hAnsi="Helvetica"/>
           <w:bCs/>
           <w:iCs/>
           <w:sz w:val="22"/>
@@ -337,11 +262,11 @@
         <w:pStyle w:val="ListParagraph"/>
         <w:numPr>
           <w:ilvl w:val="0"/>
-          <w:numId w:val="8"/>
+          <w:numId w:val="6"/>
         </w:numPr>
-        <w:jc w:val="both"/>
+        <w:spacing w:line="320" w:lineRule="atLeast"/>
         <w:rPr>
-          <w:rFonts w:ascii="Helvetica Neue" w:hAnsi="Helvetica Neue"/>
+          <w:rFonts w:ascii="Helvetica" w:hAnsi="Helvetica"/>
           <w:bCs/>
           <w:iCs/>
           <w:sz w:val="22"/>
@@ -350,21 +275,21 @@
       </w:pPr>
       <w:r>
         <w:rPr>
-          <w:rFonts w:ascii="Helvetica Neue" w:hAnsi="Helvetica Neue"/>
+          <w:rFonts w:ascii="Helvetica" w:hAnsi="Helvetica"/>
           <w:bCs/>
           <w:iCs/>
           <w:sz w:val="22"/>
           <w:szCs w:val="22"/>
         </w:rPr>
-        <w:t>Mr. Tucker likely braked abruptly in an emergency manner in response to the wrong way driver.</w:t>
+        <w:t>Treatment for 90 days after the subject crash was reasonable and medically necessary for her cervical spine.</w:t>
       </w:r>
     </w:p>
     <w:p>
       <w:pPr>
         <w:pStyle w:val="ListParagraph"/>
-        <w:jc w:val="both"/>
+        <w:spacing w:line="320" w:lineRule="atLeast"/>
         <w:rPr>
-          <w:rFonts w:ascii="Helvetica Neue" w:hAnsi="Helvetica Neue"/>
+          <w:rFonts w:ascii="Helvetica" w:hAnsi="Helvetica"/>
           <w:bCs/>
           <w:iCs/>
           <w:sz w:val="22"/>
@@ -372,155 +297,27 @@
         </w:rPr>
       </w:pPr>
     </w:p>
+    <w:bookmarkEnd w:id="0"/>
     <w:p>
       <w:pPr>
         <w:pStyle w:val="ListParagraph"/>
-        <w:numPr>
-          <w:ilvl w:val="0"/>
-          <w:numId w:val="8"/>
-        </w:numPr>
-        <w:jc w:val="both"/>
+        <w:spacing w:line="320" w:lineRule="atLeast"/>
+        <w:ind w:left="0"/>
         <w:rPr>
-          <w:rFonts w:ascii="Helvetica Neue" w:hAnsi="Helvetica Neue"/>
+          <w:rFonts w:ascii="Helvetica" w:hAnsi="Helvetica"/>
           <w:bCs/>
-          <w:iCs/>
+          <w:i/>
           <w:sz w:val="22"/>
           <w:szCs w:val="22"/>
-        </w:rPr>
-      </w:pPr>
-      <w:r>
-        <w:rPr>
-          <w:rFonts w:ascii="Helvetica Neue" w:hAnsi="Helvetica Neue"/>
-          <w:bCs/>
-          <w:iCs/>
-          <w:sz w:val="22"/>
-          <w:szCs w:val="22"/>
-        </w:rPr>
-        <w:t>Based on the EDR data, the GMC sustained a delta V of about 35 mph.</w:t>
-      </w:r>
-    </w:p>
-    <w:p>
-      <w:pPr>
-        <w:spacing w:line="320" w:lineRule="exact"/>
-        <w:jc w:val="both"/>
-        <w:rPr>
-          <w:rFonts w:ascii="Helvetica Neue" w:hAnsi="Helvetica Neue"/>
-          <w:bCs/>
-          <w:iCs/>
-          <w:sz w:val="22"/>
-          <w:szCs w:val="22"/>
-        </w:rPr>
-      </w:pPr>
-    </w:p>
-    <w:p>
-      <w:pPr>
-        <w:pStyle w:val="ListParagraph"/>
-        <w:numPr>
-          <w:ilvl w:val="0"/>
-          <w:numId w:val="6"/>
-        </w:numPr>
-        <w:jc w:val="both"/>
-        <w:rPr>
-          <w:rFonts w:ascii="Helvetica Neue" w:hAnsi="Helvetica Neue"/>
-          <w:bCs/>
-          <w:iCs/>
-          <w:sz w:val="22"/>
-          <w:szCs w:val="22"/>
-        </w:rPr>
-      </w:pPr>
-      <w:r>
-        <w:rPr>
-          <w:rFonts w:ascii="Helvetica Neue" w:hAnsi="Helvetica Neue"/>
-          <w:bCs/>
-          <w:iCs/>
-          <w:sz w:val="22"/>
-          <w:szCs w:val="22"/>
-        </w:rPr>
-        <w:t>Using the average deceleration rate (not provided) of the GMC, it’s impact speed was approximately 35 mph.</w:t>
-      </w:r>
-    </w:p>
-    <w:p>
-      <w:pPr>
-        <w:pStyle w:val="ListParagraph"/>
-        <w:jc w:val="both"/>
-        <w:rPr>
-          <w:rFonts w:ascii="Helvetica Neue" w:hAnsi="Helvetica Neue"/>
-          <w:bCs/>
-          <w:iCs/>
-          <w:sz w:val="22"/>
-          <w:szCs w:val="22"/>
-        </w:rPr>
-      </w:pPr>
-    </w:p>
-    <w:p>
-      <w:pPr>
-        <w:pStyle w:val="ListParagraph"/>
-        <w:numPr>
-          <w:ilvl w:val="0"/>
-          <w:numId w:val="6"/>
-        </w:numPr>
-        <w:jc w:val="both"/>
-        <w:rPr>
-          <w:rFonts w:ascii="Helvetica Neue" w:hAnsi="Helvetica Neue"/>
-          <w:bCs/>
-          <w:iCs/>
-          <w:sz w:val="22"/>
-          <w:szCs w:val="22"/>
-        </w:rPr>
-      </w:pPr>
-      <w:r>
-        <w:rPr>
-          <w:rFonts w:ascii="Helvetica Neue" w:hAnsi="Helvetica Neue"/>
-          <w:bCs/>
-          <w:iCs/>
-          <w:sz w:val="22"/>
-          <w:szCs w:val="22"/>
-        </w:rPr>
-        <w:t>The delta V Mr. Tucker experienced was about 3 mph (based on the principle of conservation of momentum and PC-Crash).</w:t>
-      </w:r>
-    </w:p>
-    <w:p>
-      <w:pPr>
-        <w:pStyle w:val="ListParagraph"/>
-        <w:rPr>
-          <w:rFonts w:ascii="Helvetica Neue" w:hAnsi="Helvetica Neue"/>
-          <w:bCs/>
-          <w:iCs/>
-          <w:sz w:val="22"/>
-          <w:szCs w:val="22"/>
-        </w:rPr>
-      </w:pPr>
-    </w:p>
-    <w:p>
-      <w:pPr>
-        <w:pStyle w:val="ListParagraph"/>
-        <w:rPr>
-          <w:rFonts w:ascii="Helvetica Neue" w:hAnsi="Helvetica Neue"/>
-          <w:bCs/>
-          <w:iCs/>
-          <w:sz w:val="22"/>
-          <w:szCs w:val="22"/>
-        </w:rPr>
-      </w:pPr>
-    </w:p>
-    <w:p>
-      <w:pPr>
-        <w:spacing w:line="320" w:lineRule="exact"/>
-        <w:jc w:val="both"/>
-        <w:rPr>
-          <w:rFonts w:ascii="Helvetica Neue" w:hAnsi="Helvetica Neue"/>
-          <w:bCs/>
-          <w:iCs/>
-          <w:sz w:val="22"/>
-          <w:szCs w:val="22"/>
+          <w:u w:val="single"/>
         </w:rPr>
       </w:pPr>
     </w:p>
     <w:sectPr>
-      <w:headerReference w:type="even" r:id="rId22"/>
-      <w:headerReference w:type="default" r:id="rId23"/>
-      <w:headerReference w:type="first" r:id="rId24"/>
-      <w:footerReference w:type="first" r:id="rId25"/>
+      <w:headerReference w:type="even" r:id="rId19"/>
+      <w:headerReference w:type="default" r:id="rId20"/>
+      <w:headerReference w:type="first" r:id="rId21"/>
+      <w:footerReference w:type="first" r:id="rId22"/>
       <w:pgSz w:w="12240" w:h="15840"/>
       <w:pgMar w:top="1440" w:right="1291" w:bottom="1440" w:left="1296" w:header="725" w:footer="720" w:gutter="0"/>
       <w:cols w:space="720"/>
@@ -537,7 +334,7 @@
 </file>
 
 <file path=word/endnotes.xml><?xml version="1.0" encoding="utf-8"?>
-<w:endnotes xmlns:wpc="http://schemas.microsoft.com/office/word/2010/wordprocessingCanvas" xmlns:cx="http://schemas.microsoft.com/office/drawing/2014/chartex" xmlns:cx1="http://schemas.microsoft.com/office/drawing/2015/9/8/chartex" xmlns:cx2="http://schemas.microsoft.com/office/drawing/2015/10/21/chartex" xmlns:cx3="http://schemas.microsoft.com/office/drawing/2016/5/9/chartex" xmlns:cx4="http://schemas.microsoft.com/office/drawing/2016/5/10/chartex" xmlns:cx5="http://schemas.microsoft.com/office/drawing/2016/5/11/chartex" xmlns:cx6="http://schemas.microsoft.com/office/drawing/2016/5/12/chartex" xmlns:cx7="http://schemas.microsoft.com/office/drawing/2016/5/13/chartex" xmlns:cx8="http://schemas.microsoft.com/office/drawing/2016/5/14/chartex" xmlns:mc="http://schemas.openxmlformats.org/markup-compatibility/2006" xmlns:aink="http://schemas.microsoft.com/office/drawing/2016/ink" xmlns:am3d="http://schemas.microsoft.com/office/drawing/2017/model3d" xmlns:o="urn:schemas-microsoft-com:office:office" xmlns:oel="http://schemas.microsoft.com/office/2019/extlst" xmlns:r="http://schemas.openxmlformats.org/officeDocument/2006/relationships" xmlns:m="http://schemas.openxmlformats.org/officeDocument/2006/math" xmlns:v="urn:schemas-microsoft-com:vml" xmlns:wp14="http://schemas.microsoft.com/office/word/2010/wordprocessingDrawing" xmlns:wp="http://schemas.openxmlformats.org/drawingml/2006/wordprocessingDrawing" xmlns:w10="urn:schemas-microsoft-com:office:word" xmlns:w="http://schemas.openxmlformats.org/wordprocessingml/2006/main" xmlns:w14="http://schemas.microsoft.com/office/word/2010/wordml" xmlns:w15="http://schemas.microsoft.com/office/word/2012/wordml" xmlns:w16cex="http://schemas.microsoft.com/office/word/2018/wordml/cex" xmlns:w16cid="http://schemas.microsoft.com/office/word/2016/wordml/cid" xmlns:w16="http://schemas.microsoft.com/office/word/2018/wordml" xmlns:w16sdtdh="http://schemas.microsoft.com/office/word/2020/wordml/sdtdatahash" xmlns:w16se="http://schemas.microsoft.com/office/word/2015/wordml/symex" xmlns:wpg="http://schemas.microsoft.com/office/word/2010/wordprocessingGroup" xmlns:wpi="http://schemas.microsoft.com/office/word/2010/wordprocessingInk" xmlns:wne="http://schemas.microsoft.com/office/word/2006/wordml" xmlns:wps="http://schemas.microsoft.com/office/word/2010/wordprocessingShape" mc:Ignorable="w14 w15 w16se w16cid w16 w16cex w16sdtdh wp14">
+<w:endnotes xmlns:wpc="http://schemas.microsoft.com/office/word/2010/wordprocessingCanvas" xmlns:cx="http://schemas.microsoft.com/office/drawing/2014/chartex" xmlns:cx1="http://schemas.microsoft.com/office/drawing/2015/9/8/chartex" xmlns:cx2="http://schemas.microsoft.com/office/drawing/2015/10/21/chartex" xmlns:cx3="http://schemas.microsoft.com/office/drawing/2016/5/9/chartex" xmlns:cx4="http://schemas.microsoft.com/office/drawing/2016/5/10/chartex" xmlns:cx5="http://schemas.microsoft.com/office/drawing/2016/5/11/chartex" xmlns:cx6="http://schemas.microsoft.com/office/drawing/2016/5/12/chartex" xmlns:cx7="http://schemas.microsoft.com/office/drawing/2016/5/13/chartex" xmlns:cx8="http://schemas.microsoft.com/office/drawing/2016/5/14/chartex" xmlns:mc="http://schemas.openxmlformats.org/markup-compatibility/2006" xmlns:aink="http://schemas.microsoft.com/office/drawing/2016/ink" xmlns:am3d="http://schemas.microsoft.com/office/drawing/2017/model3d" xmlns:o="urn:schemas-microsoft-com:office:office" xmlns:oel="http://schemas.microsoft.com/office/2019/extlst" xmlns:r="http://schemas.openxmlformats.org/officeDocument/2006/relationships" xmlns:m="http://schemas.openxmlformats.org/officeDocument/2006/math" xmlns:v="urn:schemas-microsoft-com:vml" xmlns:wp14="http://schemas.microsoft.com/office/word/2010/wordprocessingDrawing" xmlns:wp="http://schemas.openxmlformats.org/drawingml/2006/wordprocessingDrawing" xmlns:w10="urn:schemas-microsoft-com:office:word" xmlns:w="http://schemas.openxmlformats.org/wordprocessingml/2006/main" xmlns:w14="http://schemas.microsoft.com/office/word/2010/wordml" xmlns:w15="http://schemas.microsoft.com/office/word/2012/wordml" xmlns:w16cex="http://schemas.microsoft.com/office/word/2018/wordml/cex" xmlns:w16cid="http://schemas.microsoft.com/office/word/2016/wordml/cid" xmlns:w16="http://schemas.microsoft.com/office/word/2018/wordml" xmlns:w16du="http://schemas.microsoft.com/office/word/2023/wordml/word16du" xmlns:w16sdtdh="http://schemas.microsoft.com/office/word/2020/wordml/sdtdatahash" xmlns:w16se="http://schemas.microsoft.com/office/word/2015/wordml/symex" xmlns:wpg="http://schemas.microsoft.com/office/word/2010/wordprocessingGroup" xmlns:wpi="http://schemas.microsoft.com/office/word/2010/wordprocessingInk" xmlns:wne="http://schemas.microsoft.com/office/word/2006/wordml" xmlns:wps="http://schemas.microsoft.com/office/word/2010/wordprocessingShape" mc:Ignorable="w14 w15 w16se w16cid w16 w16cex w16sdtdh w16du wp14">
   <w:endnote w:type="separator" w:id="-1">
     <w:p>
       <w:r>
@@ -556,7 +353,7 @@
 </file>
 
 <file path=word/footer1.xml><?xml version="1.0" encoding="utf-8"?>
-<w:ftr xmlns:wpc="http://schemas.microsoft.com/office/word/2010/wordprocessingCanvas" xmlns:cx="http://schemas.microsoft.com/office/drawing/2014/chartex" xmlns:cx1="http://schemas.microsoft.com/office/drawing/2015/9/8/chartex" xmlns:cx2="http://schemas.microsoft.com/office/drawing/2015/10/21/chartex" xmlns:cx3="http://schemas.microsoft.com/office/drawing/2016/5/9/chartex" xmlns:cx4="http://schemas.microsoft.com/office/drawing/2016/5/10/chartex" xmlns:cx5="http://schemas.microsoft.com/office/drawing/2016/5/11/chartex" xmlns:cx6="http://schemas.microsoft.com/office/drawing/2016/5/12/chartex" xmlns:cx7="http://schemas.microsoft.com/office/drawing/2016/5/13/chartex" xmlns:cx8="http://schemas.microsoft.com/office/drawing/2016/5/14/chartex" xmlns:mc="http://schemas.openxmlformats.org/markup-compatibility/2006" xmlns:aink="http://schemas.microsoft.com/office/drawing/2016/ink" xmlns:am3d="http://schemas.microsoft.com/office/drawing/2017/model3d" xmlns:o="urn:schemas-microsoft-com:office:office" xmlns:oel="http://schemas.microsoft.com/office/2019/extlst" xmlns:r="http://schemas.openxmlformats.org/officeDocument/2006/relationships" xmlns:m="http://schemas.openxmlformats.org/officeDocument/2006/math" xmlns:v="urn:schemas-microsoft-com:vml" xmlns:wp14="http://schemas.microsoft.com/office/word/2010/wordprocessingDrawing" xmlns:wp="http://schemas.openxmlformats.org/drawingml/2006/wordprocessingDrawing" xmlns:w10="urn:schemas-microsoft-com:office:word" xmlns:w="http://schemas.openxmlformats.org/wordprocessingml/2006/main" xmlns:w14="http://schemas.microsoft.com/office/word/2010/wordml" xmlns:w15="http://schemas.microsoft.com/office/word/2012/wordml" xmlns:w16cex="http://schemas.microsoft.com/office/word/2018/wordml/cex" xmlns:w16cid="http://schemas.microsoft.com/office/word/2016/wordml/cid" xmlns:w16="http://schemas.microsoft.com/office/word/2018/wordml" xmlns:w16sdtdh="http://schemas.microsoft.com/office/word/2020/wordml/sdtdatahash" xmlns:w16se="http://schemas.microsoft.com/office/word/2015/wordml/symex" xmlns:wpg="http://schemas.microsoft.com/office/word/2010/wordprocessingGroup" xmlns:wpi="http://schemas.microsoft.com/office/word/2010/wordprocessingInk" xmlns:wne="http://schemas.microsoft.com/office/word/2006/wordml" xmlns:wps="http://schemas.microsoft.com/office/word/2010/wordprocessingShape" mc:Ignorable="w14 w15 w16se w16cid w16 w16cex w16sdtdh wp14">
+<w:ftr xmlns:wpc="http://schemas.microsoft.com/office/word/2010/wordprocessingCanvas" xmlns:cx="http://schemas.microsoft.com/office/drawing/2014/chartex" xmlns:cx1="http://schemas.microsoft.com/office/drawing/2015/9/8/chartex" xmlns:cx2="http://schemas.microsoft.com/office/drawing/2015/10/21/chartex" xmlns:cx3="http://schemas.microsoft.com/office/drawing/2016/5/9/chartex" xmlns:cx4="http://schemas.microsoft.com/office/drawing/2016/5/10/chartex" xmlns:cx5="http://schemas.microsoft.com/office/drawing/2016/5/11/chartex" xmlns:cx6="http://schemas.microsoft.com/office/drawing/2016/5/12/chartex" xmlns:cx7="http://schemas.microsoft.com/office/drawing/2016/5/13/chartex" xmlns:cx8="http://schemas.microsoft.com/office/drawing/2016/5/14/chartex" xmlns:mc="http://schemas.openxmlformats.org/markup-compatibility/2006" xmlns:aink="http://schemas.microsoft.com/office/drawing/2016/ink" xmlns:am3d="http://schemas.microsoft.com/office/drawing/2017/model3d" xmlns:o="urn:schemas-microsoft-com:office:office" xmlns:oel="http://schemas.microsoft.com/office/2019/extlst" xmlns:r="http://schemas.openxmlformats.org/officeDocument/2006/relationships" xmlns:m="http://schemas.openxmlformats.org/officeDocument/2006/math" xmlns:v="urn:schemas-microsoft-com:vml" xmlns:wp14="http://schemas.microsoft.com/office/word/2010/wordprocessingDrawing" xmlns:wp="http://schemas.openxmlformats.org/drawingml/2006/wordprocessingDrawing" xmlns:w10="urn:schemas-microsoft-com:office:word" xmlns:w="http://schemas.openxmlformats.org/wordprocessingml/2006/main" xmlns:w14="http://schemas.microsoft.com/office/word/2010/wordml" xmlns:w15="http://schemas.microsoft.com/office/word/2012/wordml" xmlns:w16cex="http://schemas.microsoft.com/office/word/2018/wordml/cex" xmlns:w16cid="http://schemas.microsoft.com/office/word/2016/wordml/cid" xmlns:w16="http://schemas.microsoft.com/office/word/2018/wordml" xmlns:w16du="http://schemas.microsoft.com/office/word/2023/wordml/word16du" xmlns:w16sdtdh="http://schemas.microsoft.com/office/word/2020/wordml/sdtdatahash" xmlns:w16se="http://schemas.microsoft.com/office/word/2015/wordml/symex" xmlns:wpg="http://schemas.microsoft.com/office/word/2010/wordprocessingGroup" xmlns:wpi="http://schemas.microsoft.com/office/word/2010/wordprocessingInk" xmlns:wne="http://schemas.microsoft.com/office/word/2006/wordml" xmlns:wps="http://schemas.microsoft.com/office/word/2010/wordprocessingShape" mc:Ignorable="w14 w15 w16se w16cid w16 w16cex w16sdtdh w16du wp14">
   <w:p>
     <w:pPr>
       <w:pStyle w:val="Footer"/>
@@ -582,7 +379,7 @@
 </file>
 
 <file path=word/footnotes.xml><?xml version="1.0" encoding="utf-8"?>
-<w:footnotes xmlns:wpc="http://schemas.microsoft.com/office/word/2010/wordprocessingCanvas" xmlns:cx="http://schemas.microsoft.com/office/drawing/2014/chartex" xmlns:cx1="http://schemas.microsoft.com/office/drawing/2015/9/8/chartex" xmlns:cx2="http://schemas.microsoft.com/office/drawing/2015/10/21/chartex" xmlns:cx3="http://schemas.microsoft.com/office/drawing/2016/5/9/chartex" xmlns:cx4="http://schemas.microsoft.com/office/drawing/2016/5/10/chartex" xmlns:cx5="http://schemas.microsoft.com/office/drawing/2016/5/11/chartex" xmlns:cx6="http://schemas.microsoft.com/office/drawing/2016/5/12/chartex" xmlns:cx7="http://schemas.microsoft.com/office/drawing/2016/5/13/chartex" xmlns:cx8="http://schemas.microsoft.com/office/drawing/2016/5/14/chartex" xmlns:mc="http://schemas.openxmlformats.org/markup-compatibility/2006" xmlns:aink="http://schemas.microsoft.com/office/drawing/2016/ink" xmlns:am3d="http://schemas.microsoft.com/office/drawing/2017/model3d" xmlns:o="urn:schemas-microsoft-com:office:office" xmlns:oel="http://schemas.microsoft.com/office/2019/extlst" xmlns:r="http://schemas.openxmlformats.org/officeDocument/2006/relationships" xmlns:m="http://schemas.openxmlformats.org/officeDocument/2006/math" xmlns:v="urn:schemas-microsoft-com:vml" xmlns:wp14="http://schemas.microsoft.com/office/word/2010/wordprocessingDrawing" xmlns:wp="http://schemas.openxmlformats.org/drawingml/2006/wordprocessingDrawing" xmlns:w10="urn:schemas-microsoft-com:office:word" xmlns:w="http://schemas.openxmlformats.org/wordprocessingml/2006/main" xmlns:w14="http://schemas.microsoft.com/office/word/2010/wordml" xmlns:w15="http://schemas.microsoft.com/office/word/2012/wordml" xmlns:w16cex="http://schemas.microsoft.com/office/word/2018/wordml/cex" xmlns:w16cid="http://schemas.microsoft.com/office/word/2016/wordml/cid" xmlns:w16="http://schemas.microsoft.com/office/word/2018/wordml" xmlns:w16sdtdh="http://schemas.microsoft.com/office/word/2020/wordml/sdtdatahash" xmlns:w16se="http://schemas.microsoft.com/office/word/2015/wordml/symex" xmlns:wpg="http://schemas.microsoft.com/office/word/2010/wordprocessingGroup" xmlns:wpi="http://schemas.microsoft.com/office/word/2010/wordprocessingInk" xmlns:wne="http://schemas.microsoft.com/office/word/2006/wordml" xmlns:wps="http://schemas.microsoft.com/office/word/2010/wordprocessingShape" mc:Ignorable="w14 w15 w16se w16cid w16 w16cex w16sdtdh wp14">
+<w:footnotes xmlns:wpc="http://schemas.microsoft.com/office/word/2010/wordprocessingCanvas" xmlns:cx="http://schemas.microsoft.com/office/drawing/2014/chartex" xmlns:cx1="http://schemas.microsoft.com/office/drawing/2015/9/8/chartex" xmlns:cx2="http://schemas.microsoft.com/office/drawing/2015/10/21/chartex" xmlns:cx3="http://schemas.microsoft.com/office/drawing/2016/5/9/chartex" xmlns:cx4="http://schemas.microsoft.com/office/drawing/2016/5/10/chartex" xmlns:cx5="http://schemas.microsoft.com/office/drawing/2016/5/11/chartex" xmlns:cx6="http://schemas.microsoft.com/office/drawing/2016/5/12/chartex" xmlns:cx7="http://schemas.microsoft.com/office/drawing/2016/5/13/chartex" xmlns:cx8="http://schemas.microsoft.com/office/drawing/2016/5/14/chartex" xmlns:mc="http://schemas.openxmlformats.org/markup-compatibility/2006" xmlns:aink="http://schemas.microsoft.com/office/drawing/2016/ink" xmlns:am3d="http://schemas.microsoft.com/office/drawing/2017/model3d" xmlns:o="urn:schemas-microsoft-com:office:office" xmlns:oel="http://schemas.microsoft.com/office/2019/extlst" xmlns:r="http://schemas.openxmlformats.org/officeDocument/2006/relationships" xmlns:m="http://schemas.openxmlformats.org/officeDocument/2006/math" xmlns:v="urn:schemas-microsoft-com:vml" xmlns:wp14="http://schemas.microsoft.com/office/word/2010/wordprocessingDrawing" xmlns:wp="http://schemas.openxmlformats.org/drawingml/2006/wordprocessingDrawing" xmlns:w10="urn:schemas-microsoft-com:office:word" xmlns:w="http://schemas.openxmlformats.org/wordprocessingml/2006/main" xmlns:w14="http://schemas.microsoft.com/office/word/2010/wordml" xmlns:w15="http://schemas.microsoft.com/office/word/2012/wordml" xmlns:w16cex="http://schemas.microsoft.com/office/word/2018/wordml/cex" xmlns:w16cid="http://schemas.microsoft.com/office/word/2016/wordml/cid" xmlns:w16="http://schemas.microsoft.com/office/word/2018/wordml" xmlns:w16du="http://schemas.microsoft.com/office/word/2023/wordml/word16du" xmlns:w16sdtdh="http://schemas.microsoft.com/office/word/2020/wordml/sdtdatahash" xmlns:w16se="http://schemas.microsoft.com/office/word/2015/wordml/symex" xmlns:wpg="http://schemas.microsoft.com/office/word/2010/wordprocessingGroup" xmlns:wpi="http://schemas.microsoft.com/office/word/2010/wordprocessingInk" xmlns:wne="http://schemas.microsoft.com/office/word/2006/wordml" xmlns:wps="http://schemas.microsoft.com/office/word/2010/wordprocessingShape" mc:Ignorable="w14 w15 w16se w16cid w16 w16cex w16sdtdh w16du wp14">
   <w:footnote w:type="separator" w:id="-1">
     <w:p>
       <w:r>
@@ -597,40 +394,11 @@
       </w:r>
     </w:p>
   </w:footnote>
-  <w:footnote w:id="1">
-    <w:p>
-      <w:pPr>
-        <w:pStyle w:val="FootnoteText"/>
-        <w:rPr>
-          <w:rFonts w:ascii="Helvetica Neue" w:hAnsi="Helvetica Neue" w:cstheme="minorBidi"/>
-          <w:sz w:val="18"/>
-          <w:szCs w:val="18"/>
-        </w:rPr>
-      </w:pPr>
-      <w:r>
-        <w:rPr>
-          <w:rStyle w:val="FootnoteReference"/>
-          <w:rFonts w:ascii="Helvetica Neue" w:hAnsi="Helvetica Neue"/>
-          <w:sz w:val="18"/>
-          <w:szCs w:val="18"/>
-        </w:rPr>
-        <w:footnoteRef/>
-      </w:r>
-      <w:r>
-        <w:rPr>
-          <w:rFonts w:ascii="Helvetica Neue" w:hAnsi="Helvetica Neue"/>
-          <w:sz w:val="18"/>
-          <w:szCs w:val="18"/>
-        </w:rPr>
-        <w:t xml:space="preserve"> Virtual Crash 5, vCrash America Inc.</w:t>
-      </w:r>
-    </w:p>
-  </w:footnote>
 </w:footnotes>
 </file>
 
 <file path=word/header1.xml><?xml version="1.0" encoding="utf-8"?>
-<w:hdr xmlns:wpc="http://schemas.microsoft.com/office/word/2010/wordprocessingCanvas" xmlns:cx="http://schemas.microsoft.com/office/drawing/2014/chartex" xmlns:cx1="http://schemas.microsoft.com/office/drawing/2015/9/8/chartex" xmlns:cx2="http://schemas.microsoft.com/office/drawing/2015/10/21/chartex" xmlns:cx3="http://schemas.microsoft.com/office/drawing/2016/5/9/chartex" xmlns:cx4="http://schemas.microsoft.com/office/drawing/2016/5/10/chartex" xmlns:cx5="http://schemas.microsoft.com/office/drawing/2016/5/11/chartex" xmlns:cx6="http://schemas.microsoft.com/office/drawing/2016/5/12/chartex" xmlns:cx7="http://schemas.microsoft.com/office/drawing/2016/5/13/chartex" xmlns:cx8="http://schemas.microsoft.com/office/drawing/2016/5/14/chartex" xmlns:mc="http://schemas.openxmlformats.org/markup-compatibility/2006" xmlns:aink="http://schemas.microsoft.com/office/drawing/2016/ink" xmlns:am3d="http://schemas.microsoft.com/office/drawing/2017/model3d" xmlns:o="urn:schemas-microsoft-com:office:office" xmlns:oel="http://schemas.microsoft.com/office/2019/extlst" xmlns:r="http://schemas.openxmlformats.org/officeDocument/2006/relationships" xmlns:m="http://schemas.openxmlformats.org/officeDocument/2006/math" xmlns:v="urn:schemas-microsoft-com:vml" xmlns:wp14="http://schemas.microsoft.com/office/word/2010/wordprocessingDrawing" xmlns:wp="http://schemas.openxmlformats.org/drawingml/2006/wordprocessingDrawing" xmlns:w10="urn:schemas-microsoft-com:office:word" xmlns:w="http://schemas.openxmlformats.org/wordprocessingml/2006/main" xmlns:w14="http://schemas.microsoft.com/office/word/2010/wordml" xmlns:w15="http://schemas.microsoft.com/office/word/2012/wordml" xmlns:w16cex="http://schemas.microsoft.com/office/word/2018/wordml/cex" xmlns:w16cid="http://schemas.microsoft.com/office/word/2016/wordml/cid" xmlns:w16="http://schemas.microsoft.com/office/word/2018/wordml" xmlns:w16sdtdh="http://schemas.microsoft.com/office/word/2020/wordml/sdtdatahash" xmlns:w16se="http://schemas.microsoft.com/office/word/2015/wordml/symex" xmlns:wpg="http://schemas.microsoft.com/office/word/2010/wordprocessingGroup" xmlns:wpi="http://schemas.microsoft.com/office/word/2010/wordprocessingInk" xmlns:wne="http://schemas.microsoft.com/office/word/2006/wordml" xmlns:wps="http://schemas.microsoft.com/office/word/2010/wordprocessingShape" mc:Ignorable="w14 w15 w16se w16cid w16 w16cex w16sdtdh wp14">
+<w:hdr xmlns:wpc="http://schemas.microsoft.com/office/word/2010/wordprocessingCanvas" xmlns:cx="http://schemas.microsoft.com/office/drawing/2014/chartex" xmlns:cx1="http://schemas.microsoft.com/office/drawing/2015/9/8/chartex" xmlns:cx2="http://schemas.microsoft.com/office/drawing/2015/10/21/chartex" xmlns:cx3="http://schemas.microsoft.com/office/drawing/2016/5/9/chartex" xmlns:cx4="http://schemas.microsoft.com/office/drawing/2016/5/10/chartex" xmlns:cx5="http://schemas.microsoft.com/office/drawing/2016/5/11/chartex" xmlns:cx6="http://schemas.microsoft.com/office/drawing/2016/5/12/chartex" xmlns:cx7="http://schemas.microsoft.com/office/drawing/2016/5/13/chartex" xmlns:cx8="http://schemas.microsoft.com/office/drawing/2016/5/14/chartex" xmlns:mc="http://schemas.openxmlformats.org/markup-compatibility/2006" xmlns:aink="http://schemas.microsoft.com/office/drawing/2016/ink" xmlns:am3d="http://schemas.microsoft.com/office/drawing/2017/model3d" xmlns:o="urn:schemas-microsoft-com:office:office" xmlns:oel="http://schemas.microsoft.com/office/2019/extlst" xmlns:r="http://schemas.openxmlformats.org/officeDocument/2006/relationships" xmlns:m="http://schemas.openxmlformats.org/officeDocument/2006/math" xmlns:v="urn:schemas-microsoft-com:vml" xmlns:wp14="http://schemas.microsoft.com/office/word/2010/wordprocessingDrawing" xmlns:wp="http://schemas.openxmlformats.org/drawingml/2006/wordprocessingDrawing" xmlns:w10="urn:schemas-microsoft-com:office:word" xmlns:w="http://schemas.openxmlformats.org/wordprocessingml/2006/main" xmlns:w14="http://schemas.microsoft.com/office/word/2010/wordml" xmlns:w15="http://schemas.microsoft.com/office/word/2012/wordml" xmlns:w16cex="http://schemas.microsoft.com/office/word/2018/wordml/cex" xmlns:w16cid="http://schemas.microsoft.com/office/word/2016/wordml/cid" xmlns:w16="http://schemas.microsoft.com/office/word/2018/wordml" xmlns:w16du="http://schemas.microsoft.com/office/word/2023/wordml/word16du" xmlns:w16sdtdh="http://schemas.microsoft.com/office/word/2020/wordml/sdtdatahash" xmlns:w16se="http://schemas.microsoft.com/office/word/2015/wordml/symex" xmlns:wpg="http://schemas.microsoft.com/office/word/2010/wordprocessingGroup" xmlns:wpi="http://schemas.microsoft.com/office/word/2010/wordprocessingInk" xmlns:wne="http://schemas.microsoft.com/office/word/2006/wordml" xmlns:wps="http://schemas.microsoft.com/office/word/2010/wordprocessingShape" mc:Ignorable="w14 w15 w16se w16cid w16 w16cex w16sdtdh w16du wp14">
   <w:p>
     <w:pPr>
       <w:pStyle w:val="Header"/>
@@ -726,7 +494,7 @@
 </file>
 
 <file path=word/header2.xml><?xml version="1.0" encoding="utf-8"?>
-<w:hdr xmlns:wpc="http://schemas.microsoft.com/office/word/2010/wordprocessingCanvas" xmlns:cx="http://schemas.microsoft.com/office/drawing/2014/chartex" xmlns:cx1="http://schemas.microsoft.com/office/drawing/2015/9/8/chartex" xmlns:cx2="http://schemas.microsoft.com/office/drawing/2015/10/21/chartex" xmlns:cx3="http://schemas.microsoft.com/office/drawing/2016/5/9/chartex" xmlns:cx4="http://schemas.microsoft.com/office/drawing/2016/5/10/chartex" xmlns:cx5="http://schemas.microsoft.com/office/drawing/2016/5/11/chartex" xmlns:cx6="http://schemas.microsoft.com/office/drawing/2016/5/12/chartex" xmlns:cx7="http://schemas.microsoft.com/office/drawing/2016/5/13/chartex" xmlns:cx8="http://schemas.microsoft.com/office/drawing/2016/5/14/chartex" xmlns:mc="http://schemas.openxmlformats.org/markup-compatibility/2006" xmlns:aink="http://schemas.microsoft.com/office/drawing/2016/ink" xmlns:am3d="http://schemas.microsoft.com/office/drawing/2017/model3d" xmlns:o="urn:schemas-microsoft-com:office:office" xmlns:oel="http://schemas.microsoft.com/office/2019/extlst" xmlns:r="http://schemas.openxmlformats.org/officeDocument/2006/relationships" xmlns:m="http://schemas.openxmlformats.org/officeDocument/2006/math" xmlns:v="urn:schemas-microsoft-com:vml" xmlns:wp14="http://schemas.microsoft.com/office/word/2010/wordprocessingDrawing" xmlns:wp="http://schemas.openxmlformats.org/drawingml/2006/wordprocessingDrawing" xmlns:w10="urn:schemas-microsoft-com:office:word" xmlns:w="http://schemas.openxmlformats.org/wordprocessingml/2006/main" xmlns:w14="http://schemas.microsoft.com/office/word/2010/wordml" xmlns:w15="http://schemas.microsoft.com/office/word/2012/wordml" xmlns:w16cex="http://schemas.microsoft.com/office/word/2018/wordml/cex" xmlns:w16cid="http://schemas.microsoft.com/office/word/2016/wordml/cid" xmlns:w16="http://schemas.microsoft.com/office/word/2018/wordml" xmlns:w16sdtdh="http://schemas.microsoft.com/office/word/2020/wordml/sdtdatahash" xmlns:w16se="http://schemas.microsoft.com/office/word/2015/wordml/symex" xmlns:wpg="http://schemas.microsoft.com/office/word/2010/wordprocessingGroup" xmlns:wpi="http://schemas.microsoft.com/office/word/2010/wordprocessingInk" xmlns:wne="http://schemas.microsoft.com/office/word/2006/wordml" xmlns:wps="http://schemas.microsoft.com/office/word/2010/wordprocessingShape" mc:Ignorable="w14 w15 w16se w16cid w16 w16cex w16sdtdh wp14">
+<w:hdr xmlns:wpc="http://schemas.microsoft.com/office/word/2010/wordprocessingCanvas" xmlns:cx="http://schemas.microsoft.com/office/drawing/2014/chartex" xmlns:cx1="http://schemas.microsoft.com/office/drawing/2015/9/8/chartex" xmlns:cx2="http://schemas.microsoft.com/office/drawing/2015/10/21/chartex" xmlns:cx3="http://schemas.microsoft.com/office/drawing/2016/5/9/chartex" xmlns:cx4="http://schemas.microsoft.com/office/drawing/2016/5/10/chartex" xmlns:cx5="http://schemas.microsoft.com/office/drawing/2016/5/11/chartex" xmlns:cx6="http://schemas.microsoft.com/office/drawing/2016/5/12/chartex" xmlns:cx7="http://schemas.microsoft.com/office/drawing/2016/5/13/chartex" xmlns:cx8="http://schemas.microsoft.com/office/drawing/2016/5/14/chartex" xmlns:mc="http://schemas.openxmlformats.org/markup-compatibility/2006" xmlns:aink="http://schemas.microsoft.com/office/drawing/2016/ink" xmlns:am3d="http://schemas.microsoft.com/office/drawing/2017/model3d" xmlns:o="urn:schemas-microsoft-com:office:office" xmlns:oel="http://schemas.microsoft.com/office/2019/extlst" xmlns:r="http://schemas.openxmlformats.org/officeDocument/2006/relationships" xmlns:m="http://schemas.openxmlformats.org/officeDocument/2006/math" xmlns:v="urn:schemas-microsoft-com:vml" xmlns:wp14="http://schemas.microsoft.com/office/word/2010/wordprocessingDrawing" xmlns:wp="http://schemas.openxmlformats.org/drawingml/2006/wordprocessingDrawing" xmlns:w10="urn:schemas-microsoft-com:office:word" xmlns:w="http://schemas.openxmlformats.org/wordprocessingml/2006/main" xmlns:w14="http://schemas.microsoft.com/office/word/2010/wordml" xmlns:w15="http://schemas.microsoft.com/office/word/2012/wordml" xmlns:w16cex="http://schemas.microsoft.com/office/word/2018/wordml/cex" xmlns:w16cid="http://schemas.microsoft.com/office/word/2016/wordml/cid" xmlns:w16="http://schemas.microsoft.com/office/word/2018/wordml" xmlns:w16du="http://schemas.microsoft.com/office/word/2023/wordml/word16du" xmlns:w16sdtdh="http://schemas.microsoft.com/office/word/2020/wordml/sdtdatahash" xmlns:w16se="http://schemas.microsoft.com/office/word/2015/wordml/symex" xmlns:wpg="http://schemas.microsoft.com/office/word/2010/wordprocessingGroup" xmlns:wpi="http://schemas.microsoft.com/office/word/2010/wordprocessingInk" xmlns:wne="http://schemas.microsoft.com/office/word/2006/wordml" xmlns:wps="http://schemas.microsoft.com/office/word/2010/wordprocessingShape" mc:Ignorable="w14 w15 w16se w16cid w16 w16cex w16sdtdh w16du wp14">
   <w:p>
     <w:pPr>
       <w:spacing w:line="259" w:lineRule="auto"/>
@@ -740,7 +508,7 @@
 </file>
 
 <file path=word/header3.xml><?xml version="1.0" encoding="utf-8"?>
-<w:hdr xmlns:wpc="http://schemas.microsoft.com/office/word/2010/wordprocessingCanvas" xmlns:cx="http://schemas.microsoft.com/office/drawing/2014/chartex" xmlns:cx1="http://schemas.microsoft.com/office/drawing/2015/9/8/chartex" xmlns:cx2="http://schemas.microsoft.com/office/drawing/2015/10/21/chartex" xmlns:cx3="http://schemas.microsoft.com/office/drawing/2016/5/9/chartex" xmlns:cx4="http://schemas.microsoft.com/office/drawing/2016/5/10/chartex" xmlns:cx5="http://schemas.microsoft.com/office/drawing/2016/5/11/chartex" xmlns:cx6="http://schemas.microsoft.com/office/drawing/2016/5/12/chartex" xmlns:cx7="http://schemas.microsoft.com/office/drawing/2016/5/13/chartex" xmlns:cx8="http://schemas.microsoft.com/office/drawing/2016/5/14/chartex" xmlns:mc="http://schemas.openxmlformats.org/markup-compatibility/2006" xmlns:aink="http://schemas.microsoft.com/office/drawing/2016/ink" xmlns:am3d="http://schemas.microsoft.com/office/drawing/2017/model3d" xmlns:o="urn:schemas-microsoft-com:office:office" xmlns:oel="http://schemas.microsoft.com/office/2019/extlst" xmlns:r="http://schemas.openxmlformats.org/officeDocument/2006/relationships" xmlns:m="http://schemas.openxmlformats.org/officeDocument/2006/math" xmlns:v="urn:schemas-microsoft-com:vml" xmlns:wp14="http://schemas.microsoft.com/office/word/2010/wordprocessingDrawing" xmlns:wp="http://schemas.openxmlformats.org/drawingml/2006/wordprocessingDrawing" xmlns:w10="urn:schemas-microsoft-com:office:word" xmlns:w="http://schemas.openxmlformats.org/wordprocessingml/2006/main" xmlns:w14="http://schemas.microsoft.com/office/word/2010/wordml" xmlns:w15="http://schemas.microsoft.com/office/word/2012/wordml" xmlns:w16cex="http://schemas.microsoft.com/office/word/2018/wordml/cex" xmlns:w16cid="http://schemas.microsoft.com/office/word/2016/wordml/cid" xmlns:w16="http://schemas.microsoft.com/office/word/2018/wordml" xmlns:w16sdtdh="http://schemas.microsoft.com/office/word/2020/wordml/sdtdatahash" xmlns:w16se="http://schemas.microsoft.com/office/word/2015/wordml/symex" xmlns:wpg="http://schemas.microsoft.com/office/word/2010/wordprocessingGroup" xmlns:wpi="http://schemas.microsoft.com/office/word/2010/wordprocessingInk" xmlns:wne="http://schemas.microsoft.com/office/word/2006/wordml" xmlns:wps="http://schemas.microsoft.com/office/word/2010/wordprocessingShape" mc:Ignorable="w14 w15 w16se w16cid w16 w16cex w16sdtdh wp14">
+<w:hdr xmlns:wpc="http://schemas.microsoft.com/office/word/2010/wordprocessingCanvas" xmlns:cx="http://schemas.microsoft.com/office/drawing/2014/chartex" xmlns:cx1="http://schemas.microsoft.com/office/drawing/2015/9/8/chartex" xmlns:cx2="http://schemas.microsoft.com/office/drawing/2015/10/21/chartex" xmlns:cx3="http://schemas.microsoft.com/office/drawing/2016/5/9/chartex" xmlns:cx4="http://schemas.microsoft.com/office/drawing/2016/5/10/chartex" xmlns:cx5="http://schemas.microsoft.com/office/drawing/2016/5/11/chartex" xmlns:cx6="http://schemas.microsoft.com/office/drawing/2016/5/12/chartex" xmlns:cx7="http://schemas.microsoft.com/office/drawing/2016/5/13/chartex" xmlns:cx8="http://schemas.microsoft.com/office/drawing/2016/5/14/chartex" xmlns:mc="http://schemas.openxmlformats.org/markup-compatibility/2006" xmlns:aink="http://schemas.microsoft.com/office/drawing/2016/ink" xmlns:am3d="http://schemas.microsoft.com/office/drawing/2017/model3d" xmlns:o="urn:schemas-microsoft-com:office:office" xmlns:oel="http://schemas.microsoft.com/office/2019/extlst" xmlns:r="http://schemas.openxmlformats.org/officeDocument/2006/relationships" xmlns:m="http://schemas.openxmlformats.org/officeDocument/2006/math" xmlns:v="urn:schemas-microsoft-com:vml" xmlns:wp14="http://schemas.microsoft.com/office/word/2010/wordprocessingDrawing" xmlns:wp="http://schemas.openxmlformats.org/drawingml/2006/wordprocessingDrawing" xmlns:w10="urn:schemas-microsoft-com:office:word" xmlns:w="http://schemas.openxmlformats.org/wordprocessingml/2006/main" xmlns:w14="http://schemas.microsoft.com/office/word/2010/wordml" xmlns:w15="http://schemas.microsoft.com/office/word/2012/wordml" xmlns:w16cex="http://schemas.microsoft.com/office/word/2018/wordml/cex" xmlns:w16cid="http://schemas.microsoft.com/office/word/2016/wordml/cid" xmlns:w16="http://schemas.microsoft.com/office/word/2018/wordml" xmlns:w16du="http://schemas.microsoft.com/office/word/2023/wordml/word16du" xmlns:w16sdtdh="http://schemas.microsoft.com/office/word/2020/wordml/sdtdatahash" xmlns:w16se="http://schemas.microsoft.com/office/word/2015/wordml/symex" xmlns:wpg="http://schemas.microsoft.com/office/word/2010/wordprocessingGroup" xmlns:wpi="http://schemas.microsoft.com/office/word/2010/wordprocessingInk" xmlns:wne="http://schemas.microsoft.com/office/word/2006/wordml" xmlns:wps="http://schemas.microsoft.com/office/word/2010/wordprocessingShape" mc:Ignorable="w14 w15 w16se w16cid w16 w16cex w16sdtdh w16du wp14">
   <w:p>
     <w:pPr>
       <w:spacing w:line="259" w:lineRule="auto"/>
@@ -857,121 +625,8 @@
 </file>
 
 <file path=word/numbering.xml><?xml version="1.0" encoding="utf-8"?>
-<w:numbering xmlns:wpc="http://schemas.microsoft.com/office/word/2010/wordprocessingCanvas" xmlns:cx="http://schemas.microsoft.com/office/drawing/2014/chartex" xmlns:cx1="http://schemas.microsoft.com/office/drawing/2015/9/8/chartex" xmlns:cx2="http://schemas.microsoft.com/office/drawing/2015/10/21/chartex" xmlns:cx3="http://schemas.microsoft.com/office/drawing/2016/5/9/chartex" xmlns:cx4="http://schemas.microsoft.com/office/drawing/2016/5/10/chartex" xmlns:cx5="http://schemas.microsoft.com/office/drawing/2016/5/11/chartex" xmlns:cx6="http://schemas.microsoft.com/office/drawing/2016/5/12/chartex" xmlns:cx7="http://schemas.microsoft.com/office/drawing/2016/5/13/chartex" xmlns:cx8="http://schemas.microsoft.com/office/drawing/2016/5/14/chartex" xmlns:mc="http://schemas.openxmlformats.org/markup-compatibility/2006" xmlns:aink="http://schemas.microsoft.com/office/drawing/2016/ink" xmlns:am3d="http://schemas.microsoft.com/office/drawing/2017/model3d" xmlns:o="urn:schemas-microsoft-com:office:office" xmlns:oel="http://schemas.microsoft.com/office/2019/extlst" xmlns:r="http://schemas.openxmlformats.org/officeDocument/2006/relationships" xmlns:m="http://schemas.openxmlformats.org/officeDocument/2006/math" xmlns:v="urn:schemas-microsoft-com:vml" xmlns:wp14="http://schemas.microsoft.com/office/word/2010/wordprocessingDrawing" xmlns:wp="http://schemas.openxmlformats.org/drawingml/2006/wordprocessingDrawing" xmlns:w10="urn:schemas-microsoft-com:office:word" xmlns:w="http://schemas.openxmlformats.org/wordprocessingml/2006/main" xmlns:w14="http://schemas.microsoft.com/office/word/2010/wordml" xmlns:w15="http://schemas.microsoft.com/office/word/2012/wordml" xmlns:w16cex="http://schemas.microsoft.com/office/word/2018/wordml/cex" xmlns:w16cid="http://schemas.microsoft.com/office/word/2016/wordml/cid" xmlns:w16="http://schemas.microsoft.com/office/word/2018/wordml" xmlns:w16sdtdh="http://schemas.microsoft.com/office/word/2020/wordml/sdtdatahash" xmlns:w16se="http://schemas.microsoft.com/office/word/2015/wordml/symex" xmlns:wpg="http://schemas.microsoft.com/office/word/2010/wordprocessingGroup" xmlns:wpi="http://schemas.microsoft.com/office/word/2010/wordprocessingInk" xmlns:wne="http://schemas.microsoft.com/office/word/2006/wordml" xmlns:wps="http://schemas.microsoft.com/office/word/2010/wordprocessingShape" mc:Ignorable="w14 w15 w16se w16cid w16 w16cex w16sdtdh wp14">
+<w:numbering xmlns:wpc="http://schemas.microsoft.com/office/word/2010/wordprocessingCanvas" xmlns:cx="http://schemas.microsoft.com/office/drawing/2014/chartex" xmlns:cx1="http://schemas.microsoft.com/office/drawing/2015/9/8/chartex" xmlns:cx2="http://schemas.microsoft.com/office/drawing/2015/10/21/chartex" xmlns:cx3="http://schemas.microsoft.com/office/drawing/2016/5/9/chartex" xmlns:cx4="http://schemas.microsoft.com/office/drawing/2016/5/10/chartex" xmlns:cx5="http://schemas.microsoft.com/office/drawing/2016/5/11/chartex" xmlns:cx6="http://schemas.microsoft.com/office/drawing/2016/5/12/chartex" xmlns:cx7="http://schemas.microsoft.com/office/drawing/2016/5/13/chartex" xmlns:cx8="http://schemas.microsoft.com/office/drawing/2016/5/14/chartex" xmlns:mc="http://schemas.openxmlformats.org/markup-compatibility/2006" xmlns:aink="http://schemas.microsoft.com/office/drawing/2016/ink" xmlns:am3d="http://schemas.microsoft.com/office/drawing/2017/model3d" xmlns:o="urn:schemas-microsoft-com:office:office" xmlns:oel="http://schemas.microsoft.com/office/2019/extlst" xmlns:r="http://schemas.openxmlformats.org/officeDocument/2006/relationships" xmlns:m="http://schemas.openxmlformats.org/officeDocument/2006/math" xmlns:v="urn:schemas-microsoft-com:vml" xmlns:wp14="http://schemas.microsoft.com/office/word/2010/wordprocessingDrawing" xmlns:wp="http://schemas.openxmlformats.org/drawingml/2006/wordprocessingDrawing" xmlns:w10="urn:schemas-microsoft-com:office:word" xmlns:w="http://schemas.openxmlformats.org/wordprocessingml/2006/main" xmlns:w14="http://schemas.microsoft.com/office/word/2010/wordml" xmlns:w15="http://schemas.microsoft.com/office/word/2012/wordml" xmlns:w16cex="http://schemas.microsoft.com/office/word/2018/wordml/cex" xmlns:w16cid="http://schemas.microsoft.com/office/word/2016/wordml/cid" xmlns:w16="http://schemas.microsoft.com/office/word/2018/wordml" xmlns:w16du="http://schemas.microsoft.com/office/word/2023/wordml/word16du" xmlns:w16sdtdh="http://schemas.microsoft.com/office/word/2020/wordml/sdtdatahash" xmlns:w16se="http://schemas.microsoft.com/office/word/2015/wordml/symex" xmlns:wpg="http://schemas.microsoft.com/office/word/2010/wordprocessingGroup" xmlns:wpi="http://schemas.microsoft.com/office/word/2010/wordprocessingInk" xmlns:wne="http://schemas.microsoft.com/office/word/2006/wordml" xmlns:wps="http://schemas.microsoft.com/office/word/2010/wordprocessingShape" mc:Ignorable="w14 w15 w16se w16cid w16 w16cex w16sdtdh w16du wp14">
   <w:abstractNum w:abstractNumId="0" w15:restartNumberingAfterBreak="0">
-    <w:nsid w:val="0170666E"/>
-    <w:multiLevelType w:val="hybridMultilevel"/>
-    <w:tmpl w:val="5358BD92"/>
-    <w:lvl w:ilvl="0" w:tplc="04090001">
-      <w:start w:val="1"/>
-      <w:numFmt w:val="bullet"/>
-      <w:lvlText w:val=""/>
-      <w:lvlJc w:val="left"/>
-      <w:pPr>
-        <w:ind w:left="720" w:hanging="360"/>
-      </w:pPr>
-      <w:rPr>
-        <w:rFonts w:ascii="Symbol" w:hAnsi="Symbol" w:hint="default"/>
-      </w:rPr>
-    </w:lvl>
-    <w:lvl w:ilvl="1" w:tplc="04090003" w:tentative="1">
-      <w:start w:val="1"/>
-      <w:numFmt w:val="bullet"/>
-      <w:lvlText w:val="o"/>
-      <w:lvlJc w:val="left"/>
-      <w:pPr>
-        <w:ind w:left="1440" w:hanging="360"/>
-      </w:pPr>
-      <w:rPr>
-        <w:rFonts w:ascii="Courier New" w:hAnsi="Courier New" w:cs="Courier New" w:hint="default"/>
-      </w:rPr>
-    </w:lvl>
-    <w:lvl w:ilvl="2" w:tplc="04090005" w:tentative="1">
-      <w:start w:val="1"/>
-      <w:numFmt w:val="bullet"/>
-      <w:lvlText w:val=""/>
-      <w:lvlJc w:val="left"/>
-      <w:pPr>
-        <w:ind w:left="2160" w:hanging="360"/>
-      </w:pPr>
-      <w:rPr>
-        <w:rFonts w:ascii="Wingdings" w:hAnsi="Wingdings" w:hint="default"/>
-      </w:rPr>
-    </w:lvl>
-    <w:lvl w:ilvl="3" w:tplc="04090001" w:tentative="1">
-      <w:start w:val="1"/>
-      <w:numFmt w:val="bullet"/>
-      <w:lvlText w:val=""/>
-      <w:lvlJc w:val="left"/>
-      <w:pPr>
-        <w:ind w:left="2880" w:hanging="360"/>
-      </w:pPr>
-      <w:rPr>
-        <w:rFonts w:ascii="Symbol" w:hAnsi="Symbol" w:hint="default"/>
-      </w:rPr>
-    </w:lvl>
-    <w:lvl w:ilvl="4" w:tplc="04090003" w:tentative="1">
-      <w:start w:val="1"/>
-      <w:numFmt w:val="bullet"/>
-      <w:lvlText w:val="o"/>
-      <w:lvlJc w:val="left"/>
-      <w:pPr>
-        <w:ind w:left="3600" w:hanging="360"/>
-      </w:pPr>
-      <w:rPr>
-        <w:rFonts w:ascii="Courier New" w:hAnsi="Courier New" w:cs="Courier New" w:hint="default"/>
-      </w:rPr>
-    </w:lvl>
-    <w:lvl w:ilvl="5" w:tplc="04090005" w:tentative="1">
-      <w:start w:val="1"/>
-      <w:numFmt w:val="bullet"/>
-      <w:lvlText w:val=""/>
-      <w:lvlJc w:val="left"/>
-      <w:pPr>
-        <w:ind w:left="4320" w:hanging="360"/>
-      </w:pPr>
-      <w:rPr>
-        <w:rFonts w:ascii="Wingdings" w:hAnsi="Wingdings" w:hint="default"/>
-      </w:rPr>
-    </w:lvl>
-    <w:lvl w:ilvl="6" w:tplc="04090001" w:tentative="1">
-      <w:start w:val="1"/>
-      <w:numFmt w:val="bullet"/>
-      <w:lvlText w:val=""/>
-      <w:lvlJc w:val="left"/>
-      <w:pPr>
-        <w:ind w:left="5040" w:hanging="360"/>
-      </w:pPr>
-      <w:rPr>
-        <w:rFonts w:ascii="Symbol" w:hAnsi="Symbol" w:hint="default"/>
-      </w:rPr>
-    </w:lvl>
-    <w:lvl w:ilvl="7" w:tplc="04090003" w:tentative="1">
-      <w:start w:val="1"/>
-      <w:numFmt w:val="bullet"/>
-      <w:lvlText w:val="o"/>
-      <w:lvlJc w:val="left"/>
-      <w:pPr>
-        <w:ind w:left="5760" w:hanging="360"/>
-      </w:pPr>
-      <w:rPr>
-        <w:rFonts w:ascii="Courier New" w:hAnsi="Courier New" w:cs="Courier New" w:hint="default"/>
-      </w:rPr>
-    </w:lvl>
-    <w:lvl w:ilvl="8" w:tplc="04090005" w:tentative="1">
-      <w:start w:val="1"/>
-      <w:numFmt w:val="bullet"/>
-      <w:lvlText w:val=""/>
-      <w:lvlJc w:val="left"/>
-      <w:pPr>
-        <w:ind w:left="6480" w:hanging="360"/>
-      </w:pPr>
-      <w:rPr>
-        <w:rFonts w:ascii="Wingdings" w:hAnsi="Wingdings" w:hint="default"/>
-      </w:rPr>
-    </w:lvl>
-  </w:abstractNum>
-  <w:abstractNum w:abstractNumId="1" w15:restartNumberingAfterBreak="0">
     <w:nsid w:val="16A624EC"/>
     <w:multiLevelType w:val="hybridMultilevel"/>
     <w:tmpl w:val="5FACCAEC"/>
@@ -1084,120 +739,7 @@
       </w:pPr>
     </w:lvl>
   </w:abstractNum>
-  <w:abstractNum w:abstractNumId="2" w15:restartNumberingAfterBreak="0">
-    <w:nsid w:val="2DD74346"/>
-    <w:multiLevelType w:val="hybridMultilevel"/>
-    <w:tmpl w:val="181644A4"/>
-    <w:lvl w:ilvl="0" w:tplc="04090001">
-      <w:start w:val="1"/>
-      <w:numFmt w:val="bullet"/>
-      <w:lvlText w:val=""/>
-      <w:lvlJc w:val="left"/>
-      <w:pPr>
-        <w:ind w:left="720" w:hanging="360"/>
-      </w:pPr>
-      <w:rPr>
-        <w:rFonts w:ascii="Symbol" w:hAnsi="Symbol" w:hint="default"/>
-      </w:rPr>
-    </w:lvl>
-    <w:lvl w:ilvl="1" w:tplc="04090003" w:tentative="1">
-      <w:start w:val="1"/>
-      <w:numFmt w:val="bullet"/>
-      <w:lvlText w:val="o"/>
-      <w:lvlJc w:val="left"/>
-      <w:pPr>
-        <w:ind w:left="1440" w:hanging="360"/>
-      </w:pPr>
-      <w:rPr>
-        <w:rFonts w:ascii="Courier New" w:hAnsi="Courier New" w:cs="Courier New" w:hint="default"/>
-      </w:rPr>
-    </w:lvl>
-    <w:lvl w:ilvl="2" w:tplc="04090005" w:tentative="1">
-      <w:start w:val="1"/>
-      <w:numFmt w:val="bullet"/>
-      <w:lvlText w:val=""/>
-      <w:lvlJc w:val="left"/>
-      <w:pPr>
-        <w:ind w:left="2160" w:hanging="360"/>
-      </w:pPr>
-      <w:rPr>
-        <w:rFonts w:ascii="Wingdings" w:hAnsi="Wingdings" w:hint="default"/>
-      </w:rPr>
-    </w:lvl>
-    <w:lvl w:ilvl="3" w:tplc="04090001" w:tentative="1">
-      <w:start w:val="1"/>
-      <w:numFmt w:val="bullet"/>
-      <w:lvlText w:val=""/>
-      <w:lvlJc w:val="left"/>
-      <w:pPr>
-        <w:ind w:left="2880" w:hanging="360"/>
-      </w:pPr>
-      <w:rPr>
-        <w:rFonts w:ascii="Symbol" w:hAnsi="Symbol" w:hint="default"/>
-      </w:rPr>
-    </w:lvl>
-    <w:lvl w:ilvl="4" w:tplc="04090003" w:tentative="1">
-      <w:start w:val="1"/>
-      <w:numFmt w:val="bullet"/>
-      <w:lvlText w:val="o"/>
-      <w:lvlJc w:val="left"/>
-      <w:pPr>
-        <w:ind w:left="3600" w:hanging="360"/>
-      </w:pPr>
-      <w:rPr>
-        <w:rFonts w:ascii="Courier New" w:hAnsi="Courier New" w:cs="Courier New" w:hint="default"/>
-      </w:rPr>
-    </w:lvl>
-    <w:lvl w:ilvl="5" w:tplc="04090005" w:tentative="1">
-      <w:start w:val="1"/>
-      <w:numFmt w:val="bullet"/>
-      <w:lvlText w:val=""/>
-      <w:lvlJc w:val="left"/>
-      <w:pPr>
-        <w:ind w:left="4320" w:hanging="360"/>
-      </w:pPr>
-      <w:rPr>
-        <w:rFonts w:ascii="Wingdings" w:hAnsi="Wingdings" w:hint="default"/>
-      </w:rPr>
-    </w:lvl>
-    <w:lvl w:ilvl="6" w:tplc="04090001" w:tentative="1">
-      <w:start w:val="1"/>
-      <w:numFmt w:val="bullet"/>
-      <w:lvlText w:val=""/>
-      <w:lvlJc w:val="left"/>
-      <w:pPr>
-        <w:ind w:left="5040" w:hanging="360"/>
-      </w:pPr>
-      <w:rPr>
-        <w:rFonts w:ascii="Symbol" w:hAnsi="Symbol" w:hint="default"/>
-      </w:rPr>
-    </w:lvl>
-    <w:lvl w:ilvl="7" w:tplc="04090003" w:tentative="1">
-      <w:start w:val="1"/>
-      <w:numFmt w:val="bullet"/>
-      <w:lvlText w:val="o"/>
-      <w:lvlJc w:val="left"/>
-      <w:pPr>
-        <w:ind w:left="5760" w:hanging="360"/>
-      </w:pPr>
-      <w:rPr>
-        <w:rFonts w:ascii="Courier New" w:hAnsi="Courier New" w:cs="Courier New" w:hint="default"/>
-      </w:rPr>
-    </w:lvl>
-    <w:lvl w:ilvl="8" w:tplc="04090005" w:tentative="1">
-      <w:start w:val="1"/>
-      <w:numFmt w:val="bullet"/>
-      <w:lvlText w:val=""/>
-      <w:lvlJc w:val="left"/>
-      <w:pPr>
-        <w:ind w:left="6480" w:hanging="360"/>
-      </w:pPr>
-      <w:rPr>
-        <w:rFonts w:ascii="Wingdings" w:hAnsi="Wingdings" w:hint="default"/>
-      </w:rPr>
-    </w:lvl>
-  </w:abstractNum>
-  <w:abstractNum w:abstractNumId="3" w15:restartNumberingAfterBreak="0">
+  <w:abstractNum w:abstractNumId="1" w15:restartNumberingAfterBreak="0">
     <w:nsid w:val="52EA1CD3"/>
     <w:multiLevelType w:val="hybridMultilevel"/>
     <w:tmpl w:val="E8A8F244"/>
@@ -1310,7 +852,7 @@
       </w:rPr>
     </w:lvl>
   </w:abstractNum>
-  <w:abstractNum w:abstractNumId="4" w15:restartNumberingAfterBreak="0">
+  <w:abstractNum w:abstractNumId="2" w15:restartNumberingAfterBreak="0">
     <w:nsid w:val="5EB63F70"/>
     <w:multiLevelType w:val="multilevel"/>
     <w:tmpl w:val="BE0209FC"/>
@@ -1423,7 +965,7 @@
       </w:pPr>
     </w:lvl>
   </w:abstractNum>
-  <w:abstractNum w:abstractNumId="5" w15:restartNumberingAfterBreak="0">
+  <w:abstractNum w:abstractNumId="3" w15:restartNumberingAfterBreak="0">
     <w:nsid w:val="72462609"/>
     <w:multiLevelType w:val="multilevel"/>
     <w:tmpl w:val="72462609"/>
@@ -1567,7 +1109,7 @@
       </w:rPr>
     </w:lvl>
   </w:abstractNum>
-  <w:abstractNum w:abstractNumId="6" w15:restartNumberingAfterBreak="0">
+  <w:abstractNum w:abstractNumId="4" w15:restartNumberingAfterBreak="0">
     <w:nsid w:val="7C8E364B"/>
     <w:multiLevelType w:val="hybridMultilevel"/>
     <w:tmpl w:val="528E9998"/>
@@ -1681,7 +1223,7 @@
     </w:lvl>
   </w:abstractNum>
   <w:num w:numId="1" w16cid:durableId="1144738088">
-    <w:abstractNumId w:val="5"/>
+    <w:abstractNumId w:val="3"/>
     <w:lvlOverride w:ilvl="0">
       <w:startOverride w:val="1"/>
     </w:lvlOverride>
@@ -1711,10 +1253,10 @@
     </w:lvlOverride>
   </w:num>
   <w:num w:numId="2" w16cid:durableId="1768427792">
-    <w:abstractNumId w:val="4"/>
+    <w:abstractNumId w:val="2"/>
   </w:num>
   <w:num w:numId="3" w16cid:durableId="1493981115">
-    <w:abstractNumId w:val="1"/>
+    <w:abstractNumId w:val="0"/>
     <w:lvlOverride w:ilvl="0">
       <w:startOverride w:val="1"/>
     </w:lvlOverride>
@@ -1744,25 +1286,19 @@
     </w:lvlOverride>
   </w:num>
   <w:num w:numId="4" w16cid:durableId="149713861">
+    <w:abstractNumId w:val="0"/>
+  </w:num>
+  <w:num w:numId="5" w16cid:durableId="1773623714">
     <w:abstractNumId w:val="1"/>
   </w:num>
-  <w:num w:numId="5" w16cid:durableId="1773623714">
-    <w:abstractNumId w:val="3"/>
-  </w:num>
   <w:num w:numId="6" w16cid:durableId="111286673">
-    <w:abstractNumId w:val="6"/>
-  </w:num>
-  <w:num w:numId="7" w16cid:durableId="1418869042">
-    <w:abstractNumId w:val="0"/>
-  </w:num>
-  <w:num w:numId="8" w16cid:durableId="90781219">
-    <w:abstractNumId w:val="2"/>
+    <w:abstractNumId w:val="4"/>
   </w:num>
 </w:numbering>
 </file>
 
 <file path=word/styles.xml><?xml version="1.0" encoding="utf-8"?>
-<w:styles xmlns:mc="http://schemas.openxmlformats.org/markup-compatibility/2006" xmlns:r="http://schemas.openxmlformats.org/officeDocument/2006/relationships" xmlns:w="http://schemas.openxmlformats.org/wordprocessingml/2006/main" xmlns:w14="http://schemas.microsoft.com/office/word/2010/wordml" xmlns:w15="http://schemas.microsoft.com/office/word/2012/wordml" xmlns:w16cex="http://schemas.microsoft.com/office/word/2018/wordml/cex" xmlns:w16cid="http://schemas.microsoft.com/office/word/2016/wordml/cid" xmlns:w16="http://schemas.microsoft.com/office/word/2018/wordml" xmlns:w16sdtdh="http://schemas.microsoft.com/office/word/2020/wordml/sdtdatahash" xmlns:w16se="http://schemas.microsoft.com/office/word/2015/wordml/symex" mc:Ignorable="w14 w15 w16se w16cid w16 w16cex w16sdtdh">
+<w:styles xmlns:mc="http://schemas.openxmlformats.org/markup-compatibility/2006" xmlns:r="http://schemas.openxmlformats.org/officeDocument/2006/relationships" xmlns:w="http://schemas.openxmlformats.org/wordprocessingml/2006/main" xmlns:w14="http://schemas.microsoft.com/office/word/2010/wordml" xmlns:w15="http://schemas.microsoft.com/office/word/2012/wordml" xmlns:w16cex="http://schemas.microsoft.com/office/word/2018/wordml/cex" xmlns:w16cid="http://schemas.microsoft.com/office/word/2016/wordml/cid" xmlns:w16="http://schemas.microsoft.com/office/word/2018/wordml" xmlns:w16du="http://schemas.microsoft.com/office/word/2023/wordml/word16du" xmlns:w16sdtdh="http://schemas.microsoft.com/office/word/2020/wordml/sdtdatahash" xmlns:w16se="http://schemas.microsoft.com/office/word/2015/wordml/symex" mc:Ignorable="w14 w15 w16se w16cid w16 w16cex w16sdtdh w16du">
   <w:docDefaults>
     <w:rPrDefault>
       <w:rPr>
@@ -1770,7 +1306,12 @@
         <w:lang w:val="en-US" w:eastAsia="en-US" w:bidi="ar-SA"/>
       </w:rPr>
     </w:rPrDefault>
-    <w:pPrDefault/>
+    <w:pPrDefault>
+      <w:pPr>
+        <w:spacing w:line="320" w:lineRule="exact"/>
+        <w:jc w:val="both"/>
+      </w:pPr>
+    </w:pPrDefault>
   </w:docDefaults>
   <w:latentStyles w:defLockedState="0" w:defUIPriority="99" w:defSemiHidden="0" w:defUnhideWhenUsed="0" w:defQFormat="0" w:count="376">
     <w:lsdException w:name="Normal" w:uiPriority="0" w:qFormat="1"/>
@@ -2207,7 +1748,6 @@
     <w:qFormat/>
     <w:pPr>
       <w:keepNext/>
-      <w:spacing w:line="320" w:lineRule="exact"/>
       <w:outlineLvl w:val="2"/>
     </w:pPr>
     <w:rPr>
@@ -2224,7 +1764,6 @@
     <w:qFormat/>
     <w:pPr>
       <w:keepNext/>
-      <w:spacing w:line="320" w:lineRule="exact"/>
       <w:outlineLvl w:val="3"/>
     </w:pPr>
     <w:rPr>
@@ -2244,7 +1783,6 @@
       <w:tabs>
         <w:tab w:val="left" w:pos="450"/>
       </w:tabs>
-      <w:spacing w:line="320" w:lineRule="exact"/>
       <w:outlineLvl w:val="4"/>
     </w:pPr>
     <w:rPr>
@@ -2262,7 +1800,6 @@
     <w:qFormat/>
     <w:pPr>
       <w:keepNext/>
-      <w:spacing w:line="320" w:lineRule="exact"/>
       <w:outlineLvl w:val="5"/>
     </w:pPr>
     <w:rPr>
@@ -2323,7 +1860,7 @@
     <w:link w:val="BodyTextChar"/>
     <w:qFormat/>
     <w:pPr>
-      <w:spacing w:after="120" w:line="320" w:lineRule="exact"/>
+      <w:spacing w:after="120"/>
     </w:pPr>
     <w:rPr>
       <w:sz w:val="23"/>
@@ -2348,9 +1885,6 @@
     <w:basedOn w:val="Normal"/>
     <w:link w:val="BodyText2Char"/>
     <w:qFormat/>
-    <w:pPr>
-      <w:spacing w:line="320" w:lineRule="exact"/>
-    </w:pPr>
     <w:rPr>
       <w:i/>
       <w:iCs/>
@@ -2376,7 +1910,6 @@
     <w:link w:val="BodyTextIndent2Char"/>
     <w:qFormat/>
     <w:pPr>
-      <w:spacing w:line="320" w:lineRule="exact"/>
       <w:ind w:left="720"/>
     </w:pPr>
     <w:rPr>
@@ -2391,7 +1924,6 @@
     <w:link w:val="BodyTextIndent3Char"/>
     <w:qFormat/>
     <w:pPr>
-      <w:spacing w:line="320" w:lineRule="exact"/>
       <w:ind w:left="720"/>
     </w:pPr>
     <w:rPr>
@@ -2416,7 +1948,6 @@
     <w:pPr>
       <w:spacing w:after="3"/>
       <w:ind w:left="10" w:hanging="10"/>
-      <w:jc w:val="both"/>
     </w:pPr>
     <w:rPr>
       <w:rFonts w:ascii="Arial" w:eastAsia="Arial" w:hAnsi="Arial" w:cs="Arial"/>
@@ -2469,9 +2000,6 @@
     <w:link w:val="EndnoteTextChar"/>
     <w:semiHidden/>
     <w:qFormat/>
-    <w:pPr>
-      <w:spacing w:line="320" w:lineRule="exact"/>
-    </w:pPr>
     <w:rPr>
       <w:sz w:val="20"/>
     </w:rPr>
@@ -2497,7 +2025,6 @@
         <w:tab w:val="right" w:pos="8640"/>
       </w:tabs>
       <w:ind w:left="10" w:hanging="10"/>
-      <w:jc w:val="both"/>
     </w:pPr>
     <w:rPr>
       <w:rFonts w:ascii="Arial" w:eastAsia="Arial" w:hAnsi="Arial" w:cs="Arial"/>
@@ -2521,7 +2048,6 @@
     <w:qFormat/>
     <w:pPr>
       <w:ind w:left="10" w:hanging="10"/>
-      <w:jc w:val="both"/>
     </w:pPr>
     <w:rPr>
       <w:rFonts w:ascii="Arial" w:eastAsia="Arial" w:hAnsi="Arial" w:cs="Arial"/>
@@ -2541,7 +2067,6 @@
         <w:tab w:val="right" w:pos="8640"/>
       </w:tabs>
       <w:ind w:left="10" w:hanging="10"/>
-      <w:jc w:val="both"/>
     </w:pPr>
     <w:rPr>
       <w:rFonts w:ascii="Arial" w:eastAsia="Arial" w:hAnsi="Arial" w:cs="Arial"/>
@@ -2812,7 +2337,6 @@
     <w:basedOn w:val="Normal"/>
     <w:qFormat/>
     <w:pPr>
-      <w:spacing w:line="320" w:lineRule="exact"/>
       <w:ind w:left="720"/>
       <w:contextualSpacing/>
     </w:pPr>
@@ -2982,7 +2506,6 @@
     <w:uiPriority w:val="34"/>
     <w:qFormat/>
     <w:pPr>
-      <w:spacing w:line="320" w:lineRule="exact"/>
       <w:ind w:left="720"/>
       <w:contextualSpacing/>
     </w:pPr>
@@ -3061,7 +2584,6 @@
     <w:basedOn w:val="Normal"/>
     <w:qFormat/>
     <w:pPr>
-      <w:spacing w:line="320" w:lineRule="exact"/>
       <w:ind w:left="720"/>
       <w:contextualSpacing/>
     </w:pPr>

</xml_diff>

<commit_message>
move temporary files to local memory, final document on cloud.
</commit_message>
<xml_diff>
--- a/data/temp_import_docx/opinions.docx
+++ b/data/temp_import_docx/opinions.docx
@@ -1,179 +1,470 @@
 
 <file path=word/document.xml><?xml version="1.0" encoding="utf-8"?>
-<w:document xmlns:wpc="http://schemas.microsoft.com/office/word/2010/wordprocessingCanvas" xmlns:cx="http://schemas.microsoft.com/office/drawing/2014/chartex" xmlns:cx1="http://schemas.microsoft.com/office/drawing/2015/9/8/chartex" xmlns:cx2="http://schemas.microsoft.com/office/drawing/2015/10/21/chartex" xmlns:cx3="http://schemas.microsoft.com/office/drawing/2016/5/9/chartex" xmlns:cx4="http://schemas.microsoft.com/office/drawing/2016/5/10/chartex" xmlns:cx5="http://schemas.microsoft.com/office/drawing/2016/5/11/chartex" xmlns:cx6="http://schemas.microsoft.com/office/drawing/2016/5/12/chartex" xmlns:cx7="http://schemas.microsoft.com/office/drawing/2016/5/13/chartex" xmlns:cx8="http://schemas.microsoft.com/office/drawing/2016/5/14/chartex" xmlns:mc="http://schemas.openxmlformats.org/markup-compatibility/2006" xmlns:aink="http://schemas.microsoft.com/office/drawing/2016/ink" xmlns:am3d="http://schemas.microsoft.com/office/drawing/2017/model3d" xmlns:o="urn:schemas-microsoft-com:office:office" xmlns:oel="http://schemas.microsoft.com/office/2019/extlst" xmlns:r="http://schemas.openxmlformats.org/officeDocument/2006/relationships" xmlns:m="http://schemas.openxmlformats.org/officeDocument/2006/math" xmlns:v="urn:schemas-microsoft-com:vml" xmlns:wp14="http://schemas.microsoft.com/office/word/2010/wordprocessingDrawing" xmlns:wp="http://schemas.openxmlformats.org/drawingml/2006/wordprocessingDrawing" xmlns:w10="urn:schemas-microsoft-com:office:word" xmlns:w="http://schemas.openxmlformats.org/wordprocessingml/2006/main" xmlns:w14="http://schemas.microsoft.com/office/word/2010/wordml" xmlns:w15="http://schemas.microsoft.com/office/word/2012/wordml" xmlns:w16cex="http://schemas.microsoft.com/office/word/2018/wordml/cex" xmlns:w16cid="http://schemas.microsoft.com/office/word/2016/wordml/cid" xmlns:w16="http://schemas.microsoft.com/office/word/2018/wordml" xmlns:w16sdtdh="http://schemas.microsoft.com/office/word/2020/wordml/sdtdatahash" xmlns:w16se="http://schemas.microsoft.com/office/word/2015/wordml/symex" xmlns:wpg="http://schemas.microsoft.com/office/word/2010/wordprocessingGroup" xmlns:wpi="http://schemas.microsoft.com/office/word/2010/wordprocessingInk" xmlns:wne="http://schemas.microsoft.com/office/word/2006/wordml" xmlns:wps="http://schemas.microsoft.com/office/word/2010/wordprocessingShape" mc:Ignorable="w14 w15 w16se w16cid w16 w16cex w16sdtdh wp14">
+<w:document xmlns:wpc="http://schemas.microsoft.com/office/word/2010/wordprocessingCanvas" xmlns:cx="http://schemas.microsoft.com/office/drawing/2014/chartex" xmlns:cx1="http://schemas.microsoft.com/office/drawing/2015/9/8/chartex" xmlns:cx2="http://schemas.microsoft.com/office/drawing/2015/10/21/chartex" xmlns:cx3="http://schemas.microsoft.com/office/drawing/2016/5/9/chartex" xmlns:cx4="http://schemas.microsoft.com/office/drawing/2016/5/10/chartex" xmlns:cx5="http://schemas.microsoft.com/office/drawing/2016/5/11/chartex" xmlns:cx6="http://schemas.microsoft.com/office/drawing/2016/5/12/chartex" xmlns:cx7="http://schemas.microsoft.com/office/drawing/2016/5/13/chartex" xmlns:cx8="http://schemas.microsoft.com/office/drawing/2016/5/14/chartex" xmlns:mc="http://schemas.openxmlformats.org/markup-compatibility/2006" xmlns:aink="http://schemas.microsoft.com/office/drawing/2016/ink" xmlns:am3d="http://schemas.microsoft.com/office/drawing/2017/model3d" xmlns:o="urn:schemas-microsoft-com:office:office" xmlns:oel="http://schemas.microsoft.com/office/2019/extlst" xmlns:r="http://schemas.openxmlformats.org/officeDocument/2006/relationships" xmlns:m="http://schemas.openxmlformats.org/officeDocument/2006/math" xmlns:v="urn:schemas-microsoft-com:vml" xmlns:wp14="http://schemas.microsoft.com/office/word/2010/wordprocessingDrawing" xmlns:wp="http://schemas.openxmlformats.org/drawingml/2006/wordprocessingDrawing" xmlns:w10="urn:schemas-microsoft-com:office:word" xmlns:w="http://schemas.openxmlformats.org/wordprocessingml/2006/main" xmlns:w14="http://schemas.microsoft.com/office/word/2010/wordml" xmlns:w15="http://schemas.microsoft.com/office/word/2012/wordml" xmlns:w16cex="http://schemas.microsoft.com/office/word/2018/wordml/cex" xmlns:w16cid="http://schemas.microsoft.com/office/word/2016/wordml/cid" xmlns:w16="http://schemas.microsoft.com/office/word/2018/wordml" xmlns:w16du="http://schemas.microsoft.com/office/word/2023/wordml/word16du" xmlns:w16sdtdh="http://schemas.microsoft.com/office/word/2020/wordml/sdtdatahash" xmlns:w16se="http://schemas.microsoft.com/office/word/2015/wordml/symex" xmlns:wpg="http://schemas.microsoft.com/office/word/2010/wordprocessingGroup" xmlns:wpi="http://schemas.microsoft.com/office/word/2010/wordprocessingInk" xmlns:wne="http://schemas.microsoft.com/office/word/2006/wordml" xmlns:wps="http://schemas.microsoft.com/office/word/2010/wordprocessingShape" mc:Ignorable="w14 w15 w16se w16cid w16 w16cex w16sdtdh w16du wp14">
   <w:body>
     <w:p>
       <w:pPr>
-        <w:spacing w:line="320" w:lineRule="atLeast"/>
+        <w:spacing w:line="240" w:lineRule="atLeast"/>
+        <w:jc w:val="both"/>
         <w:rPr>
           <w:rFonts w:ascii="Helvetica" w:hAnsi="Helvetica"/>
           <w:b/>
+          <w:bCs/>
+          <w:iCs/>
+          <w:sz w:val="22"/>
+          <w:szCs w:val="22"/>
           <w:u w:val="single"/>
         </w:rPr>
       </w:pPr>
+      <w:bookmarkStart w:id="21" w:name="_Hlk56508191"/>
       <w:r>
         <w:rPr>
           <w:rFonts w:ascii="Helvetica" w:hAnsi="Helvetica"/>
           <w:b/>
+          <w:bCs/>
+          <w:iCs/>
+          <w:sz w:val="22"/>
+          <w:szCs w:val="22"/>
           <w:u w:val="single"/>
         </w:rPr>
-        <w:t xml:space="preserve">Opinions of defendant’s expert, Dr. Ying Lu (J.S. Held) </w:t>
+        <w:t xml:space="preserve">Opinions of </w:t>
+      </w:r>
+      <w:r>
+        <w:rPr>
+          <w:rFonts w:ascii="Helvetica" w:hAnsi="Helvetica"/>
+          <w:b/>
+          <w:bCs/>
+          <w:iCs/>
+          <w:sz w:val="22"/>
+          <w:szCs w:val="22"/>
+          <w:u w:val="single"/>
+        </w:rPr>
+        <w:t>Mr. Pochron’s</w:t>
+      </w:r>
+      <w:r>
+        <w:rPr>
+          <w:rFonts w:ascii="Helvetica" w:hAnsi="Helvetica"/>
+          <w:b/>
+          <w:bCs/>
+          <w:iCs/>
+          <w:sz w:val="22"/>
+          <w:szCs w:val="22"/>
+          <w:u w:val="single"/>
+        </w:rPr>
+        <w:t xml:space="preserve"> experts, Ms. </w:t>
+      </w:r>
+      <w:r>
+        <w:rPr>
+          <w:rFonts w:ascii="Helvetica" w:hAnsi="Helvetica"/>
+          <w:b/>
+          <w:bCs/>
+          <w:iCs/>
+          <w:sz w:val="22"/>
+          <w:szCs w:val="22"/>
+          <w:u w:val="single"/>
+        </w:rPr>
+        <w:t>Mathias,</w:t>
+      </w:r>
+      <w:r>
+        <w:rPr>
+          <w:rFonts w:ascii="Helvetica" w:hAnsi="Helvetica"/>
+          <w:b/>
+          <w:bCs/>
+          <w:iCs/>
+          <w:sz w:val="22"/>
+          <w:szCs w:val="22"/>
+          <w:u w:val="single"/>
+        </w:rPr>
+        <w:t xml:space="preserve"> and Mr. Manuel (ESI)</w:t>
       </w:r>
     </w:p>
     <w:p>
       <w:pPr>
         <w:spacing w:line="320" w:lineRule="atLeast"/>
-        <w:rPr>
-          <w:rFonts w:ascii="Helvetica" w:hAnsi="Helvetica"/>
+        <w:jc w:val="both"/>
+        <w:rPr>
+          <w:rFonts w:ascii="Helvetica" w:hAnsi="Helvetica"/>
+          <w:bCs/>
+          <w:iCs/>
+          <w:sz w:val="22"/>
+          <w:szCs w:val="22"/>
         </w:rPr>
       </w:pPr>
       <w:r>
         <w:rPr>
           <w:rFonts w:ascii="Helvetica" w:hAnsi="Helvetica"/>
-        </w:rPr>
-        <w:t xml:space="preserve">Dr. Lu provided an opinion that the forces experienced in the subject collision by Ms. Knight are comparable to benign, non-injurious everyday activities. The basis for Dr. Lu’s opinions was primarily her comparison of the forces of the crash to those of daily activities, and citation to studies involving human volunteers, cherry picked from the literature to </w:t>
+          <w:bCs/>
+          <w:iCs/>
+          <w:sz w:val="22"/>
+          <w:szCs w:val="22"/>
+        </w:rPr>
+        <w:t>In an investigative report dated March 22, 2024 Ms. Mathias and Mr. Manuel provided an opinion that</w:t>
       </w:r>
-      <w:proofErr w:type="gramStart"/>
       <w:r>
         <w:rPr>
           <w:rFonts w:ascii="Helvetica" w:hAnsi="Helvetica"/>
-        </w:rPr>
-        <w:t>obscured</w:t>
+          <w:bCs/>
+          <w:iCs/>
+          <w:sz w:val="22"/>
+          <w:szCs w:val="22"/>
+        </w:rPr>
+        <w:t xml:space="preserve"> </w:t>
       </w:r>
-      <w:proofErr w:type="gramEnd"/>
       <w:r>
         <w:rPr>
           <w:rFonts w:ascii="Helvetica" w:hAnsi="Helvetica"/>
-        </w:rPr>
-        <w:t xml:space="preserve"> the well-established actual risk of injury from the subject collision. Dr. Lu’s methods are aptly described as “junk science,” and his conclusion from the application of such methods utterly meaningless, irrelevant to any facts related to Ms. Knight’s health, and misleading.</w:t>
+          <w:bCs/>
+          <w:iCs/>
+          <w:sz w:val="22"/>
+          <w:szCs w:val="22"/>
+        </w:rPr>
+        <w:t xml:space="preserve">the </w:t>
+      </w:r>
+      <w:r>
+        <w:rPr>
+          <w:rFonts w:ascii="Helvetica" w:hAnsi="Helvetica"/>
+          <w:bCs/>
+          <w:iCs/>
+          <w:sz w:val="22"/>
+          <w:szCs w:val="22"/>
+        </w:rPr>
+        <w:t xml:space="preserve">forces experienced in the subject crash are comparable to benign, non-injurious everyday activities, and that these forces were below the tolerance for injury. The basis for Ms. Mathias’ and Mr. Manuel’s opinions was primarily their comparison of the forces of the crash to those of everyday activities, such as transit use, running or getting in/out of a vehicle, and citation to studies involving real world and staged crashes, human volunteers, cadavers and </w:t>
+      </w:r>
+      <w:r>
+        <w:rPr>
+          <w:rFonts w:ascii="Helvetica" w:hAnsi="Helvetica"/>
+          <w:bCs/>
+          <w:iCs/>
+          <w:sz w:val="22"/>
+          <w:szCs w:val="22"/>
+        </w:rPr>
+        <w:lastRenderedPageBreak/>
+        <w:t xml:space="preserve">anthropomorphic test devices, cherry picked from the literature to obscure the well-established actual risk of injury from the subject crash </w:t>
       </w:r>
     </w:p>
     <w:p>
       <w:pPr>
         <w:spacing w:line="320" w:lineRule="atLeast"/>
-        <w:rPr>
-          <w:rFonts w:ascii="Helvetica" w:hAnsi="Helvetica"/>
+        <w:jc w:val="both"/>
+        <w:rPr>
+          <w:rFonts w:ascii="Helvetica" w:hAnsi="Helvetica"/>
+          <w:bCs/>
+          <w:iCs/>
+          <w:sz w:val="22"/>
+          <w:szCs w:val="22"/>
         </w:rPr>
       </w:pPr>
     </w:p>
     <w:p>
       <w:pPr>
         <w:spacing w:line="320" w:lineRule="atLeast"/>
-        <w:rPr>
-          <w:rFonts w:ascii="Helvetica" w:hAnsi="Helvetica"/>
+        <w:jc w:val="both"/>
+        <w:rPr>
+          <w:rFonts w:ascii="Helvetica" w:hAnsi="Helvetica"/>
+          <w:bCs/>
+          <w:iCs/>
+          <w:sz w:val="22"/>
+          <w:szCs w:val="22"/>
         </w:rPr>
       </w:pPr>
       <w:r>
         <w:rPr>
           <w:rFonts w:ascii="Helvetica" w:hAnsi="Helvetica"/>
-        </w:rPr>
-        <w:t>Dr. Lu’s substantive conclusions can be summarized as follows:</w:t>
+          <w:bCs/>
+          <w:iCs/>
+          <w:sz w:val="22"/>
+          <w:szCs w:val="22"/>
+        </w:rPr>
+        <w:t>Ms. Mathias’ and Mr. Manuel’s substantive conclusions can be summarized as follows:</w:t>
       </w:r>
     </w:p>
     <w:p>
       <w:pPr>
+        <w:spacing w:line="320" w:lineRule="atLeast"/>
+        <w:jc w:val="both"/>
+        <w:rPr>
+          <w:rFonts w:ascii="Helvetica" w:hAnsi="Helvetica"/>
+          <w:bCs/>
+          <w:iCs/>
+          <w:sz w:val="22"/>
+          <w:szCs w:val="22"/>
+        </w:rPr>
+      </w:pPr>
+    </w:p>
+    <w:p>
+      <w:pPr>
+        <w:pStyle w:val="ListParagraph"/>
         <w:numPr>
           <w:ilvl w:val="0"/>
-          <w:numId w:val="1"/>
+          <w:numId w:val="11"/>
         </w:numPr>
         <w:spacing w:line="320" w:lineRule="atLeast"/>
-        <w:rPr>
-          <w:rFonts w:ascii="Helvetica" w:hAnsi="Helvetica"/>
+        <w:jc w:val="both"/>
+        <w:rPr>
+          <w:rFonts w:ascii="Helvetica" w:hAnsi="Helvetica"/>
+          <w:bCs/>
+          <w:iCs/>
+          <w:sz w:val="22"/>
+          <w:szCs w:val="22"/>
         </w:rPr>
       </w:pPr>
       <w:r>
         <w:rPr>
           <w:rFonts w:ascii="Helvetica" w:hAnsi="Helvetica"/>
-        </w:rPr>
-        <w:t>Based on crush analysis of the Toyota Yaris, she calculated the upper limit delta-V of the Harley Davidson was 2.5 mph (1.7 – 2.5 mph) and an upper limit impact closure speed of 2.8 mph (1.9 – 2.8 mph) with peak acceleration levels of 1.3 – 1.9 g’s for Ms. Knight’s lumbar spine and 2.6 – 3.8 g’s for her cervical spine.</w:t>
+          <w:bCs/>
+          <w:iCs/>
+          <w:sz w:val="22"/>
+          <w:szCs w:val="22"/>
+        </w:rPr>
+        <w:t>The subject crash was a sideswipe crash and the occupants experienced mostly a longitudinal acceleration with some minimal vertical and lateral acceleration components.</w:t>
       </w:r>
     </w:p>
     <w:p>
       <w:pPr>
+        <w:pStyle w:val="ListParagraph"/>
+        <w:spacing w:line="320" w:lineRule="atLeast"/>
+        <w:jc w:val="both"/>
+        <w:rPr>
+          <w:rFonts w:ascii="Helvetica" w:hAnsi="Helvetica"/>
+          <w:bCs/>
+          <w:iCs/>
+          <w:sz w:val="22"/>
+          <w:szCs w:val="22"/>
+        </w:rPr>
+      </w:pPr>
+    </w:p>
+    <w:p>
+      <w:pPr>
+        <w:pStyle w:val="ListParagraph"/>
         <w:numPr>
           <w:ilvl w:val="0"/>
-          <w:numId w:val="1"/>
+          <w:numId w:val="10"/>
         </w:numPr>
         <w:spacing w:line="320" w:lineRule="atLeast"/>
-        <w:rPr>
-          <w:rFonts w:ascii="Helvetica" w:hAnsi="Helvetica"/>
+        <w:jc w:val="both"/>
+        <w:rPr>
+          <w:rFonts w:ascii="Helvetica" w:hAnsi="Helvetica"/>
+          <w:bCs/>
+          <w:iCs/>
+          <w:sz w:val="22"/>
+          <w:szCs w:val="22"/>
         </w:rPr>
       </w:pPr>
       <w:r>
         <w:rPr>
           <w:rFonts w:ascii="Helvetica" w:hAnsi="Helvetica"/>
-        </w:rPr>
-        <w:t xml:space="preserve">Dr. Lu’s described published experimental studies involving human volunteers as a basis for claiming no mechanism of injury existed. </w:t>
+          <w:bCs/>
+          <w:iCs/>
+          <w:sz w:val="22"/>
+          <w:szCs w:val="22"/>
+        </w:rPr>
+        <w:t>The impact speed of train car 1262 was about 7.4 mph.</w:t>
       </w:r>
     </w:p>
     <w:p>
       <w:pPr>
+        <w:pStyle w:val="ListParagraph"/>
+        <w:spacing w:line="320" w:lineRule="atLeast"/>
+        <w:jc w:val="both"/>
+        <w:rPr>
+          <w:rFonts w:ascii="Helvetica" w:hAnsi="Helvetica"/>
+          <w:bCs/>
+          <w:iCs/>
+          <w:sz w:val="22"/>
+          <w:szCs w:val="22"/>
+        </w:rPr>
+      </w:pPr>
+    </w:p>
+    <w:p>
+      <w:pPr>
+        <w:pStyle w:val="ListParagraph"/>
         <w:numPr>
           <w:ilvl w:val="0"/>
-          <w:numId w:val="1"/>
+          <w:numId w:val="10"/>
         </w:numPr>
         <w:spacing w:line="320" w:lineRule="atLeast"/>
-        <w:rPr>
-          <w:rFonts w:ascii="Helvetica" w:hAnsi="Helvetica"/>
+        <w:jc w:val="both"/>
+        <w:rPr>
+          <w:rFonts w:ascii="Helvetica" w:hAnsi="Helvetica"/>
+          <w:bCs/>
+          <w:iCs/>
+          <w:sz w:val="22"/>
+          <w:szCs w:val="22"/>
         </w:rPr>
       </w:pPr>
       <w:r>
         <w:rPr>
           <w:rFonts w:ascii="Helvetica" w:hAnsi="Helvetica"/>
-        </w:rPr>
-        <w:t>She claimed the forces of daily living, such as plopping into a low-</w:t>
-      </w:r>
-      <w:proofErr w:type="gramStart"/>
-      <w:r>
-        <w:rPr>
-          <w:rFonts w:ascii="Helvetica" w:hAnsi="Helvetica"/>
-        </w:rPr>
-        <w:t>back office</w:t>
-      </w:r>
-      <w:proofErr w:type="gramEnd"/>
-      <w:r>
-        <w:rPr>
-          <w:rFonts w:ascii="Helvetica" w:hAnsi="Helvetica"/>
-        </w:rPr>
-        <w:t xml:space="preserve"> chair, jumping forward from one stair riser to another, and a rear end collision in a bumper car, had comparable G forces as Ms. Knight experienced during the subject collision. But acknowledge the forces in those examples were more vertical than horizontal, as were experienced in the subject collision.</w:t>
+          <w:bCs/>
+          <w:iCs/>
+          <w:sz w:val="22"/>
+          <w:szCs w:val="22"/>
+        </w:rPr>
+        <w:t>The maximum longitudinal delta V for train car 1266 was 3.7 to 4.4 mph and the maximum longitudinal acceleration for train car 1266 was 1.1 to 2.0 g.</w:t>
       </w:r>
     </w:p>
     <w:p>
       <w:pPr>
+        <w:pStyle w:val="ListParagraph"/>
+        <w:spacing w:line="320" w:lineRule="atLeast"/>
+        <w:jc w:val="both"/>
+        <w:rPr>
+          <w:rFonts w:ascii="Helvetica" w:hAnsi="Helvetica"/>
+          <w:bCs/>
+          <w:iCs/>
+          <w:sz w:val="22"/>
+          <w:szCs w:val="22"/>
+        </w:rPr>
+      </w:pPr>
+    </w:p>
+    <w:p>
+      <w:pPr>
+        <w:pStyle w:val="ListParagraph"/>
         <w:numPr>
           <w:ilvl w:val="0"/>
-          <w:numId w:val="1"/>
+          <w:numId w:val="10"/>
         </w:numPr>
         <w:spacing w:line="320" w:lineRule="atLeast"/>
-        <w:rPr>
-          <w:rFonts w:ascii="Helvetica" w:hAnsi="Helvetica"/>
+        <w:jc w:val="both"/>
+        <w:rPr>
+          <w:rFonts w:ascii="Helvetica" w:hAnsi="Helvetica"/>
+          <w:bCs/>
+          <w:iCs/>
+          <w:sz w:val="22"/>
+          <w:szCs w:val="22"/>
         </w:rPr>
       </w:pPr>
       <w:r>
         <w:rPr>
           <w:rFonts w:ascii="Helvetica" w:hAnsi="Helvetica"/>
-        </w:rPr>
-        <w:t>Dr. Lu gave no opinions on injury causation.</w:t>
+          <w:bCs/>
+          <w:iCs/>
+          <w:sz w:val="22"/>
+          <w:szCs w:val="22"/>
+        </w:rPr>
+        <w:t>The occupant kinematics described in the testimony of Mr. Pochron and Mr. Brown are not consistent with the video footage of the subject crash and the expected physics of it.</w:t>
       </w:r>
     </w:p>
     <w:p>
       <w:pPr>
+        <w:pStyle w:val="ListParagraph"/>
         <w:spacing w:line="320" w:lineRule="atLeast"/>
-        <w:rPr>
-          <w:rFonts w:ascii="Helvetica" w:hAnsi="Helvetica"/>
-        </w:rPr>
-      </w:pPr>
+        <w:jc w:val="both"/>
+        <w:rPr>
+          <w:rFonts w:ascii="Helvetica" w:hAnsi="Helvetica"/>
+          <w:bCs/>
+          <w:iCs/>
+          <w:sz w:val="22"/>
+          <w:szCs w:val="22"/>
+        </w:rPr>
+      </w:pPr>
+    </w:p>
+    <w:p>
+      <w:pPr>
+        <w:pStyle w:val="ListParagraph"/>
+        <w:numPr>
+          <w:ilvl w:val="0"/>
+          <w:numId w:val="10"/>
+        </w:numPr>
+        <w:spacing w:line="320" w:lineRule="atLeast"/>
+        <w:jc w:val="both"/>
+        <w:rPr>
+          <w:rFonts w:ascii="Helvetica" w:hAnsi="Helvetica"/>
+          <w:bCs/>
+          <w:iCs/>
+          <w:sz w:val="22"/>
+          <w:szCs w:val="22"/>
+        </w:rPr>
+      </w:pPr>
+      <w:r>
+        <w:rPr>
+          <w:rFonts w:ascii="Helvetica" w:hAnsi="Helvetica"/>
+          <w:bCs/>
+          <w:iCs/>
+          <w:sz w:val="22"/>
+          <w:szCs w:val="22"/>
+        </w:rPr>
+        <w:t>Their report listed twenty-seven publications/studies and the supplied reference file contained forty-one publications/studies.</w:t>
+      </w:r>
+    </w:p>
+    <w:p>
+      <w:pPr>
+        <w:pStyle w:val="ListParagraph"/>
+        <w:spacing w:line="320" w:lineRule="atLeast"/>
+        <w:jc w:val="both"/>
+        <w:rPr>
+          <w:rFonts w:ascii="Helvetica" w:hAnsi="Helvetica"/>
+          <w:bCs/>
+          <w:iCs/>
+          <w:sz w:val="22"/>
+          <w:szCs w:val="22"/>
+        </w:rPr>
+      </w:pPr>
+    </w:p>
+    <w:bookmarkEnd w:id="21"/>
+    <w:p>
+      <w:pPr>
+        <w:pStyle w:val="FRAStyle"/>
+        <w:spacing w:line="320" w:lineRule="atLeast"/>
+      </w:pPr>
+      <w:r>
+        <w:t xml:space="preserve">The </w:t>
+      </w:r>
+      <w:r>
+        <w:rPr>
+          <w:u w:val="single"/>
+        </w:rPr>
+        <w:t xml:space="preserve">Rail Equipment Incident Report </w:t>
+      </w:r>
+      <w:r>
+        <w:t>indicated the incident occurred in the University Park yard at milepost 31.3. Train 705 was traveling on Track 2 when it derailed into Train 140 which was stopped on track 3. The recorded speed of Train 705 was nine mph. Prior to the incident occurring, the student assistant conductor and the in-charge conductor got off the train and went to the 2/3 switch. The student assistant conductor threw the switch when only five of the six cars were south of the switch and prior to the sixth/final car (car 1262).</w:t>
+      </w:r>
+    </w:p>
+    <w:p>
+      <w:pPr>
+        <w:pStyle w:val="FRAStyle"/>
+        <w:spacing w:line="320" w:lineRule="atLeast"/>
+      </w:pPr>
+    </w:p>
+    <w:p>
+      <w:pPr>
+        <w:pStyle w:val="FRAStyle"/>
+        <w:spacing w:line="320" w:lineRule="atLeast"/>
+      </w:pPr>
+      <w:r>
+        <w:t xml:space="preserve">The </w:t>
+      </w:r>
+      <w:r>
+        <w:rPr>
+          <w:u w:val="single"/>
+        </w:rPr>
+        <w:t xml:space="preserve">Tabular Data </w:t>
+      </w:r>
+      <w:r>
+        <w:rPr>
+          <w:u w:val="single"/>
+        </w:rPr>
+        <w:t>R</w:t>
+      </w:r>
+      <w:r>
+        <w:rPr>
+          <w:u w:val="single"/>
+        </w:rPr>
+        <w:t xml:space="preserve">eport </w:t>
+      </w:r>
+      <w:r>
+        <w:t>for car # 1262 indicated a maximum speed of 10.4 mph prior to the incident occurring. There were some minor fluctuations in speed and then attained a consistent 8.7 mph beginning at the time stamp of 18:15:44.0. At the time stamp of 18:15:45.0 the speed dropped to 5.6 mph and remained so until the time stamp at 18:15:45.9 and then decreased to 1.2 mph at 18:15:46.0 and reached 0 mph at 18:15:47.0.</w:t>
+      </w:r>
     </w:p>
     <w:sectPr>
-      <w:headerReference w:type="even" r:id="rId16"/>
-      <w:headerReference w:type="default" r:id="rId17"/>
-      <w:headerReference w:type="first" r:id="rId18"/>
-      <w:footerReference w:type="first" r:id="rId19"/>
+      <w:headerReference w:type="first" r:id="rId25"/>
+      <w:footerReference w:type="first" r:id="rId26"/>
+      <w:type w:val="continuous"/>
       <w:pgSz w:w="12240" w:h="15840"/>
-      <w:pgMar w:top="1440" w:right="1291" w:bottom="1440" w:left="1296" w:header="725" w:footer="720" w:gutter="0"/>
+      <w:pgMar w:top="1440" w:right="1440" w:bottom="1440" w:left="1440" w:header="720" w:footer="720" w:gutter="0"/>
       <w:cols w:space="720"/>
       <w:titlePg/>
-      <w:type w:val="continuous"/>
+      <w:docGrid w:linePitch="360"/>
     </w:sectPr>
   </w:body>
 </w:document>
@@ -185,12 +476,9 @@
 </file>
 
 <file path=word/endnotes.xml><?xml version="1.0" encoding="utf-8"?>
-<w:endnotes xmlns:wpc="http://schemas.microsoft.com/office/word/2010/wordprocessingCanvas" xmlns:cx="http://schemas.microsoft.com/office/drawing/2014/chartex" xmlns:cx1="http://schemas.microsoft.com/office/drawing/2015/9/8/chartex" xmlns:cx2="http://schemas.microsoft.com/office/drawing/2015/10/21/chartex" xmlns:cx3="http://schemas.microsoft.com/office/drawing/2016/5/9/chartex" xmlns:cx4="http://schemas.microsoft.com/office/drawing/2016/5/10/chartex" xmlns:cx5="http://schemas.microsoft.com/office/drawing/2016/5/11/chartex" xmlns:cx6="http://schemas.microsoft.com/office/drawing/2016/5/12/chartex" xmlns:cx7="http://schemas.microsoft.com/office/drawing/2016/5/13/chartex" xmlns:cx8="http://schemas.microsoft.com/office/drawing/2016/5/14/chartex" xmlns:mc="http://schemas.openxmlformats.org/markup-compatibility/2006" xmlns:aink="http://schemas.microsoft.com/office/drawing/2016/ink" xmlns:am3d="http://schemas.microsoft.com/office/drawing/2017/model3d" xmlns:o="urn:schemas-microsoft-com:office:office" xmlns:oel="http://schemas.microsoft.com/office/2019/extlst" xmlns:r="http://schemas.openxmlformats.org/officeDocument/2006/relationships" xmlns:m="http://schemas.openxmlformats.org/officeDocument/2006/math" xmlns:v="urn:schemas-microsoft-com:vml" xmlns:wp14="http://schemas.microsoft.com/office/word/2010/wordprocessingDrawing" xmlns:wp="http://schemas.openxmlformats.org/drawingml/2006/wordprocessingDrawing" xmlns:w10="urn:schemas-microsoft-com:office:word" xmlns:w="http://schemas.openxmlformats.org/wordprocessingml/2006/main" xmlns:w14="http://schemas.microsoft.com/office/word/2010/wordml" xmlns:w15="http://schemas.microsoft.com/office/word/2012/wordml" xmlns:w16cex="http://schemas.microsoft.com/office/word/2018/wordml/cex" xmlns:w16cid="http://schemas.microsoft.com/office/word/2016/wordml/cid" xmlns:w16="http://schemas.microsoft.com/office/word/2018/wordml" xmlns:w16sdtdh="http://schemas.microsoft.com/office/word/2020/wordml/sdtdatahash" xmlns:w16se="http://schemas.microsoft.com/office/word/2015/wordml/symex" xmlns:wpg="http://schemas.microsoft.com/office/word/2010/wordprocessingGroup" xmlns:wpi="http://schemas.microsoft.com/office/word/2010/wordprocessingInk" xmlns:wne="http://schemas.microsoft.com/office/word/2006/wordml" xmlns:wps="http://schemas.microsoft.com/office/word/2010/wordprocessingShape" mc:Ignorable="w14 w15 w16se w16cid w16 w16cex w16sdtdh wp14">
+<w:endnotes xmlns:wpc="http://schemas.microsoft.com/office/word/2010/wordprocessingCanvas" xmlns:cx="http://schemas.microsoft.com/office/drawing/2014/chartex" xmlns:cx1="http://schemas.microsoft.com/office/drawing/2015/9/8/chartex" xmlns:cx2="http://schemas.microsoft.com/office/drawing/2015/10/21/chartex" xmlns:cx3="http://schemas.microsoft.com/office/drawing/2016/5/9/chartex" xmlns:cx4="http://schemas.microsoft.com/office/drawing/2016/5/10/chartex" xmlns:cx5="http://schemas.microsoft.com/office/drawing/2016/5/11/chartex" xmlns:cx6="http://schemas.microsoft.com/office/drawing/2016/5/12/chartex" xmlns:cx7="http://schemas.microsoft.com/office/drawing/2016/5/13/chartex" xmlns:cx8="http://schemas.microsoft.com/office/drawing/2016/5/14/chartex" xmlns:mc="http://schemas.openxmlformats.org/markup-compatibility/2006" xmlns:aink="http://schemas.microsoft.com/office/drawing/2016/ink" xmlns:am3d="http://schemas.microsoft.com/office/drawing/2017/model3d" xmlns:o="urn:schemas-microsoft-com:office:office" xmlns:oel="http://schemas.microsoft.com/office/2019/extlst" xmlns:r="http://schemas.openxmlformats.org/officeDocument/2006/relationships" xmlns:m="http://schemas.openxmlformats.org/officeDocument/2006/math" xmlns:v="urn:schemas-microsoft-com:vml" xmlns:wp14="http://schemas.microsoft.com/office/word/2010/wordprocessingDrawing" xmlns:wp="http://schemas.openxmlformats.org/drawingml/2006/wordprocessingDrawing" xmlns:w10="urn:schemas-microsoft-com:office:word" xmlns:w="http://schemas.openxmlformats.org/wordprocessingml/2006/main" xmlns:w14="http://schemas.microsoft.com/office/word/2010/wordml" xmlns:w15="http://schemas.microsoft.com/office/word/2012/wordml" xmlns:w16cex="http://schemas.microsoft.com/office/word/2018/wordml/cex" xmlns:w16cid="http://schemas.microsoft.com/office/word/2016/wordml/cid" xmlns:w16="http://schemas.microsoft.com/office/word/2018/wordml" xmlns:w16du="http://schemas.microsoft.com/office/word/2023/wordml/word16du" xmlns:w16sdtdh="http://schemas.microsoft.com/office/word/2020/wordml/sdtdatahash" xmlns:w16se="http://schemas.microsoft.com/office/word/2015/wordml/symex" xmlns:wpg="http://schemas.microsoft.com/office/word/2010/wordprocessingGroup" xmlns:wpi="http://schemas.microsoft.com/office/word/2010/wordprocessingInk" xmlns:wne="http://schemas.microsoft.com/office/word/2006/wordml" xmlns:wps="http://schemas.microsoft.com/office/word/2010/wordprocessingShape" mc:Ignorable="w14 w15 w16se w16cid w16 w16cex w16sdtdh w16du wp14">
   <w:endnote w:type="separator" w:id="-1">
     <w:p>
-      <w:pPr>
-        <w:spacing w:after="0" w:line="240" w:lineRule="auto"/>
-      </w:pPr>
       <w:r>
         <w:separator/>
       </w:r>
@@ -198,9 +486,6 @@
   </w:endnote>
   <w:endnote w:type="continuationSeparator" w:id="0">
     <w:p>
-      <w:pPr>
-        <w:spacing w:after="0" w:line="240" w:lineRule="auto"/>
-      </w:pPr>
       <w:r>
         <w:continuationSeparator/>
       </w:r>
@@ -210,38 +495,29 @@
 </file>
 
 <file path=word/footer1.xml><?xml version="1.0" encoding="utf-8"?>
-<w:ftr xmlns:wpc="http://schemas.microsoft.com/office/word/2010/wordprocessingCanvas" xmlns:cx="http://schemas.microsoft.com/office/drawing/2014/chartex" xmlns:cx1="http://schemas.microsoft.com/office/drawing/2015/9/8/chartex" xmlns:cx2="http://schemas.microsoft.com/office/drawing/2015/10/21/chartex" xmlns:cx3="http://schemas.microsoft.com/office/drawing/2016/5/9/chartex" xmlns:cx4="http://schemas.microsoft.com/office/drawing/2016/5/10/chartex" xmlns:cx5="http://schemas.microsoft.com/office/drawing/2016/5/11/chartex" xmlns:cx6="http://schemas.microsoft.com/office/drawing/2016/5/12/chartex" xmlns:cx7="http://schemas.microsoft.com/office/drawing/2016/5/13/chartex" xmlns:cx8="http://schemas.microsoft.com/office/drawing/2016/5/14/chartex" xmlns:mc="http://schemas.openxmlformats.org/markup-compatibility/2006" xmlns:aink="http://schemas.microsoft.com/office/drawing/2016/ink" xmlns:am3d="http://schemas.microsoft.com/office/drawing/2017/model3d" xmlns:o="urn:schemas-microsoft-com:office:office" xmlns:oel="http://schemas.microsoft.com/office/2019/extlst" xmlns:r="http://schemas.openxmlformats.org/officeDocument/2006/relationships" xmlns:m="http://schemas.openxmlformats.org/officeDocument/2006/math" xmlns:v="urn:schemas-microsoft-com:vml" xmlns:wp14="http://schemas.microsoft.com/office/word/2010/wordprocessingDrawing" xmlns:wp="http://schemas.openxmlformats.org/drawingml/2006/wordprocessingDrawing" xmlns:w10="urn:schemas-microsoft-com:office:word" xmlns:w="http://schemas.openxmlformats.org/wordprocessingml/2006/main" xmlns:w14="http://schemas.microsoft.com/office/word/2010/wordml" xmlns:w15="http://schemas.microsoft.com/office/word/2012/wordml" xmlns:w16cex="http://schemas.microsoft.com/office/word/2018/wordml/cex" xmlns:w16cid="http://schemas.microsoft.com/office/word/2016/wordml/cid" xmlns:w16="http://schemas.microsoft.com/office/word/2018/wordml" xmlns:w16sdtdh="http://schemas.microsoft.com/office/word/2020/wordml/sdtdatahash" xmlns:w16se="http://schemas.microsoft.com/office/word/2015/wordml/symex" xmlns:wpg="http://schemas.microsoft.com/office/word/2010/wordprocessingGroup" xmlns:wpi="http://schemas.microsoft.com/office/word/2010/wordprocessingInk" xmlns:wne="http://schemas.microsoft.com/office/word/2006/wordml" xmlns:wps="http://schemas.microsoft.com/office/word/2010/wordprocessingShape" mc:Ignorable="w14 w15 w16se w16cid w16 w16cex w16sdtdh wp14">
+<w:ftr xmlns:wpc="http://schemas.microsoft.com/office/word/2010/wordprocessingCanvas" xmlns:cx="http://schemas.microsoft.com/office/drawing/2014/chartex" xmlns:cx1="http://schemas.microsoft.com/office/drawing/2015/9/8/chartex" xmlns:cx2="http://schemas.microsoft.com/office/drawing/2015/10/21/chartex" xmlns:cx3="http://schemas.microsoft.com/office/drawing/2016/5/9/chartex" xmlns:cx4="http://schemas.microsoft.com/office/drawing/2016/5/10/chartex" xmlns:cx5="http://schemas.microsoft.com/office/drawing/2016/5/11/chartex" xmlns:cx6="http://schemas.microsoft.com/office/drawing/2016/5/12/chartex" xmlns:cx7="http://schemas.microsoft.com/office/drawing/2016/5/13/chartex" xmlns:cx8="http://schemas.microsoft.com/office/drawing/2016/5/14/chartex" xmlns:mc="http://schemas.openxmlformats.org/markup-compatibility/2006" xmlns:aink="http://schemas.microsoft.com/office/drawing/2016/ink" xmlns:am3d="http://schemas.microsoft.com/office/drawing/2017/model3d" xmlns:o="urn:schemas-microsoft-com:office:office" xmlns:oel="http://schemas.microsoft.com/office/2019/extlst" xmlns:r="http://schemas.openxmlformats.org/officeDocument/2006/relationships" xmlns:m="http://schemas.openxmlformats.org/officeDocument/2006/math" xmlns:v="urn:schemas-microsoft-com:vml" xmlns:wp14="http://schemas.microsoft.com/office/word/2010/wordprocessingDrawing" xmlns:wp="http://schemas.openxmlformats.org/drawingml/2006/wordprocessingDrawing" xmlns:w10="urn:schemas-microsoft-com:office:word" xmlns:w="http://schemas.openxmlformats.org/wordprocessingml/2006/main" xmlns:w14="http://schemas.microsoft.com/office/word/2010/wordml" xmlns:w15="http://schemas.microsoft.com/office/word/2012/wordml" xmlns:w16cex="http://schemas.microsoft.com/office/word/2018/wordml/cex" xmlns:w16cid="http://schemas.microsoft.com/office/word/2016/wordml/cid" xmlns:w16="http://schemas.microsoft.com/office/word/2018/wordml" xmlns:w16du="http://schemas.microsoft.com/office/word/2023/wordml/word16du" xmlns:w16sdtdh="http://schemas.microsoft.com/office/word/2020/wordml/sdtdatahash" xmlns:w16se="http://schemas.microsoft.com/office/word/2015/wordml/symex" xmlns:wpg="http://schemas.microsoft.com/office/word/2010/wordprocessingGroup" xmlns:wpi="http://schemas.microsoft.com/office/word/2010/wordprocessingInk" xmlns:wne="http://schemas.microsoft.com/office/word/2006/wordml" xmlns:wps="http://schemas.microsoft.com/office/word/2010/wordprocessingShape" mc:Ignorable="w14 w15 w16se w16cid w16 w16cex w16sdtdh w16du wp14">
   <w:p>
     <w:pPr>
       <w:pStyle w:val="Footer"/>
-      <w:ind w:left="0" w:firstLine="0"/>
-      <w:rPr>
-        <w:rFonts w:ascii="Avenir Book" w:hAnsi="Avenir Book" w:cs="Helvetica"/>
-        <w:color w:val="A6A6A6"/>
-        <w:sz w:val="24"/>
-        <w:szCs w:val="24"/>
+      <w:jc w:val="center"/>
+      <w:rPr>
+        <w:rFonts w:ascii="Calibri" w:hAnsi="Calibri"/>
+        <w:color w:val="262626"/>
       </w:rPr>
     </w:pPr>
   </w:p>
   <w:p>
     <w:pPr>
       <w:pStyle w:val="Footer"/>
-      <w:jc w:val="center"/>
-      <w:rPr>
-        <w:rFonts w:ascii="Avenir Book" w:hAnsi="Avenir Book"/>
-      </w:rPr>
     </w:pPr>
   </w:p>
 </w:ftr>
 </file>
 
 <file path=word/footnotes.xml><?xml version="1.0" encoding="utf-8"?>
-<w:footnotes xmlns:wpc="http://schemas.microsoft.com/office/word/2010/wordprocessingCanvas" xmlns:cx="http://schemas.microsoft.com/office/drawing/2014/chartex" xmlns:cx1="http://schemas.microsoft.com/office/drawing/2015/9/8/chartex" xmlns:cx2="http://schemas.microsoft.com/office/drawing/2015/10/21/chartex" xmlns:cx3="http://schemas.microsoft.com/office/drawing/2016/5/9/chartex" xmlns:cx4="http://schemas.microsoft.com/office/drawing/2016/5/10/chartex" xmlns:cx5="http://schemas.microsoft.com/office/drawing/2016/5/11/chartex" xmlns:cx6="http://schemas.microsoft.com/office/drawing/2016/5/12/chartex" xmlns:cx7="http://schemas.microsoft.com/office/drawing/2016/5/13/chartex" xmlns:cx8="http://schemas.microsoft.com/office/drawing/2016/5/14/chartex" xmlns:mc="http://schemas.openxmlformats.org/markup-compatibility/2006" xmlns:aink="http://schemas.microsoft.com/office/drawing/2016/ink" xmlns:am3d="http://schemas.microsoft.com/office/drawing/2017/model3d" xmlns:o="urn:schemas-microsoft-com:office:office" xmlns:oel="http://schemas.microsoft.com/office/2019/extlst" xmlns:r="http://schemas.openxmlformats.org/officeDocument/2006/relationships" xmlns:m="http://schemas.openxmlformats.org/officeDocument/2006/math" xmlns:v="urn:schemas-microsoft-com:vml" xmlns:wp14="http://schemas.microsoft.com/office/word/2010/wordprocessingDrawing" xmlns:wp="http://schemas.openxmlformats.org/drawingml/2006/wordprocessingDrawing" xmlns:w10="urn:schemas-microsoft-com:office:word" xmlns:w="http://schemas.openxmlformats.org/wordprocessingml/2006/main" xmlns:w14="http://schemas.microsoft.com/office/word/2010/wordml" xmlns:w15="http://schemas.microsoft.com/office/word/2012/wordml" xmlns:w16cex="http://schemas.microsoft.com/office/word/2018/wordml/cex" xmlns:w16cid="http://schemas.microsoft.com/office/word/2016/wordml/cid" xmlns:w16="http://schemas.microsoft.com/office/word/2018/wordml" xmlns:w16sdtdh="http://schemas.microsoft.com/office/word/2020/wordml/sdtdatahash" xmlns:w16se="http://schemas.microsoft.com/office/word/2015/wordml/symex" xmlns:wpg="http://schemas.microsoft.com/office/word/2010/wordprocessingGroup" xmlns:wpi="http://schemas.microsoft.com/office/word/2010/wordprocessingInk" xmlns:wne="http://schemas.microsoft.com/office/word/2006/wordml" xmlns:wps="http://schemas.microsoft.com/office/word/2010/wordprocessingShape" mc:Ignorable="w14 w15 w16se w16cid w16 w16cex w16sdtdh wp14">
+<w:footnotes xmlns:wpc="http://schemas.microsoft.com/office/word/2010/wordprocessingCanvas" xmlns:cx="http://schemas.microsoft.com/office/drawing/2014/chartex" xmlns:cx1="http://schemas.microsoft.com/office/drawing/2015/9/8/chartex" xmlns:cx2="http://schemas.microsoft.com/office/drawing/2015/10/21/chartex" xmlns:cx3="http://schemas.microsoft.com/office/drawing/2016/5/9/chartex" xmlns:cx4="http://schemas.microsoft.com/office/drawing/2016/5/10/chartex" xmlns:cx5="http://schemas.microsoft.com/office/drawing/2016/5/11/chartex" xmlns:cx6="http://schemas.microsoft.com/office/drawing/2016/5/12/chartex" xmlns:cx7="http://schemas.microsoft.com/office/drawing/2016/5/13/chartex" xmlns:cx8="http://schemas.microsoft.com/office/drawing/2016/5/14/chartex" xmlns:mc="http://schemas.openxmlformats.org/markup-compatibility/2006" xmlns:aink="http://schemas.microsoft.com/office/drawing/2016/ink" xmlns:am3d="http://schemas.microsoft.com/office/drawing/2017/model3d" xmlns:o="urn:schemas-microsoft-com:office:office" xmlns:oel="http://schemas.microsoft.com/office/2019/extlst" xmlns:r="http://schemas.openxmlformats.org/officeDocument/2006/relationships" xmlns:m="http://schemas.openxmlformats.org/officeDocument/2006/math" xmlns:v="urn:schemas-microsoft-com:vml" xmlns:wp14="http://schemas.microsoft.com/office/word/2010/wordprocessingDrawing" xmlns:wp="http://schemas.openxmlformats.org/drawingml/2006/wordprocessingDrawing" xmlns:w10="urn:schemas-microsoft-com:office:word" xmlns:w="http://schemas.openxmlformats.org/wordprocessingml/2006/main" xmlns:w14="http://schemas.microsoft.com/office/word/2010/wordml" xmlns:w15="http://schemas.microsoft.com/office/word/2012/wordml" xmlns:w16cex="http://schemas.microsoft.com/office/word/2018/wordml/cex" xmlns:w16cid="http://schemas.microsoft.com/office/word/2016/wordml/cid" xmlns:w16="http://schemas.microsoft.com/office/word/2018/wordml" xmlns:w16du="http://schemas.microsoft.com/office/word/2023/wordml/word16du" xmlns:w16sdtdh="http://schemas.microsoft.com/office/word/2020/wordml/sdtdatahash" xmlns:w16se="http://schemas.microsoft.com/office/word/2015/wordml/symex" xmlns:wpg="http://schemas.microsoft.com/office/word/2010/wordprocessingGroup" xmlns:wpi="http://schemas.microsoft.com/office/word/2010/wordprocessingInk" xmlns:wne="http://schemas.microsoft.com/office/word/2006/wordml" xmlns:wps="http://schemas.microsoft.com/office/word/2010/wordprocessingShape" mc:Ignorable="w14 w15 w16se w16cid w16 w16cex w16sdtdh w16du wp14">
   <w:footnote w:type="separator" w:id="-1">
     <w:p>
-      <w:pPr>
-        <w:spacing w:after="0" w:line="240" w:lineRule="auto"/>
-      </w:pPr>
       <w:r>
         <w:separator/>
       </w:r>
@@ -249,11 +525,37 @@
   </w:footnote>
   <w:footnote w:type="continuationSeparator" w:id="0">
     <w:p>
-      <w:pPr>
-        <w:spacing w:after="0" w:line="240" w:lineRule="auto"/>
-      </w:pPr>
       <w:r>
         <w:continuationSeparator/>
+      </w:r>
+    </w:p>
+  </w:footnote>
+  <w:footnote w:id="1">
+    <w:p>
+      <w:pPr>
+        <w:pStyle w:val="FootnoteText"/>
+        <w:rPr>
+          <w:rFonts w:ascii="Helvetica Neue" w:hAnsi="Helvetica Neue" w:cstheme="minorBidi"/>
+          <w:sz w:val="18"/>
+          <w:szCs w:val="18"/>
+        </w:rPr>
+      </w:pPr>
+      <w:r>
+        <w:rPr>
+          <w:rStyle w:val="FootnoteReference"/>
+          <w:rFonts w:ascii="Helvetica Neue" w:hAnsi="Helvetica Neue"/>
+          <w:sz w:val="18"/>
+          <w:szCs w:val="18"/>
+        </w:rPr>
+        <w:footnoteRef/>
+      </w:r>
+      <w:r>
+        <w:rPr>
+          <w:rFonts w:ascii="Helvetica Neue" w:hAnsi="Helvetica Neue"/>
+          <w:sz w:val="18"/>
+          <w:szCs w:val="18"/>
+        </w:rPr>
+        <w:t xml:space="preserve"> Virtual Crash 5, vCrash America Inc.</w:t>
       </w:r>
     </w:p>
   </w:footnote>
@@ -261,135 +563,39 @@
 </file>
 
 <file path=word/header1.xml><?xml version="1.0" encoding="utf-8"?>
-<w:hdr xmlns:wpc="http://schemas.microsoft.com/office/word/2010/wordprocessingCanvas" xmlns:cx="http://schemas.microsoft.com/office/drawing/2014/chartex" xmlns:cx1="http://schemas.microsoft.com/office/drawing/2015/9/8/chartex" xmlns:cx2="http://schemas.microsoft.com/office/drawing/2015/10/21/chartex" xmlns:cx3="http://schemas.microsoft.com/office/drawing/2016/5/9/chartex" xmlns:cx4="http://schemas.microsoft.com/office/drawing/2016/5/10/chartex" xmlns:cx5="http://schemas.microsoft.com/office/drawing/2016/5/11/chartex" xmlns:cx6="http://schemas.microsoft.com/office/drawing/2016/5/12/chartex" xmlns:cx7="http://schemas.microsoft.com/office/drawing/2016/5/13/chartex" xmlns:cx8="http://schemas.microsoft.com/office/drawing/2016/5/14/chartex" xmlns:mc="http://schemas.openxmlformats.org/markup-compatibility/2006" xmlns:aink="http://schemas.microsoft.com/office/drawing/2016/ink" xmlns:am3d="http://schemas.microsoft.com/office/drawing/2017/model3d" xmlns:o="urn:schemas-microsoft-com:office:office" xmlns:oel="http://schemas.microsoft.com/office/2019/extlst" xmlns:r="http://schemas.openxmlformats.org/officeDocument/2006/relationships" xmlns:m="http://schemas.openxmlformats.org/officeDocument/2006/math" xmlns:v="urn:schemas-microsoft-com:vml" xmlns:wp14="http://schemas.microsoft.com/office/word/2010/wordprocessingDrawing" xmlns:wp="http://schemas.openxmlformats.org/drawingml/2006/wordprocessingDrawing" xmlns:w10="urn:schemas-microsoft-com:office:word" xmlns:w="http://schemas.openxmlformats.org/wordprocessingml/2006/main" xmlns:w14="http://schemas.microsoft.com/office/word/2010/wordml" xmlns:w15="http://schemas.microsoft.com/office/word/2012/wordml" xmlns:w16cex="http://schemas.microsoft.com/office/word/2018/wordml/cex" xmlns:w16cid="http://schemas.microsoft.com/office/word/2016/wordml/cid" xmlns:w16="http://schemas.microsoft.com/office/word/2018/wordml" xmlns:w16sdtdh="http://schemas.microsoft.com/office/word/2020/wordml/sdtdatahash" xmlns:w16se="http://schemas.microsoft.com/office/word/2015/wordml/symex" xmlns:wpg="http://schemas.microsoft.com/office/word/2010/wordprocessingGroup" xmlns:wpi="http://schemas.microsoft.com/office/word/2010/wordprocessingInk" xmlns:wne="http://schemas.microsoft.com/office/word/2006/wordml" xmlns:wps="http://schemas.microsoft.com/office/word/2010/wordprocessingShape" mc:Ignorable="w14 w15 w16se w16cid w16 w16cex w16sdtdh wp14">
+<w:hdr xmlns:wpc="http://schemas.microsoft.com/office/word/2010/wordprocessingCanvas" xmlns:cx="http://schemas.microsoft.com/office/drawing/2014/chartex" xmlns:cx1="http://schemas.microsoft.com/office/drawing/2015/9/8/chartex" xmlns:cx2="http://schemas.microsoft.com/office/drawing/2015/10/21/chartex" xmlns:cx3="http://schemas.microsoft.com/office/drawing/2016/5/9/chartex" xmlns:cx4="http://schemas.microsoft.com/office/drawing/2016/5/10/chartex" xmlns:cx5="http://schemas.microsoft.com/office/drawing/2016/5/11/chartex" xmlns:cx6="http://schemas.microsoft.com/office/drawing/2016/5/12/chartex" xmlns:cx7="http://schemas.microsoft.com/office/drawing/2016/5/13/chartex" xmlns:cx8="http://schemas.microsoft.com/office/drawing/2016/5/14/chartex" xmlns:mc="http://schemas.openxmlformats.org/markup-compatibility/2006" xmlns:aink="http://schemas.microsoft.com/office/drawing/2016/ink" xmlns:am3d="http://schemas.microsoft.com/office/drawing/2017/model3d" xmlns:o="urn:schemas-microsoft-com:office:office" xmlns:oel="http://schemas.microsoft.com/office/2019/extlst" xmlns:r="http://schemas.openxmlformats.org/officeDocument/2006/relationships" xmlns:m="http://schemas.openxmlformats.org/officeDocument/2006/math" xmlns:v="urn:schemas-microsoft-com:vml" xmlns:wp14="http://schemas.microsoft.com/office/word/2010/wordprocessingDrawing" xmlns:wp="http://schemas.openxmlformats.org/drawingml/2006/wordprocessingDrawing" xmlns:w10="urn:schemas-microsoft-com:office:word" xmlns:w="http://schemas.openxmlformats.org/wordprocessingml/2006/main" xmlns:w14="http://schemas.microsoft.com/office/word/2010/wordml" xmlns:w15="http://schemas.microsoft.com/office/word/2012/wordml" xmlns:w16cex="http://schemas.microsoft.com/office/word/2018/wordml/cex" xmlns:w16cid="http://schemas.microsoft.com/office/word/2016/wordml/cid" xmlns:w16="http://schemas.microsoft.com/office/word/2018/wordml" xmlns:w16du="http://schemas.microsoft.com/office/word/2023/wordml/word16du" xmlns:w16sdtdh="http://schemas.microsoft.com/office/word/2020/wordml/sdtdatahash" xmlns:w16se="http://schemas.microsoft.com/office/word/2015/wordml/symex" xmlns:wpg="http://schemas.microsoft.com/office/word/2010/wordprocessingGroup" xmlns:wpi="http://schemas.microsoft.com/office/word/2010/wordprocessingInk" xmlns:wne="http://schemas.microsoft.com/office/word/2006/wordml" xmlns:wps="http://schemas.microsoft.com/office/word/2010/wordprocessingShape" mc:Ignorable="w14 w15 w16se w16cid w16 w16cex w16sdtdh w16du wp14">
   <w:p>
     <w:pPr>
       <w:pStyle w:val="Header"/>
-      <w:framePr w:wrap="around" w:vAnchor="text" w:hAnchor="margin" w:y="1"/>
-      <w:rPr>
-        <w:rStyle w:val="PageNumber"/>
-      </w:rPr>
     </w:pPr>
     <w:r>
       <w:rPr>
-        <w:rStyle w:val="PageNumber"/>
-      </w:rPr>
-      <w:fldChar w:fldCharType="begin"/>
-    </w:r>
-    <w:r>
-      <w:rPr>
-        <w:rStyle w:val="PageNumber"/>
-      </w:rPr>
-      <w:instrText xml:space="preserve">PAGE  </w:instrText>
-    </w:r>
-    <w:r>
-      <w:rPr>
-        <w:rStyle w:val="PageNumber"/>
-      </w:rPr>
-      <w:fldChar w:fldCharType="end"/>
-    </w:r>
-  </w:p>
-  <w:p>
-    <w:pPr>
-      <w:ind w:firstLine="360"/>
-    </w:pPr>
-    <w:r>
-      <w:rPr>
-        <w:sz w:val="20"/>
-      </w:rPr>
-      <w:t xml:space="preserve">A. Scott Kidd </w:t>
-    </w:r>
-  </w:p>
-  <w:p>
-    <w:r>
-      <w:rPr>
-        <w:sz w:val="20"/>
-      </w:rPr>
-      <w:t xml:space="preserve">Attorney at Law </w:t>
-    </w:r>
-  </w:p>
-  <w:p>
-    <w:pPr>
-      <w:ind w:left="720"/>
-    </w:pPr>
-    <w:r>
-      <w:rPr>
-        <w:sz w:val="20"/>
-      </w:rPr>
-      <w:t xml:space="preserve"> </w:t>
-    </w:r>
-  </w:p>
-  <w:p>
-    <w:r>
-      <w:rPr>
-        <w:sz w:val="20"/>
-      </w:rPr>
-      <w:t>Re:</w:t>
-    </w:r>
-    <w:r>
-      <w:rPr>
-        <w:i/>
-        <w:sz w:val="20"/>
-      </w:rPr>
-      <w:t xml:space="preserve"> Lisa Olsen v. Willis Pest Control </w:t>
-    </w:r>
-  </w:p>
-  <w:p>
-    <w:r>
-      <w:rPr>
-        <w:sz w:val="20"/>
-      </w:rPr>
-      <w:t xml:space="preserve"> </w:t>
-    </w:r>
-  </w:p>
-</w:hdr>
-</file>
-
-<file path=word/header2.xml><?xml version="1.0" encoding="utf-8"?>
-<w:hdr xmlns:wpc="http://schemas.microsoft.com/office/word/2010/wordprocessingCanvas" xmlns:cx="http://schemas.microsoft.com/office/drawing/2014/chartex" xmlns:cx1="http://schemas.microsoft.com/office/drawing/2015/9/8/chartex" xmlns:cx2="http://schemas.microsoft.com/office/drawing/2015/10/21/chartex" xmlns:cx3="http://schemas.microsoft.com/office/drawing/2016/5/9/chartex" xmlns:cx4="http://schemas.microsoft.com/office/drawing/2016/5/10/chartex" xmlns:cx5="http://schemas.microsoft.com/office/drawing/2016/5/11/chartex" xmlns:cx6="http://schemas.microsoft.com/office/drawing/2016/5/12/chartex" xmlns:cx7="http://schemas.microsoft.com/office/drawing/2016/5/13/chartex" xmlns:cx8="http://schemas.microsoft.com/office/drawing/2016/5/14/chartex" xmlns:mc="http://schemas.openxmlformats.org/markup-compatibility/2006" xmlns:aink="http://schemas.microsoft.com/office/drawing/2016/ink" xmlns:am3d="http://schemas.microsoft.com/office/drawing/2017/model3d" xmlns:o="urn:schemas-microsoft-com:office:office" xmlns:oel="http://schemas.microsoft.com/office/2019/extlst" xmlns:r="http://schemas.openxmlformats.org/officeDocument/2006/relationships" xmlns:m="http://schemas.openxmlformats.org/officeDocument/2006/math" xmlns:v="urn:schemas-microsoft-com:vml" xmlns:wp14="http://schemas.microsoft.com/office/word/2010/wordprocessingDrawing" xmlns:wp="http://schemas.openxmlformats.org/drawingml/2006/wordprocessingDrawing" xmlns:w10="urn:schemas-microsoft-com:office:word" xmlns:w="http://schemas.openxmlformats.org/wordprocessingml/2006/main" xmlns:w14="http://schemas.microsoft.com/office/word/2010/wordml" xmlns:w15="http://schemas.microsoft.com/office/word/2012/wordml" xmlns:w16cex="http://schemas.microsoft.com/office/word/2018/wordml/cex" xmlns:w16cid="http://schemas.microsoft.com/office/word/2016/wordml/cid" xmlns:w16="http://schemas.microsoft.com/office/word/2018/wordml" xmlns:w16sdtdh="http://schemas.microsoft.com/office/word/2020/wordml/sdtdatahash" xmlns:w16se="http://schemas.microsoft.com/office/word/2015/wordml/symex" xmlns:wpg="http://schemas.microsoft.com/office/word/2010/wordprocessingGroup" xmlns:wpi="http://schemas.microsoft.com/office/word/2010/wordprocessingInk" xmlns:wne="http://schemas.microsoft.com/office/word/2006/wordml" xmlns:wps="http://schemas.microsoft.com/office/word/2010/wordprocessingShape" mc:Ignorable="w14 w15 w16se w16cid w16 w16cex w16sdtdh wp14">
-  <w:p/>
-</w:hdr>
-</file>
-
-<file path=word/header3.xml><?xml version="1.0" encoding="utf-8"?>
-<w:hdr xmlns:wpc="http://schemas.microsoft.com/office/word/2010/wordprocessingCanvas" xmlns:cx="http://schemas.microsoft.com/office/drawing/2014/chartex" xmlns:cx1="http://schemas.microsoft.com/office/drawing/2015/9/8/chartex" xmlns:cx2="http://schemas.microsoft.com/office/drawing/2015/10/21/chartex" xmlns:cx3="http://schemas.microsoft.com/office/drawing/2016/5/9/chartex" xmlns:cx4="http://schemas.microsoft.com/office/drawing/2016/5/10/chartex" xmlns:cx5="http://schemas.microsoft.com/office/drawing/2016/5/11/chartex" xmlns:cx6="http://schemas.microsoft.com/office/drawing/2016/5/12/chartex" xmlns:cx7="http://schemas.microsoft.com/office/drawing/2016/5/13/chartex" xmlns:cx8="http://schemas.microsoft.com/office/drawing/2016/5/14/chartex" xmlns:mc="http://schemas.openxmlformats.org/markup-compatibility/2006" xmlns:aink="http://schemas.microsoft.com/office/drawing/2016/ink" xmlns:am3d="http://schemas.microsoft.com/office/drawing/2017/model3d" xmlns:o="urn:schemas-microsoft-com:office:office" xmlns:oel="http://schemas.microsoft.com/office/2019/extlst" xmlns:r="http://schemas.openxmlformats.org/officeDocument/2006/relationships" xmlns:m="http://schemas.openxmlformats.org/officeDocument/2006/math" xmlns:v="urn:schemas-microsoft-com:vml" xmlns:wp14="http://schemas.microsoft.com/office/word/2010/wordprocessingDrawing" xmlns:wp="http://schemas.openxmlformats.org/drawingml/2006/wordprocessingDrawing" xmlns:w10="urn:schemas-microsoft-com:office:word" xmlns:w="http://schemas.openxmlformats.org/wordprocessingml/2006/main" xmlns:w14="http://schemas.microsoft.com/office/word/2010/wordml" xmlns:w15="http://schemas.microsoft.com/office/word/2012/wordml" xmlns:w16cex="http://schemas.microsoft.com/office/word/2018/wordml/cex" xmlns:w16cid="http://schemas.microsoft.com/office/word/2016/wordml/cid" xmlns:w16="http://schemas.microsoft.com/office/word/2018/wordml" xmlns:w16sdtdh="http://schemas.microsoft.com/office/word/2020/wordml/sdtdatahash" xmlns:w16se="http://schemas.microsoft.com/office/word/2015/wordml/symex" xmlns:wpg="http://schemas.microsoft.com/office/word/2010/wordprocessingGroup" xmlns:wpi="http://schemas.microsoft.com/office/word/2010/wordprocessingInk" xmlns:wne="http://schemas.microsoft.com/office/word/2006/wordml" xmlns:wps="http://schemas.microsoft.com/office/word/2010/wordprocessingShape" mc:Ignorable="w14 w15 w16se w16cid w16 w16cex w16sdtdh wp14">
-  <w:p>
-    <w:pPr>
-      <w:rPr>
-        <w:sz w:val="20"/>
-      </w:rPr>
-    </w:pPr>
-    <w:r>
-      <w:rPr>
         <w:noProof/>
       </w:rPr>
       <w:drawing>
-        <wp:anchor distT="0" distB="0" distL="114300" distR="114300" simplePos="0" relativeHeight="251659264" behindDoc="0" locked="0" layoutInCell="1" allowOverlap="1" wp14:anchorId="298964F4" wp14:editId="16F29CC4">
+        <wp:anchor distT="0" distB="0" distL="114300" distR="114300" simplePos="0" relativeHeight="251659264" behindDoc="0" locked="0" layoutInCell="1" hidden="0" allowOverlap="1" wp14:anchorId="70BD0348" wp14:editId="1E33D0BA">
           <wp:simplePos x="0" y="0"/>
-          <wp:positionH relativeFrom="margin">
-            <wp:posOffset>1600200</wp:posOffset>
+          <wp:positionH relativeFrom="column">
+            <wp:posOffset>1503680</wp:posOffset>
           </wp:positionH>
           <wp:positionV relativeFrom="paragraph">
-            <wp:posOffset>-3175</wp:posOffset>
+            <wp:posOffset>-49764</wp:posOffset>
           </wp:positionV>
           <wp:extent cx="2743200" cy="854710"/>
-          <wp:effectExtent l="0" t="0" r="0" b="8890"/>
+          <wp:effectExtent l="0" t="0" r="0" b="0"/>
           <wp:wrapNone/>
-          <wp:docPr id="1" name="Picture 1"/>
-          <wp:cNvGraphicFramePr>
-            <a:graphicFrameLocks xmlns:a="http://schemas.openxmlformats.org/drawingml/2006/main" noChangeAspect="1"/>
-          </wp:cNvGraphicFramePr>
+          <wp:docPr id="1" name="Picture 4347" descr="Graphical user interface, text, application&#10;&#10;Description automatically generated"/>
+          <wp:cNvGraphicFramePr/>
           <a:graphic xmlns:a="http://schemas.openxmlformats.org/drawingml/2006/main">
             <a:graphicData uri="http://schemas.openxmlformats.org/drawingml/2006/picture">
               <pic:pic xmlns:pic="http://schemas.openxmlformats.org/drawingml/2006/picture">
                 <pic:nvPicPr>
-                  <pic:cNvPr id="2" name="Picture 1"/>
-                  <pic:cNvPicPr>
-                    <a:picLocks noChangeAspect="1"/>
-                  </pic:cNvPicPr>
+                  <pic:cNvPr id="2" name="Picture 4347" descr="Graphical user interface, text, application&#10;&#10;Description automatically generated"/>
+                  <pic:cNvPicPr preferRelativeResize="0"/>
                 </pic:nvPicPr>
                 <pic:blipFill>
                   <a:blip r:embed="rId1"/>
+                  <a:srcRect/>
                   <a:stretch>
                     <a:fillRect/>
                   </a:stretch>
@@ -402,6 +608,7 @@
                   <a:prstGeom prst="rect">
                     <a:avLst/>
                   </a:prstGeom>
+                  <a:ln/>
                 </pic:spPr>
               </pic:pic>
             </a:graphicData>
@@ -409,64 +616,41 @@
         </wp:anchor>
       </w:drawing>
     </w:r>
-    <w:r>
-      <w:rPr>
-        <w:sz w:val="20"/>
-      </w:rPr>
-      <w:t xml:space="preserve"> </w:t>
-    </w:r>
   </w:p>
   <w:p>
     <w:pPr>
-      <w:rPr>
-        <w:sz w:val="20"/>
-      </w:rPr>
+      <w:pStyle w:val="Header"/>
     </w:pPr>
   </w:p>
   <w:p>
     <w:pPr>
-      <w:rPr>
-        <w:sz w:val="20"/>
-      </w:rPr>
+      <w:pStyle w:val="Header"/>
     </w:pPr>
   </w:p>
   <w:p>
     <w:pPr>
-      <w:rPr>
-        <w:sz w:val="20"/>
-      </w:rPr>
+      <w:pStyle w:val="Header"/>
     </w:pPr>
   </w:p>
   <w:p>
     <w:pPr>
-      <w:rPr>
-        <w:sz w:val="20"/>
-      </w:rPr>
+      <w:pStyle w:val="Header"/>
     </w:pPr>
   </w:p>
   <w:p>
     <w:pPr>
-      <w:rPr>
-        <w:sz w:val="20"/>
-      </w:rPr>
-    </w:pPr>
-  </w:p>
-  <w:p>
-    <w:pPr>
-      <w:rPr>
-        <w:sz w:val="20"/>
-      </w:rPr>
+      <w:pStyle w:val="Header"/>
     </w:pPr>
   </w:p>
 </w:hdr>
 </file>
 
 <file path=word/numbering.xml><?xml version="1.0" encoding="utf-8"?>
-<w:numbering xmlns:wpc="http://schemas.microsoft.com/office/word/2010/wordprocessingCanvas" xmlns:cx="http://schemas.microsoft.com/office/drawing/2014/chartex" xmlns:cx1="http://schemas.microsoft.com/office/drawing/2015/9/8/chartex" xmlns:cx2="http://schemas.microsoft.com/office/drawing/2015/10/21/chartex" xmlns:cx3="http://schemas.microsoft.com/office/drawing/2016/5/9/chartex" xmlns:cx4="http://schemas.microsoft.com/office/drawing/2016/5/10/chartex" xmlns:cx5="http://schemas.microsoft.com/office/drawing/2016/5/11/chartex" xmlns:cx6="http://schemas.microsoft.com/office/drawing/2016/5/12/chartex" xmlns:cx7="http://schemas.microsoft.com/office/drawing/2016/5/13/chartex" xmlns:cx8="http://schemas.microsoft.com/office/drawing/2016/5/14/chartex" xmlns:mc="http://schemas.openxmlformats.org/markup-compatibility/2006" xmlns:aink="http://schemas.microsoft.com/office/drawing/2016/ink" xmlns:am3d="http://schemas.microsoft.com/office/drawing/2017/model3d" xmlns:o="urn:schemas-microsoft-com:office:office" xmlns:oel="http://schemas.microsoft.com/office/2019/extlst" xmlns:r="http://schemas.openxmlformats.org/officeDocument/2006/relationships" xmlns:m="http://schemas.openxmlformats.org/officeDocument/2006/math" xmlns:v="urn:schemas-microsoft-com:vml" xmlns:wp14="http://schemas.microsoft.com/office/word/2010/wordprocessingDrawing" xmlns:wp="http://schemas.openxmlformats.org/drawingml/2006/wordprocessingDrawing" xmlns:w10="urn:schemas-microsoft-com:office:word" xmlns:w="http://schemas.openxmlformats.org/wordprocessingml/2006/main" xmlns:w14="http://schemas.microsoft.com/office/word/2010/wordml" xmlns:w15="http://schemas.microsoft.com/office/word/2012/wordml" xmlns:w16cex="http://schemas.microsoft.com/office/word/2018/wordml/cex" xmlns:w16cid="http://schemas.microsoft.com/office/word/2016/wordml/cid" xmlns:w16="http://schemas.microsoft.com/office/word/2018/wordml" xmlns:w16sdtdh="http://schemas.microsoft.com/office/word/2020/wordml/sdtdatahash" xmlns:w16se="http://schemas.microsoft.com/office/word/2015/wordml/symex" xmlns:wpg="http://schemas.microsoft.com/office/word/2010/wordprocessingGroup" xmlns:wpi="http://schemas.microsoft.com/office/word/2010/wordprocessingInk" xmlns:wne="http://schemas.microsoft.com/office/word/2006/wordml" xmlns:wps="http://schemas.microsoft.com/office/word/2010/wordprocessingShape" mc:Ignorable="w14 w15 w16se w16cid w16 w16cex w16sdtdh wp14">
-  <w:abstractNum w:abstractNumId="0" w15:restartNumberingAfterBreak="0">
-    <w:nsid w:val="160860C3"/>
+<w:numbering xmlns:wpc="http://schemas.microsoft.com/office/word/2010/wordprocessingCanvas" xmlns:cx="http://schemas.microsoft.com/office/drawing/2014/chartex" xmlns:cx1="http://schemas.microsoft.com/office/drawing/2015/9/8/chartex" xmlns:cx2="http://schemas.microsoft.com/office/drawing/2015/10/21/chartex" xmlns:cx3="http://schemas.microsoft.com/office/drawing/2016/5/9/chartex" xmlns:cx4="http://schemas.microsoft.com/office/drawing/2016/5/10/chartex" xmlns:cx5="http://schemas.microsoft.com/office/drawing/2016/5/11/chartex" xmlns:cx6="http://schemas.microsoft.com/office/drawing/2016/5/12/chartex" xmlns:cx7="http://schemas.microsoft.com/office/drawing/2016/5/13/chartex" xmlns:cx8="http://schemas.microsoft.com/office/drawing/2016/5/14/chartex" xmlns:mc="http://schemas.openxmlformats.org/markup-compatibility/2006" xmlns:aink="http://schemas.microsoft.com/office/drawing/2016/ink" xmlns:am3d="http://schemas.microsoft.com/office/drawing/2017/model3d" xmlns:o="urn:schemas-microsoft-com:office:office" xmlns:oel="http://schemas.microsoft.com/office/2019/extlst" xmlns:r="http://schemas.openxmlformats.org/officeDocument/2006/relationships" xmlns:m="http://schemas.openxmlformats.org/officeDocument/2006/math" xmlns:v="urn:schemas-microsoft-com:vml" xmlns:wp14="http://schemas.microsoft.com/office/word/2010/wordprocessingDrawing" xmlns:wp="http://schemas.openxmlformats.org/drawingml/2006/wordprocessingDrawing" xmlns:w10="urn:schemas-microsoft-com:office:word" xmlns:w="http://schemas.openxmlformats.org/wordprocessingml/2006/main" xmlns:w14="http://schemas.microsoft.com/office/word/2010/wordml" xmlns:w15="http://schemas.microsoft.com/office/word/2012/wordml" xmlns:w16cex="http://schemas.microsoft.com/office/word/2018/wordml/cex" xmlns:w16cid="http://schemas.microsoft.com/office/word/2016/wordml/cid" xmlns:w16="http://schemas.microsoft.com/office/word/2018/wordml" xmlns:w16du="http://schemas.microsoft.com/office/word/2023/wordml/word16du" xmlns:w16sdtdh="http://schemas.microsoft.com/office/word/2020/wordml/sdtdatahash" xmlns:w16se="http://schemas.microsoft.com/office/word/2015/wordml/symex" xmlns:wpg="http://schemas.microsoft.com/office/word/2010/wordprocessingGroup" xmlns:wpi="http://schemas.microsoft.com/office/word/2010/wordprocessingInk" xmlns:wne="http://schemas.microsoft.com/office/word/2006/wordml" xmlns:wps="http://schemas.microsoft.com/office/word/2010/wordprocessingShape" mc:Ignorable="w14 w15 w16se w16cid w16 w16cex w16sdtdh w16du wp14">
+  <w:abstractNum w:abstractNumId="0" w15:restartNumberingAfterBreak="1">
+    <w:nsid w:val="02436F2E"/>
     <w:multiLevelType w:val="hybridMultilevel"/>
-    <w:tmpl w:val="B2F04BFA"/>
+    <w:tmpl w:val="20B89862"/>
     <w:lvl w:ilvl="0" w:tplc="04090001">
       <w:start w:val="1"/>
       <w:numFmt w:val="bullet"/>
@@ -479,6 +663,669 @@
         <w:rFonts w:ascii="Symbol" w:hAnsi="Symbol" w:hint="default"/>
       </w:rPr>
     </w:lvl>
+    <w:lvl w:ilvl="1" w:tplc="04090003">
+      <w:start w:val="1"/>
+      <w:numFmt w:val="bullet"/>
+      <w:lvlText w:val="o"/>
+      <w:lvlJc w:val="left"/>
+      <w:pPr>
+        <w:ind w:left="1440" w:hanging="360"/>
+      </w:pPr>
+      <w:rPr>
+        <w:rFonts w:ascii="Courier New" w:hAnsi="Courier New" w:cs="Times New Roman" w:hint="default"/>
+      </w:rPr>
+    </w:lvl>
+    <w:lvl w:ilvl="2" w:tplc="04090005">
+      <w:start w:val="1"/>
+      <w:numFmt w:val="bullet"/>
+      <w:lvlText w:val=""/>
+      <w:lvlJc w:val="left"/>
+      <w:pPr>
+        <w:ind w:left="2160" w:hanging="360"/>
+      </w:pPr>
+      <w:rPr>
+        <w:rFonts w:ascii="Wingdings" w:hAnsi="Wingdings" w:hint="default"/>
+      </w:rPr>
+    </w:lvl>
+    <w:lvl w:ilvl="3" w:tplc="04090001">
+      <w:start w:val="1"/>
+      <w:numFmt w:val="bullet"/>
+      <w:lvlText w:val=""/>
+      <w:lvlJc w:val="left"/>
+      <w:pPr>
+        <w:ind w:left="2880" w:hanging="360"/>
+      </w:pPr>
+      <w:rPr>
+        <w:rFonts w:ascii="Symbol" w:hAnsi="Symbol" w:hint="default"/>
+      </w:rPr>
+    </w:lvl>
+    <w:lvl w:ilvl="4" w:tplc="04090003">
+      <w:start w:val="1"/>
+      <w:numFmt w:val="bullet"/>
+      <w:lvlText w:val="o"/>
+      <w:lvlJc w:val="left"/>
+      <w:pPr>
+        <w:ind w:left="3600" w:hanging="360"/>
+      </w:pPr>
+      <w:rPr>
+        <w:rFonts w:ascii="Courier New" w:hAnsi="Courier New" w:cs="Times New Roman" w:hint="default"/>
+      </w:rPr>
+    </w:lvl>
+    <w:lvl w:ilvl="5" w:tplc="04090005">
+      <w:start w:val="1"/>
+      <w:numFmt w:val="bullet"/>
+      <w:lvlText w:val=""/>
+      <w:lvlJc w:val="left"/>
+      <w:pPr>
+        <w:ind w:left="4320" w:hanging="360"/>
+      </w:pPr>
+      <w:rPr>
+        <w:rFonts w:ascii="Wingdings" w:hAnsi="Wingdings" w:hint="default"/>
+      </w:rPr>
+    </w:lvl>
+    <w:lvl w:ilvl="6" w:tplc="04090001">
+      <w:start w:val="1"/>
+      <w:numFmt w:val="bullet"/>
+      <w:lvlText w:val=""/>
+      <w:lvlJc w:val="left"/>
+      <w:pPr>
+        <w:ind w:left="5040" w:hanging="360"/>
+      </w:pPr>
+      <w:rPr>
+        <w:rFonts w:ascii="Symbol" w:hAnsi="Symbol" w:hint="default"/>
+      </w:rPr>
+    </w:lvl>
+    <w:lvl w:ilvl="7" w:tplc="04090003">
+      <w:start w:val="1"/>
+      <w:numFmt w:val="bullet"/>
+      <w:lvlText w:val="o"/>
+      <w:lvlJc w:val="left"/>
+      <w:pPr>
+        <w:ind w:left="5760" w:hanging="360"/>
+      </w:pPr>
+      <w:rPr>
+        <w:rFonts w:ascii="Courier New" w:hAnsi="Courier New" w:cs="Times New Roman" w:hint="default"/>
+      </w:rPr>
+    </w:lvl>
+    <w:lvl w:ilvl="8" w:tplc="04090005">
+      <w:start w:val="1"/>
+      <w:numFmt w:val="bullet"/>
+      <w:lvlText w:val=""/>
+      <w:lvlJc w:val="left"/>
+      <w:pPr>
+        <w:ind w:left="6480" w:hanging="360"/>
+      </w:pPr>
+      <w:rPr>
+        <w:rFonts w:ascii="Wingdings" w:hAnsi="Wingdings" w:hint="default"/>
+      </w:rPr>
+    </w:lvl>
+  </w:abstractNum>
+  <w:abstractNum w:abstractNumId="1" w15:restartNumberingAfterBreak="1">
+    <w:nsid w:val="174E3DE2"/>
+    <w:multiLevelType w:val="multilevel"/>
+    <w:tmpl w:val="855EECD4"/>
+    <w:lvl w:ilvl="0">
+      <w:start w:val="1"/>
+      <w:numFmt w:val="decimal"/>
+      <w:lvlText w:val="%1."/>
+      <w:lvlJc w:val="left"/>
+      <w:pPr>
+        <w:ind w:left="720" w:hanging="360"/>
+      </w:pPr>
+    </w:lvl>
+    <w:lvl w:ilvl="1">
+      <w:start w:val="1"/>
+      <w:numFmt w:val="decimal"/>
+      <w:lvlText w:val="%1.%2."/>
+      <w:lvlJc w:val="left"/>
+      <w:pPr>
+        <w:ind w:left="1152" w:hanging="432"/>
+      </w:pPr>
+    </w:lvl>
+    <w:lvl w:ilvl="2">
+      <w:start w:val="1"/>
+      <w:numFmt w:val="decimal"/>
+      <w:lvlText w:val="%1.%2.%3."/>
+      <w:lvlJc w:val="left"/>
+      <w:pPr>
+        <w:ind w:left="1584" w:hanging="504"/>
+      </w:pPr>
+    </w:lvl>
+    <w:lvl w:ilvl="3">
+      <w:start w:val="1"/>
+      <w:numFmt w:val="decimal"/>
+      <w:lvlText w:val="%1.%2.%3.%4."/>
+      <w:lvlJc w:val="left"/>
+      <w:pPr>
+        <w:ind w:left="2088" w:hanging="648"/>
+      </w:pPr>
+    </w:lvl>
+    <w:lvl w:ilvl="4">
+      <w:start w:val="1"/>
+      <w:numFmt w:val="decimal"/>
+      <w:lvlText w:val="%1.%2.%3.%4.%5."/>
+      <w:lvlJc w:val="left"/>
+      <w:pPr>
+        <w:ind w:left="2592" w:hanging="792"/>
+      </w:pPr>
+    </w:lvl>
+    <w:lvl w:ilvl="5">
+      <w:start w:val="1"/>
+      <w:numFmt w:val="decimal"/>
+      <w:lvlText w:val="%1.%2.%3.%4.%5.%6."/>
+      <w:lvlJc w:val="left"/>
+      <w:pPr>
+        <w:ind w:left="3096" w:hanging="935"/>
+      </w:pPr>
+    </w:lvl>
+    <w:lvl w:ilvl="6">
+      <w:start w:val="1"/>
+      <w:numFmt w:val="decimal"/>
+      <w:lvlText w:val="%1.%2.%3.%4.%5.%6.%7."/>
+      <w:lvlJc w:val="left"/>
+      <w:pPr>
+        <w:ind w:left="3600" w:hanging="1080"/>
+      </w:pPr>
+    </w:lvl>
+    <w:lvl w:ilvl="7">
+      <w:start w:val="1"/>
+      <w:numFmt w:val="decimal"/>
+      <w:lvlText w:val="%1.%2.%3.%4.%5.%6.%7.%8."/>
+      <w:lvlJc w:val="left"/>
+      <w:pPr>
+        <w:ind w:left="4104" w:hanging="1224"/>
+      </w:pPr>
+    </w:lvl>
+    <w:lvl w:ilvl="8">
+      <w:start w:val="1"/>
+      <w:numFmt w:val="decimal"/>
+      <w:lvlText w:val="%1.%2.%3.%4.%5.%6.%7.%8.%9."/>
+      <w:lvlJc w:val="left"/>
+      <w:pPr>
+        <w:ind w:left="4680" w:hanging="1440"/>
+      </w:pPr>
+    </w:lvl>
+  </w:abstractNum>
+  <w:abstractNum w:abstractNumId="2" w15:restartNumberingAfterBreak="0">
+    <w:nsid w:val="236D4097"/>
+    <w:multiLevelType w:val="hybridMultilevel"/>
+    <w:tmpl w:val="427C0E40"/>
+    <w:lvl w:ilvl="0" w:tplc="0409000F">
+      <w:start w:val="1"/>
+      <w:numFmt w:val="decimal"/>
+      <w:lvlText w:val="%1."/>
+      <w:lvlJc w:val="left"/>
+      <w:pPr>
+        <w:ind w:left="720" w:hanging="360"/>
+      </w:pPr>
+    </w:lvl>
+    <w:lvl w:ilvl="1" w:tplc="04090019">
+      <w:start w:val="1"/>
+      <w:numFmt w:val="lowerLetter"/>
+      <w:lvlText w:val="%2."/>
+      <w:lvlJc w:val="left"/>
+      <w:pPr>
+        <w:ind w:left="1440" w:hanging="360"/>
+      </w:pPr>
+    </w:lvl>
+    <w:lvl w:ilvl="2" w:tplc="0409001B">
+      <w:start w:val="1"/>
+      <w:numFmt w:val="lowerRoman"/>
+      <w:lvlText w:val="%3."/>
+      <w:lvlJc w:val="right"/>
+      <w:pPr>
+        <w:ind w:left="2160" w:hanging="180"/>
+      </w:pPr>
+    </w:lvl>
+    <w:lvl w:ilvl="3" w:tplc="0409000F" w:tentative="1">
+      <w:start w:val="1"/>
+      <w:numFmt w:val="decimal"/>
+      <w:lvlText w:val="%4."/>
+      <w:lvlJc w:val="left"/>
+      <w:pPr>
+        <w:ind w:left="2880" w:hanging="360"/>
+      </w:pPr>
+    </w:lvl>
+    <w:lvl w:ilvl="4" w:tplc="04090019" w:tentative="1">
+      <w:start w:val="1"/>
+      <w:numFmt w:val="lowerLetter"/>
+      <w:lvlText w:val="%5."/>
+      <w:lvlJc w:val="left"/>
+      <w:pPr>
+        <w:ind w:left="3600" w:hanging="360"/>
+      </w:pPr>
+    </w:lvl>
+    <w:lvl w:ilvl="5" w:tplc="0409001B" w:tentative="1">
+      <w:start w:val="1"/>
+      <w:numFmt w:val="lowerRoman"/>
+      <w:lvlText w:val="%6."/>
+      <w:lvlJc w:val="right"/>
+      <w:pPr>
+        <w:ind w:left="4320" w:hanging="180"/>
+      </w:pPr>
+    </w:lvl>
+    <w:lvl w:ilvl="6" w:tplc="0409000F" w:tentative="1">
+      <w:start w:val="1"/>
+      <w:numFmt w:val="decimal"/>
+      <w:lvlText w:val="%7."/>
+      <w:lvlJc w:val="left"/>
+      <w:pPr>
+        <w:ind w:left="5040" w:hanging="360"/>
+      </w:pPr>
+    </w:lvl>
+    <w:lvl w:ilvl="7" w:tplc="04090019" w:tentative="1">
+      <w:start w:val="1"/>
+      <w:numFmt w:val="lowerLetter"/>
+      <w:lvlText w:val="%8."/>
+      <w:lvlJc w:val="left"/>
+      <w:pPr>
+        <w:ind w:left="5760" w:hanging="360"/>
+      </w:pPr>
+    </w:lvl>
+    <w:lvl w:ilvl="8" w:tplc="0409001B" w:tentative="1">
+      <w:start w:val="1"/>
+      <w:numFmt w:val="lowerRoman"/>
+      <w:lvlText w:val="%9."/>
+      <w:lvlJc w:val="right"/>
+      <w:pPr>
+        <w:ind w:left="6480" w:hanging="180"/>
+      </w:pPr>
+    </w:lvl>
+  </w:abstractNum>
+  <w:abstractNum w:abstractNumId="3" w15:restartNumberingAfterBreak="1">
+    <w:nsid w:val="39B10BF9"/>
+    <w:multiLevelType w:val="hybridMultilevel"/>
+    <w:tmpl w:val="974EF344"/>
+    <w:lvl w:ilvl="0" w:tplc="04090011">
+      <w:start w:val="1"/>
+      <w:numFmt w:val="decimal"/>
+      <w:lvlText w:val="%1)"/>
+      <w:lvlJc w:val="left"/>
+      <w:pPr>
+        <w:ind w:left="720" w:hanging="360"/>
+      </w:pPr>
+      <w:rPr>
+        <w:rFonts w:hint="default"/>
+      </w:rPr>
+    </w:lvl>
+    <w:lvl w:ilvl="1" w:tplc="04090019" w:tentative="1">
+      <w:start w:val="1"/>
+      <w:numFmt w:val="lowerLetter"/>
+      <w:lvlText w:val="%2."/>
+      <w:lvlJc w:val="left"/>
+      <w:pPr>
+        <w:ind w:left="1440" w:hanging="360"/>
+      </w:pPr>
+    </w:lvl>
+    <w:lvl w:ilvl="2" w:tplc="0409001B" w:tentative="1">
+      <w:start w:val="1"/>
+      <w:numFmt w:val="lowerRoman"/>
+      <w:lvlText w:val="%3."/>
+      <w:lvlJc w:val="right"/>
+      <w:pPr>
+        <w:ind w:left="2160" w:hanging="180"/>
+      </w:pPr>
+    </w:lvl>
+    <w:lvl w:ilvl="3" w:tplc="0409000F" w:tentative="1">
+      <w:start w:val="1"/>
+      <w:numFmt w:val="decimal"/>
+      <w:lvlText w:val="%4."/>
+      <w:lvlJc w:val="left"/>
+      <w:pPr>
+        <w:ind w:left="2880" w:hanging="360"/>
+      </w:pPr>
+    </w:lvl>
+    <w:lvl w:ilvl="4" w:tplc="04090019" w:tentative="1">
+      <w:start w:val="1"/>
+      <w:numFmt w:val="lowerLetter"/>
+      <w:lvlText w:val="%5."/>
+      <w:lvlJc w:val="left"/>
+      <w:pPr>
+        <w:ind w:left="3600" w:hanging="360"/>
+      </w:pPr>
+    </w:lvl>
+    <w:lvl w:ilvl="5" w:tplc="0409001B" w:tentative="1">
+      <w:start w:val="1"/>
+      <w:numFmt w:val="lowerRoman"/>
+      <w:lvlText w:val="%6."/>
+      <w:lvlJc w:val="right"/>
+      <w:pPr>
+        <w:ind w:left="4320" w:hanging="180"/>
+      </w:pPr>
+    </w:lvl>
+    <w:lvl w:ilvl="6" w:tplc="0409000F" w:tentative="1">
+      <w:start w:val="1"/>
+      <w:numFmt w:val="decimal"/>
+      <w:lvlText w:val="%7."/>
+      <w:lvlJc w:val="left"/>
+      <w:pPr>
+        <w:ind w:left="5040" w:hanging="360"/>
+      </w:pPr>
+    </w:lvl>
+    <w:lvl w:ilvl="7" w:tplc="04090019" w:tentative="1">
+      <w:start w:val="1"/>
+      <w:numFmt w:val="lowerLetter"/>
+      <w:lvlText w:val="%8."/>
+      <w:lvlJc w:val="left"/>
+      <w:pPr>
+        <w:ind w:left="5760" w:hanging="360"/>
+      </w:pPr>
+    </w:lvl>
+    <w:lvl w:ilvl="8" w:tplc="0409001B" w:tentative="1">
+      <w:start w:val="1"/>
+      <w:numFmt w:val="lowerRoman"/>
+      <w:lvlText w:val="%9."/>
+      <w:lvlJc w:val="right"/>
+      <w:pPr>
+        <w:ind w:left="6480" w:hanging="180"/>
+      </w:pPr>
+    </w:lvl>
+  </w:abstractNum>
+  <w:abstractNum w:abstractNumId="4" w15:restartNumberingAfterBreak="1">
+    <w:nsid w:val="413F531F"/>
+    <w:multiLevelType w:val="multilevel"/>
+    <w:tmpl w:val="03A8855E"/>
+    <w:lvl w:ilvl="0">
+      <w:start w:val="1"/>
+      <w:numFmt w:val="bullet"/>
+      <w:pStyle w:val="Numberpar"/>
+      <w:lvlText w:val="●"/>
+      <w:lvlJc w:val="left"/>
+      <w:pPr>
+        <w:ind w:left="1080" w:hanging="360"/>
+      </w:pPr>
+      <w:rPr>
+        <w:rFonts w:ascii="Noto Sans Symbols" w:eastAsia="Noto Sans Symbols" w:hAnsi="Noto Sans Symbols" w:cs="Noto Sans Symbols"/>
+      </w:rPr>
+    </w:lvl>
+    <w:lvl w:ilvl="1">
+      <w:start w:val="1"/>
+      <w:numFmt w:val="lowerLetter"/>
+      <w:lvlText w:val="%2."/>
+      <w:lvlJc w:val="left"/>
+      <w:pPr>
+        <w:ind w:left="1440" w:hanging="360"/>
+      </w:pPr>
+    </w:lvl>
+    <w:lvl w:ilvl="2">
+      <w:start w:val="1"/>
+      <w:numFmt w:val="lowerRoman"/>
+      <w:lvlText w:val="%3."/>
+      <w:lvlJc w:val="right"/>
+      <w:pPr>
+        <w:ind w:left="2160" w:hanging="180"/>
+      </w:pPr>
+    </w:lvl>
+    <w:lvl w:ilvl="3">
+      <w:start w:val="1"/>
+      <w:numFmt w:val="decimal"/>
+      <w:lvlText w:val="%4."/>
+      <w:lvlJc w:val="left"/>
+      <w:pPr>
+        <w:ind w:left="2880" w:hanging="360"/>
+      </w:pPr>
+    </w:lvl>
+    <w:lvl w:ilvl="4">
+      <w:start w:val="1"/>
+      <w:numFmt w:val="lowerLetter"/>
+      <w:lvlText w:val="%5."/>
+      <w:lvlJc w:val="left"/>
+      <w:pPr>
+        <w:ind w:left="3600" w:hanging="360"/>
+      </w:pPr>
+    </w:lvl>
+    <w:lvl w:ilvl="5">
+      <w:start w:val="1"/>
+      <w:numFmt w:val="lowerRoman"/>
+      <w:lvlText w:val="%6."/>
+      <w:lvlJc w:val="right"/>
+      <w:pPr>
+        <w:ind w:left="4320" w:hanging="180"/>
+      </w:pPr>
+    </w:lvl>
+    <w:lvl w:ilvl="6">
+      <w:start w:val="1"/>
+      <w:numFmt w:val="decimal"/>
+      <w:lvlText w:val="%7."/>
+      <w:lvlJc w:val="left"/>
+      <w:pPr>
+        <w:ind w:left="5040" w:hanging="360"/>
+      </w:pPr>
+    </w:lvl>
+    <w:lvl w:ilvl="7">
+      <w:start w:val="1"/>
+      <w:numFmt w:val="lowerLetter"/>
+      <w:lvlText w:val="%8."/>
+      <w:lvlJc w:val="left"/>
+      <w:pPr>
+        <w:ind w:left="5760" w:hanging="360"/>
+      </w:pPr>
+    </w:lvl>
+    <w:lvl w:ilvl="8">
+      <w:start w:val="1"/>
+      <w:numFmt w:val="lowerRoman"/>
+      <w:lvlText w:val="%9."/>
+      <w:lvlJc w:val="right"/>
+      <w:pPr>
+        <w:ind w:left="6480" w:hanging="180"/>
+      </w:pPr>
+    </w:lvl>
+  </w:abstractNum>
+  <w:abstractNum w:abstractNumId="5" w15:restartNumberingAfterBreak="1">
+    <w:nsid w:val="553354E0"/>
+    <w:multiLevelType w:val="hybridMultilevel"/>
+    <w:tmpl w:val="9510FB48"/>
+    <w:lvl w:ilvl="0" w:tplc="04090001">
+      <w:start w:val="1"/>
+      <w:numFmt w:val="bullet"/>
+      <w:lvlText w:val=""/>
+      <w:lvlJc w:val="left"/>
+      <w:pPr>
+        <w:ind w:left="720" w:hanging="360"/>
+      </w:pPr>
+      <w:rPr>
+        <w:rFonts w:ascii="Symbol" w:hAnsi="Symbol" w:hint="default"/>
+      </w:rPr>
+    </w:lvl>
+    <w:lvl w:ilvl="1" w:tplc="04090003">
+      <w:start w:val="1"/>
+      <w:numFmt w:val="bullet"/>
+      <w:lvlText w:val="o"/>
+      <w:lvlJc w:val="left"/>
+      <w:pPr>
+        <w:ind w:left="1440" w:hanging="360"/>
+      </w:pPr>
+      <w:rPr>
+        <w:rFonts w:ascii="Courier New" w:hAnsi="Courier New" w:cs="Times New Roman" w:hint="default"/>
+      </w:rPr>
+    </w:lvl>
+    <w:lvl w:ilvl="2" w:tplc="04090005">
+      <w:start w:val="1"/>
+      <w:numFmt w:val="bullet"/>
+      <w:lvlText w:val=""/>
+      <w:lvlJc w:val="left"/>
+      <w:pPr>
+        <w:ind w:left="2160" w:hanging="360"/>
+      </w:pPr>
+      <w:rPr>
+        <w:rFonts w:ascii="Wingdings" w:hAnsi="Wingdings" w:hint="default"/>
+      </w:rPr>
+    </w:lvl>
+    <w:lvl w:ilvl="3" w:tplc="04090001">
+      <w:start w:val="1"/>
+      <w:numFmt w:val="bullet"/>
+      <w:lvlText w:val=""/>
+      <w:lvlJc w:val="left"/>
+      <w:pPr>
+        <w:ind w:left="2880" w:hanging="360"/>
+      </w:pPr>
+      <w:rPr>
+        <w:rFonts w:ascii="Symbol" w:hAnsi="Symbol" w:hint="default"/>
+      </w:rPr>
+    </w:lvl>
+    <w:lvl w:ilvl="4" w:tplc="04090003">
+      <w:start w:val="1"/>
+      <w:numFmt w:val="bullet"/>
+      <w:lvlText w:val="o"/>
+      <w:lvlJc w:val="left"/>
+      <w:pPr>
+        <w:ind w:left="3600" w:hanging="360"/>
+      </w:pPr>
+      <w:rPr>
+        <w:rFonts w:ascii="Courier New" w:hAnsi="Courier New" w:cs="Times New Roman" w:hint="default"/>
+      </w:rPr>
+    </w:lvl>
+    <w:lvl w:ilvl="5" w:tplc="04090005">
+      <w:start w:val="1"/>
+      <w:numFmt w:val="bullet"/>
+      <w:lvlText w:val=""/>
+      <w:lvlJc w:val="left"/>
+      <w:pPr>
+        <w:ind w:left="4320" w:hanging="360"/>
+      </w:pPr>
+      <w:rPr>
+        <w:rFonts w:ascii="Wingdings" w:hAnsi="Wingdings" w:hint="default"/>
+      </w:rPr>
+    </w:lvl>
+    <w:lvl w:ilvl="6" w:tplc="04090001">
+      <w:start w:val="1"/>
+      <w:numFmt w:val="bullet"/>
+      <w:lvlText w:val=""/>
+      <w:lvlJc w:val="left"/>
+      <w:pPr>
+        <w:ind w:left="5040" w:hanging="360"/>
+      </w:pPr>
+      <w:rPr>
+        <w:rFonts w:ascii="Symbol" w:hAnsi="Symbol" w:hint="default"/>
+      </w:rPr>
+    </w:lvl>
+    <w:lvl w:ilvl="7" w:tplc="04090003">
+      <w:start w:val="1"/>
+      <w:numFmt w:val="bullet"/>
+      <w:lvlText w:val="o"/>
+      <w:lvlJc w:val="left"/>
+      <w:pPr>
+        <w:ind w:left="5760" w:hanging="360"/>
+      </w:pPr>
+      <w:rPr>
+        <w:rFonts w:ascii="Courier New" w:hAnsi="Courier New" w:cs="Times New Roman" w:hint="default"/>
+      </w:rPr>
+    </w:lvl>
+    <w:lvl w:ilvl="8" w:tplc="04090005">
+      <w:start w:val="1"/>
+      <w:numFmt w:val="bullet"/>
+      <w:lvlText w:val=""/>
+      <w:lvlJc w:val="left"/>
+      <w:pPr>
+        <w:ind w:left="6480" w:hanging="360"/>
+      </w:pPr>
+      <w:rPr>
+        <w:rFonts w:ascii="Wingdings" w:hAnsi="Wingdings" w:hint="default"/>
+      </w:rPr>
+    </w:lvl>
+  </w:abstractNum>
+  <w:abstractNum w:abstractNumId="6" w15:restartNumberingAfterBreak="1">
+    <w:nsid w:val="59380806"/>
+    <w:multiLevelType w:val="multilevel"/>
+    <w:tmpl w:val="E65E422C"/>
+    <w:lvl w:ilvl="0">
+      <w:start w:val="1"/>
+      <w:numFmt w:val="decimal"/>
+      <w:lvlText w:val="%1)"/>
+      <w:lvlJc w:val="left"/>
+      <w:pPr>
+        <w:ind w:left="720" w:hanging="360"/>
+      </w:pPr>
+    </w:lvl>
+    <w:lvl w:ilvl="1">
+      <w:start w:val="1"/>
+      <w:numFmt w:val="lowerLetter"/>
+      <w:lvlText w:val="%2."/>
+      <w:lvlJc w:val="left"/>
+      <w:pPr>
+        <w:ind w:left="1440" w:hanging="360"/>
+      </w:pPr>
+    </w:lvl>
+    <w:lvl w:ilvl="2">
+      <w:start w:val="1"/>
+      <w:numFmt w:val="lowerRoman"/>
+      <w:lvlText w:val="%3."/>
+      <w:lvlJc w:val="right"/>
+      <w:pPr>
+        <w:ind w:left="2160" w:hanging="180"/>
+      </w:pPr>
+    </w:lvl>
+    <w:lvl w:ilvl="3">
+      <w:start w:val="1"/>
+      <w:numFmt w:val="decimal"/>
+      <w:lvlText w:val="%4."/>
+      <w:lvlJc w:val="left"/>
+      <w:pPr>
+        <w:ind w:left="2880" w:hanging="360"/>
+      </w:pPr>
+    </w:lvl>
+    <w:lvl w:ilvl="4">
+      <w:start w:val="1"/>
+      <w:numFmt w:val="lowerLetter"/>
+      <w:lvlText w:val="%5."/>
+      <w:lvlJc w:val="left"/>
+      <w:pPr>
+        <w:ind w:left="3600" w:hanging="360"/>
+      </w:pPr>
+    </w:lvl>
+    <w:lvl w:ilvl="5">
+      <w:start w:val="1"/>
+      <w:numFmt w:val="lowerRoman"/>
+      <w:lvlText w:val="%6."/>
+      <w:lvlJc w:val="right"/>
+      <w:pPr>
+        <w:ind w:left="4320" w:hanging="180"/>
+      </w:pPr>
+    </w:lvl>
+    <w:lvl w:ilvl="6">
+      <w:start w:val="1"/>
+      <w:numFmt w:val="decimal"/>
+      <w:lvlText w:val="%7."/>
+      <w:lvlJc w:val="left"/>
+      <w:pPr>
+        <w:ind w:left="5040" w:hanging="360"/>
+      </w:pPr>
+    </w:lvl>
+    <w:lvl w:ilvl="7">
+      <w:start w:val="1"/>
+      <w:numFmt w:val="lowerLetter"/>
+      <w:lvlText w:val="%8."/>
+      <w:lvlJc w:val="left"/>
+      <w:pPr>
+        <w:ind w:left="5760" w:hanging="360"/>
+      </w:pPr>
+    </w:lvl>
+    <w:lvl w:ilvl="8">
+      <w:start w:val="1"/>
+      <w:numFmt w:val="lowerRoman"/>
+      <w:lvlText w:val="%9."/>
+      <w:lvlJc w:val="right"/>
+      <w:pPr>
+        <w:ind w:left="6480" w:hanging="180"/>
+      </w:pPr>
+    </w:lvl>
+  </w:abstractNum>
+  <w:abstractNum w:abstractNumId="7" w15:restartNumberingAfterBreak="0">
+    <w:nsid w:val="6571786D"/>
+    <w:multiLevelType w:val="hybridMultilevel"/>
+    <w:tmpl w:val="66C86FB8"/>
+    <w:lvl w:ilvl="0" w:tplc="04090001">
+      <w:start w:val="1"/>
+      <w:numFmt w:val="bullet"/>
+      <w:lvlText w:val=""/>
+      <w:lvlJc w:val="left"/>
+      <w:pPr>
+        <w:ind w:left="720" w:hanging="360"/>
+      </w:pPr>
+      <w:rPr>
+        <w:rFonts w:ascii="Symbol" w:hAnsi="Symbol" w:hint="default"/>
+      </w:rPr>
+    </w:lvl>
     <w:lvl w:ilvl="1" w:tplc="04090003" w:tentative="1">
       <w:start w:val="1"/>
       <w:numFmt w:val="bullet"/>
@@ -576,30 +1423,431 @@
       </w:rPr>
     </w:lvl>
   </w:abstractNum>
-  <w:num w:numId="1" w16cid:durableId="790827352">
+  <w:abstractNum w:abstractNumId="8" w15:restartNumberingAfterBreak="0">
+    <w:nsid w:val="7C8E364B"/>
+    <w:multiLevelType w:val="hybridMultilevel"/>
+    <w:tmpl w:val="528E9998"/>
+    <w:lvl w:ilvl="0" w:tplc="04090001">
+      <w:start w:val="1"/>
+      <w:numFmt w:val="bullet"/>
+      <w:lvlText w:val=""/>
+      <w:lvlJc w:val="left"/>
+      <w:pPr>
+        <w:ind w:left="720" w:hanging="360"/>
+      </w:pPr>
+      <w:rPr>
+        <w:rFonts w:ascii="Symbol" w:hAnsi="Symbol" w:hint="default"/>
+      </w:rPr>
+    </w:lvl>
+    <w:lvl w:ilvl="1" w:tplc="04090003" w:tentative="1">
+      <w:start w:val="1"/>
+      <w:numFmt w:val="bullet"/>
+      <w:lvlText w:val="o"/>
+      <w:lvlJc w:val="left"/>
+      <w:pPr>
+        <w:ind w:left="1440" w:hanging="360"/>
+      </w:pPr>
+      <w:rPr>
+        <w:rFonts w:ascii="Courier New" w:hAnsi="Courier New" w:cs="Courier New" w:hint="default"/>
+      </w:rPr>
+    </w:lvl>
+    <w:lvl w:ilvl="2" w:tplc="04090005" w:tentative="1">
+      <w:start w:val="1"/>
+      <w:numFmt w:val="bullet"/>
+      <w:lvlText w:val=""/>
+      <w:lvlJc w:val="left"/>
+      <w:pPr>
+        <w:ind w:left="2160" w:hanging="360"/>
+      </w:pPr>
+      <w:rPr>
+        <w:rFonts w:ascii="Wingdings" w:hAnsi="Wingdings" w:hint="default"/>
+      </w:rPr>
+    </w:lvl>
+    <w:lvl w:ilvl="3" w:tplc="04090001" w:tentative="1">
+      <w:start w:val="1"/>
+      <w:numFmt w:val="bullet"/>
+      <w:lvlText w:val=""/>
+      <w:lvlJc w:val="left"/>
+      <w:pPr>
+        <w:ind w:left="2880" w:hanging="360"/>
+      </w:pPr>
+      <w:rPr>
+        <w:rFonts w:ascii="Symbol" w:hAnsi="Symbol" w:hint="default"/>
+      </w:rPr>
+    </w:lvl>
+    <w:lvl w:ilvl="4" w:tplc="04090003" w:tentative="1">
+      <w:start w:val="1"/>
+      <w:numFmt w:val="bullet"/>
+      <w:lvlText w:val="o"/>
+      <w:lvlJc w:val="left"/>
+      <w:pPr>
+        <w:ind w:left="3600" w:hanging="360"/>
+      </w:pPr>
+      <w:rPr>
+        <w:rFonts w:ascii="Courier New" w:hAnsi="Courier New" w:cs="Courier New" w:hint="default"/>
+      </w:rPr>
+    </w:lvl>
+    <w:lvl w:ilvl="5" w:tplc="04090005" w:tentative="1">
+      <w:start w:val="1"/>
+      <w:numFmt w:val="bullet"/>
+      <w:lvlText w:val=""/>
+      <w:lvlJc w:val="left"/>
+      <w:pPr>
+        <w:ind w:left="4320" w:hanging="360"/>
+      </w:pPr>
+      <w:rPr>
+        <w:rFonts w:ascii="Wingdings" w:hAnsi="Wingdings" w:hint="default"/>
+      </w:rPr>
+    </w:lvl>
+    <w:lvl w:ilvl="6" w:tplc="04090001" w:tentative="1">
+      <w:start w:val="1"/>
+      <w:numFmt w:val="bullet"/>
+      <w:lvlText w:val=""/>
+      <w:lvlJc w:val="left"/>
+      <w:pPr>
+        <w:ind w:left="5040" w:hanging="360"/>
+      </w:pPr>
+      <w:rPr>
+        <w:rFonts w:ascii="Symbol" w:hAnsi="Symbol" w:hint="default"/>
+      </w:rPr>
+    </w:lvl>
+    <w:lvl w:ilvl="7" w:tplc="04090003" w:tentative="1">
+      <w:start w:val="1"/>
+      <w:numFmt w:val="bullet"/>
+      <w:lvlText w:val="o"/>
+      <w:lvlJc w:val="left"/>
+      <w:pPr>
+        <w:ind w:left="5760" w:hanging="360"/>
+      </w:pPr>
+      <w:rPr>
+        <w:rFonts w:ascii="Courier New" w:hAnsi="Courier New" w:cs="Courier New" w:hint="default"/>
+      </w:rPr>
+    </w:lvl>
+    <w:lvl w:ilvl="8" w:tplc="04090005" w:tentative="1">
+      <w:start w:val="1"/>
+      <w:numFmt w:val="bullet"/>
+      <w:lvlText w:val=""/>
+      <w:lvlJc w:val="left"/>
+      <w:pPr>
+        <w:ind w:left="6480" w:hanging="360"/>
+      </w:pPr>
+      <w:rPr>
+        <w:rFonts w:ascii="Wingdings" w:hAnsi="Wingdings" w:hint="default"/>
+      </w:rPr>
+    </w:lvl>
+  </w:abstractNum>
+  <w:abstractNum w:abstractNumId="9" w15:restartNumberingAfterBreak="0">
+    <w:nsid w:val="7D9D4BA7"/>
+    <w:multiLevelType w:val="hybridMultilevel"/>
+    <w:tmpl w:val="2DDEFFA2"/>
+    <w:lvl w:ilvl="0" w:tplc="04090001">
+      <w:start w:val="1"/>
+      <w:numFmt w:val="bullet"/>
+      <w:lvlText w:val=""/>
+      <w:lvlJc w:val="left"/>
+      <w:pPr>
+        <w:ind w:left="720" w:hanging="360"/>
+      </w:pPr>
+      <w:rPr>
+        <w:rFonts w:ascii="Symbol" w:hAnsi="Symbol" w:hint="default"/>
+      </w:rPr>
+    </w:lvl>
+    <w:lvl w:ilvl="1" w:tplc="04090003" w:tentative="1">
+      <w:start w:val="1"/>
+      <w:numFmt w:val="bullet"/>
+      <w:lvlText w:val="o"/>
+      <w:lvlJc w:val="left"/>
+      <w:pPr>
+        <w:ind w:left="1440" w:hanging="360"/>
+      </w:pPr>
+      <w:rPr>
+        <w:rFonts w:ascii="Courier New" w:hAnsi="Courier New" w:cs="Courier New" w:hint="default"/>
+      </w:rPr>
+    </w:lvl>
+    <w:lvl w:ilvl="2" w:tplc="04090005" w:tentative="1">
+      <w:start w:val="1"/>
+      <w:numFmt w:val="bullet"/>
+      <w:lvlText w:val=""/>
+      <w:lvlJc w:val="left"/>
+      <w:pPr>
+        <w:ind w:left="2160" w:hanging="360"/>
+      </w:pPr>
+      <w:rPr>
+        <w:rFonts w:ascii="Wingdings" w:hAnsi="Wingdings" w:hint="default"/>
+      </w:rPr>
+    </w:lvl>
+    <w:lvl w:ilvl="3" w:tplc="04090001" w:tentative="1">
+      <w:start w:val="1"/>
+      <w:numFmt w:val="bullet"/>
+      <w:lvlText w:val=""/>
+      <w:lvlJc w:val="left"/>
+      <w:pPr>
+        <w:ind w:left="2880" w:hanging="360"/>
+      </w:pPr>
+      <w:rPr>
+        <w:rFonts w:ascii="Symbol" w:hAnsi="Symbol" w:hint="default"/>
+      </w:rPr>
+    </w:lvl>
+    <w:lvl w:ilvl="4" w:tplc="04090003" w:tentative="1">
+      <w:start w:val="1"/>
+      <w:numFmt w:val="bullet"/>
+      <w:lvlText w:val="o"/>
+      <w:lvlJc w:val="left"/>
+      <w:pPr>
+        <w:ind w:left="3600" w:hanging="360"/>
+      </w:pPr>
+      <w:rPr>
+        <w:rFonts w:ascii="Courier New" w:hAnsi="Courier New" w:cs="Courier New" w:hint="default"/>
+      </w:rPr>
+    </w:lvl>
+    <w:lvl w:ilvl="5" w:tplc="04090005" w:tentative="1">
+      <w:start w:val="1"/>
+      <w:numFmt w:val="bullet"/>
+      <w:lvlText w:val=""/>
+      <w:lvlJc w:val="left"/>
+      <w:pPr>
+        <w:ind w:left="4320" w:hanging="360"/>
+      </w:pPr>
+      <w:rPr>
+        <w:rFonts w:ascii="Wingdings" w:hAnsi="Wingdings" w:hint="default"/>
+      </w:rPr>
+    </w:lvl>
+    <w:lvl w:ilvl="6" w:tplc="04090001" w:tentative="1">
+      <w:start w:val="1"/>
+      <w:numFmt w:val="bullet"/>
+      <w:lvlText w:val=""/>
+      <w:lvlJc w:val="left"/>
+      <w:pPr>
+        <w:ind w:left="5040" w:hanging="360"/>
+      </w:pPr>
+      <w:rPr>
+        <w:rFonts w:ascii="Symbol" w:hAnsi="Symbol" w:hint="default"/>
+      </w:rPr>
+    </w:lvl>
+    <w:lvl w:ilvl="7" w:tplc="04090003" w:tentative="1">
+      <w:start w:val="1"/>
+      <w:numFmt w:val="bullet"/>
+      <w:lvlText w:val="o"/>
+      <w:lvlJc w:val="left"/>
+      <w:pPr>
+        <w:ind w:left="5760" w:hanging="360"/>
+      </w:pPr>
+      <w:rPr>
+        <w:rFonts w:ascii="Courier New" w:hAnsi="Courier New" w:cs="Courier New" w:hint="default"/>
+      </w:rPr>
+    </w:lvl>
+    <w:lvl w:ilvl="8" w:tplc="04090005" w:tentative="1">
+      <w:start w:val="1"/>
+      <w:numFmt w:val="bullet"/>
+      <w:lvlText w:val=""/>
+      <w:lvlJc w:val="left"/>
+      <w:pPr>
+        <w:ind w:left="6480" w:hanging="360"/>
+      </w:pPr>
+      <w:rPr>
+        <w:rFonts w:ascii="Wingdings" w:hAnsi="Wingdings" w:hint="default"/>
+      </w:rPr>
+    </w:lvl>
+  </w:abstractNum>
+  <w:abstractNum w:abstractNumId="10" w15:restartNumberingAfterBreak="1">
+    <w:nsid w:val="7F856B7B"/>
+    <w:multiLevelType w:val="hybridMultilevel"/>
+    <w:tmpl w:val="5C2CA09E"/>
+    <w:lvl w:ilvl="0" w:tplc="04090001">
+      <w:start w:val="1"/>
+      <w:numFmt w:val="bullet"/>
+      <w:lvlText w:val=""/>
+      <w:lvlJc w:val="left"/>
+      <w:pPr>
+        <w:ind w:left="720" w:hanging="360"/>
+      </w:pPr>
+      <w:rPr>
+        <w:rFonts w:ascii="Symbol" w:hAnsi="Symbol" w:hint="default"/>
+      </w:rPr>
+    </w:lvl>
+    <w:lvl w:ilvl="1" w:tplc="04090003" w:tentative="1">
+      <w:start w:val="1"/>
+      <w:numFmt w:val="bullet"/>
+      <w:lvlText w:val="o"/>
+      <w:lvlJc w:val="left"/>
+      <w:pPr>
+        <w:ind w:left="1440" w:hanging="360"/>
+      </w:pPr>
+      <w:rPr>
+        <w:rFonts w:ascii="Courier New" w:hAnsi="Courier New" w:cs="Courier New" w:hint="default"/>
+      </w:rPr>
+    </w:lvl>
+    <w:lvl w:ilvl="2" w:tplc="04090005" w:tentative="1">
+      <w:start w:val="1"/>
+      <w:numFmt w:val="bullet"/>
+      <w:lvlText w:val=""/>
+      <w:lvlJc w:val="left"/>
+      <w:pPr>
+        <w:ind w:left="2160" w:hanging="360"/>
+      </w:pPr>
+      <w:rPr>
+        <w:rFonts w:ascii="Wingdings" w:hAnsi="Wingdings" w:hint="default"/>
+      </w:rPr>
+    </w:lvl>
+    <w:lvl w:ilvl="3" w:tplc="04090001" w:tentative="1">
+      <w:start w:val="1"/>
+      <w:numFmt w:val="bullet"/>
+      <w:lvlText w:val=""/>
+      <w:lvlJc w:val="left"/>
+      <w:pPr>
+        <w:ind w:left="2880" w:hanging="360"/>
+      </w:pPr>
+      <w:rPr>
+        <w:rFonts w:ascii="Symbol" w:hAnsi="Symbol" w:hint="default"/>
+      </w:rPr>
+    </w:lvl>
+    <w:lvl w:ilvl="4" w:tplc="04090003" w:tentative="1">
+      <w:start w:val="1"/>
+      <w:numFmt w:val="bullet"/>
+      <w:lvlText w:val="o"/>
+      <w:lvlJc w:val="left"/>
+      <w:pPr>
+        <w:ind w:left="3600" w:hanging="360"/>
+      </w:pPr>
+      <w:rPr>
+        <w:rFonts w:ascii="Courier New" w:hAnsi="Courier New" w:cs="Courier New" w:hint="default"/>
+      </w:rPr>
+    </w:lvl>
+    <w:lvl w:ilvl="5" w:tplc="04090005" w:tentative="1">
+      <w:start w:val="1"/>
+      <w:numFmt w:val="bullet"/>
+      <w:lvlText w:val=""/>
+      <w:lvlJc w:val="left"/>
+      <w:pPr>
+        <w:ind w:left="4320" w:hanging="360"/>
+      </w:pPr>
+      <w:rPr>
+        <w:rFonts w:ascii="Wingdings" w:hAnsi="Wingdings" w:hint="default"/>
+      </w:rPr>
+    </w:lvl>
+    <w:lvl w:ilvl="6" w:tplc="04090001" w:tentative="1">
+      <w:start w:val="1"/>
+      <w:numFmt w:val="bullet"/>
+      <w:lvlText w:val=""/>
+      <w:lvlJc w:val="left"/>
+      <w:pPr>
+        <w:ind w:left="5040" w:hanging="360"/>
+      </w:pPr>
+      <w:rPr>
+        <w:rFonts w:ascii="Symbol" w:hAnsi="Symbol" w:hint="default"/>
+      </w:rPr>
+    </w:lvl>
+    <w:lvl w:ilvl="7" w:tplc="04090003" w:tentative="1">
+      <w:start w:val="1"/>
+      <w:numFmt w:val="bullet"/>
+      <w:lvlText w:val="o"/>
+      <w:lvlJc w:val="left"/>
+      <w:pPr>
+        <w:ind w:left="5760" w:hanging="360"/>
+      </w:pPr>
+      <w:rPr>
+        <w:rFonts w:ascii="Courier New" w:hAnsi="Courier New" w:cs="Courier New" w:hint="default"/>
+      </w:rPr>
+    </w:lvl>
+    <w:lvl w:ilvl="8" w:tplc="04090005" w:tentative="1">
+      <w:start w:val="1"/>
+      <w:numFmt w:val="bullet"/>
+      <w:lvlText w:val=""/>
+      <w:lvlJc w:val="left"/>
+      <w:pPr>
+        <w:ind w:left="6480" w:hanging="360"/>
+      </w:pPr>
+      <w:rPr>
+        <w:rFonts w:ascii="Wingdings" w:hAnsi="Wingdings" w:hint="default"/>
+      </w:rPr>
+    </w:lvl>
+  </w:abstractNum>
+  <w:num w:numId="1" w16cid:durableId="1432244073">
+    <w:abstractNumId w:val="5"/>
+  </w:num>
+  <w:num w:numId="2" w16cid:durableId="635255178">
     <w:abstractNumId w:val="0"/>
+  </w:num>
+  <w:num w:numId="3" w16cid:durableId="744304769">
+    <w:abstractNumId w:val="3"/>
+  </w:num>
+  <w:num w:numId="4" w16cid:durableId="279924449">
+    <w:abstractNumId w:val="6"/>
+  </w:num>
+  <w:num w:numId="5" w16cid:durableId="1109201975">
+    <w:abstractNumId w:val="1"/>
+  </w:num>
+  <w:num w:numId="6" w16cid:durableId="1128816306">
+    <w:abstractNumId w:val="4"/>
+  </w:num>
+  <w:num w:numId="7" w16cid:durableId="79451277">
+    <w:abstractNumId w:val="10"/>
+  </w:num>
+  <w:num w:numId="8" w16cid:durableId="723718164">
+    <w:abstractNumId w:val="4"/>
+    <w:lvlOverride w:ilvl="0"/>
+    <w:lvlOverride w:ilvl="1">
+      <w:startOverride w:val="1"/>
+    </w:lvlOverride>
+    <w:lvlOverride w:ilvl="2">
+      <w:startOverride w:val="1"/>
+    </w:lvlOverride>
+    <w:lvlOverride w:ilvl="3">
+      <w:startOverride w:val="1"/>
+    </w:lvlOverride>
+    <w:lvlOverride w:ilvl="4">
+      <w:startOverride w:val="1"/>
+    </w:lvlOverride>
+    <w:lvlOverride w:ilvl="5">
+      <w:startOverride w:val="1"/>
+    </w:lvlOverride>
+    <w:lvlOverride w:ilvl="6">
+      <w:startOverride w:val="1"/>
+    </w:lvlOverride>
+    <w:lvlOverride w:ilvl="7">
+      <w:startOverride w:val="1"/>
+    </w:lvlOverride>
+    <w:lvlOverride w:ilvl="8">
+      <w:startOverride w:val="1"/>
+    </w:lvlOverride>
+  </w:num>
+  <w:num w:numId="9" w16cid:durableId="726415969">
+    <w:abstractNumId w:val="7"/>
+  </w:num>
+  <w:num w:numId="10" w16cid:durableId="111286673">
+    <w:abstractNumId w:val="8"/>
+  </w:num>
+  <w:num w:numId="11" w16cid:durableId="1731072210">
+    <w:abstractNumId w:val="9"/>
+  </w:num>
+  <w:num w:numId="12" w16cid:durableId="458760768">
+    <w:abstractNumId w:val="2"/>
   </w:num>
 </w:numbering>
 </file>
 
+<file path=word/people.xml><?xml version="1.0" encoding="utf-8"?>
+<w15:people xmlns:wpc="http://schemas.microsoft.com/office/word/2010/wordprocessingCanvas" xmlns:cx="http://schemas.microsoft.com/office/drawing/2014/chartex" xmlns:cx1="http://schemas.microsoft.com/office/drawing/2015/9/8/chartex" xmlns:cx2="http://schemas.microsoft.com/office/drawing/2015/10/21/chartex" xmlns:cx3="http://schemas.microsoft.com/office/drawing/2016/5/9/chartex" xmlns:cx4="http://schemas.microsoft.com/office/drawing/2016/5/10/chartex" xmlns:cx5="http://schemas.microsoft.com/office/drawing/2016/5/11/chartex" xmlns:cx6="http://schemas.microsoft.com/office/drawing/2016/5/12/chartex" xmlns:cx7="http://schemas.microsoft.com/office/drawing/2016/5/13/chartex" xmlns:cx8="http://schemas.microsoft.com/office/drawing/2016/5/14/chartex" xmlns:mc="http://schemas.openxmlformats.org/markup-compatibility/2006" xmlns:aink="http://schemas.microsoft.com/office/drawing/2016/ink" xmlns:am3d="http://schemas.microsoft.com/office/drawing/2017/model3d" xmlns:o="urn:schemas-microsoft-com:office:office" xmlns:oel="http://schemas.microsoft.com/office/2019/extlst" xmlns:r="http://schemas.openxmlformats.org/officeDocument/2006/relationships" xmlns:m="http://schemas.openxmlformats.org/officeDocument/2006/math" xmlns:v="urn:schemas-microsoft-com:vml" xmlns:wp14="http://schemas.microsoft.com/office/word/2010/wordprocessingDrawing" xmlns:wp="http://schemas.openxmlformats.org/drawingml/2006/wordprocessingDrawing" xmlns:w10="urn:schemas-microsoft-com:office:word" xmlns:w="http://schemas.openxmlformats.org/wordprocessingml/2006/main" xmlns:w14="http://schemas.microsoft.com/office/word/2010/wordml" xmlns:w15="http://schemas.microsoft.com/office/word/2012/wordml" xmlns:w16cex="http://schemas.microsoft.com/office/word/2018/wordml/cex" xmlns:w16cid="http://schemas.microsoft.com/office/word/2016/wordml/cid" xmlns:w16="http://schemas.microsoft.com/office/word/2018/wordml" xmlns:w16du="http://schemas.microsoft.com/office/word/2023/wordml/word16du" xmlns:w16sdtdh="http://schemas.microsoft.com/office/word/2020/wordml/sdtdatahash" xmlns:w16se="http://schemas.microsoft.com/office/word/2015/wordml/symex" xmlns:wpg="http://schemas.microsoft.com/office/word/2010/wordprocessingGroup" xmlns:wpi="http://schemas.microsoft.com/office/word/2010/wordprocessingInk" xmlns:wne="http://schemas.microsoft.com/office/word/2006/wordml" xmlns:wps="http://schemas.microsoft.com/office/word/2010/wordprocessingShape" mc:Ignorable="w14 w15 w16se w16cid w16 w16cex w16sdtdh w16du wp14">
+  <w15:person w15:author="Jeff Oliver">
+    <w15:presenceInfo w15:providerId="Windows Live" w15:userId="f1d70970662d9c5c"/>
+  </w15:person>
+</w15:people>
+</file>
+
 <file path=word/styles.xml><?xml version="1.0" encoding="utf-8"?>
-<w:styles xmlns:mc="http://schemas.openxmlformats.org/markup-compatibility/2006" xmlns:r="http://schemas.openxmlformats.org/officeDocument/2006/relationships" xmlns:w="http://schemas.openxmlformats.org/wordprocessingml/2006/main" xmlns:w14="http://schemas.microsoft.com/office/word/2010/wordml" xmlns:w15="http://schemas.microsoft.com/office/word/2012/wordml" xmlns:w16cex="http://schemas.microsoft.com/office/word/2018/wordml/cex" xmlns:w16cid="http://schemas.microsoft.com/office/word/2016/wordml/cid" xmlns:w16="http://schemas.microsoft.com/office/word/2018/wordml" xmlns:w16sdtdh="http://schemas.microsoft.com/office/word/2020/wordml/sdtdatahash" xmlns:w16se="http://schemas.microsoft.com/office/word/2015/wordml/symex" mc:Ignorable="w14 w15 w16se w16cid w16 w16cex w16sdtdh">
+<w:styles xmlns:mc="http://schemas.openxmlformats.org/markup-compatibility/2006" xmlns:r="http://schemas.openxmlformats.org/officeDocument/2006/relationships" xmlns:w="http://schemas.openxmlformats.org/wordprocessingml/2006/main" xmlns:w14="http://schemas.microsoft.com/office/word/2010/wordml" xmlns:w15="http://schemas.microsoft.com/office/word/2012/wordml" xmlns:w16cex="http://schemas.microsoft.com/office/word/2018/wordml/cex" xmlns:w16cid="http://schemas.microsoft.com/office/word/2016/wordml/cid" xmlns:w16="http://schemas.microsoft.com/office/word/2018/wordml" xmlns:w16du="http://schemas.microsoft.com/office/word/2023/wordml/word16du" xmlns:w16sdtdh="http://schemas.microsoft.com/office/word/2020/wordml/sdtdatahash" xmlns:w16se="http://schemas.microsoft.com/office/word/2015/wordml/symex" mc:Ignorable="w14 w15 w16se w16cid w16 w16cex w16sdtdh w16du">
   <w:docDefaults>
     <w:rPrDefault>
       <w:rPr>
         <w:rFonts w:asciiTheme="minorHAnsi" w:eastAsiaTheme="minorHAnsi" w:hAnsiTheme="minorHAnsi" w:cstheme="minorBidi"/>
         <w:kern w:val="2"/>
-        <w:sz w:val="22"/>
-        <w:szCs w:val="22"/>
+        <w:sz w:val="24"/>
+        <w:szCs w:val="24"/>
         <w:lang w:val="en-US" w:eastAsia="en-US" w:bidi="ar-SA"/>
         <w14:ligatures w14:val="standardContextual"/>
       </w:rPr>
     </w:rPrDefault>
-    <w:pPrDefault>
-      <w:pPr>
-        <w:spacing w:after="160" w:line="259" w:lineRule="auto"/>
-      </w:pPr>
-    </w:pPrDefault>
+    <w:pPrDefault/>
   </w:docDefaults>
   <w:latentStyles w:defLockedState="0" w:defUIPriority="99" w:defSemiHidden="0" w:defUnhideWhenUsed="0" w:defQFormat="0" w:count="376">
     <w:lsdException w:name="Normal" w:uiPriority="0" w:qFormat="1"/>
@@ -631,19 +1879,19 @@
     <w:lsdException w:name="toc 8" w:semiHidden="1" w:uiPriority="39" w:unhideWhenUsed="1"/>
     <w:lsdException w:name="toc 9" w:semiHidden="1" w:uiPriority="39" w:unhideWhenUsed="1"/>
     <w:lsdException w:name="Normal Indent" w:semiHidden="1" w:unhideWhenUsed="1"/>
-    <w:lsdException w:name="footnote text" w:semiHidden="1" w:unhideWhenUsed="1"/>
+    <w:lsdException w:name="footnote text" w:semiHidden="1" w:uiPriority="0" w:unhideWhenUsed="1" w:qFormat="1"/>
     <w:lsdException w:name="annotation text" w:semiHidden="1" w:unhideWhenUsed="1"/>
-    <w:lsdException w:name="header" w:semiHidden="1" w:unhideWhenUsed="1" w:qFormat="1"/>
-    <w:lsdException w:name="footer" w:semiHidden="1" w:unhideWhenUsed="1" w:qFormat="1"/>
+    <w:lsdException w:name="header" w:semiHidden="1" w:unhideWhenUsed="1"/>
+    <w:lsdException w:name="footer" w:semiHidden="1" w:unhideWhenUsed="1"/>
     <w:lsdException w:name="index heading" w:semiHidden="1" w:unhideWhenUsed="1"/>
     <w:lsdException w:name="caption" w:semiHidden="1" w:uiPriority="35" w:unhideWhenUsed="1" w:qFormat="1"/>
     <w:lsdException w:name="table of figures" w:semiHidden="1" w:unhideWhenUsed="1"/>
     <w:lsdException w:name="envelope address" w:semiHidden="1" w:unhideWhenUsed="1"/>
     <w:lsdException w:name="envelope return" w:semiHidden="1" w:unhideWhenUsed="1"/>
-    <w:lsdException w:name="footnote reference" w:semiHidden="1" w:unhideWhenUsed="1"/>
+    <w:lsdException w:name="footnote reference" w:semiHidden="1" w:uiPriority="0" w:unhideWhenUsed="1" w:qFormat="1"/>
     <w:lsdException w:name="annotation reference" w:semiHidden="1" w:unhideWhenUsed="1"/>
     <w:lsdException w:name="line number" w:semiHidden="1" w:unhideWhenUsed="1"/>
-    <w:lsdException w:name="page number" w:semiHidden="1" w:uiPriority="0" w:unhideWhenUsed="1" w:qFormat="1"/>
+    <w:lsdException w:name="page number" w:semiHidden="1" w:unhideWhenUsed="1"/>
     <w:lsdException w:name="endnote reference" w:semiHidden="1" w:unhideWhenUsed="1"/>
     <w:lsdException w:name="endnote text" w:semiHidden="1" w:unhideWhenUsed="1"/>
     <w:lsdException w:name="table of authorities" w:semiHidden="1" w:unhideWhenUsed="1"/>
@@ -668,7 +1916,7 @@
     <w:lsdException w:name="Closing" w:semiHidden="1" w:unhideWhenUsed="1"/>
     <w:lsdException w:name="Signature" w:semiHidden="1" w:unhideWhenUsed="1"/>
     <w:lsdException w:name="Default Paragraph Font" w:semiHidden="1" w:uiPriority="1" w:unhideWhenUsed="1"/>
-    <w:lsdException w:name="Body Text" w:semiHidden="1" w:unhideWhenUsed="1"/>
+    <w:lsdException w:name="Body Text" w:semiHidden="1" w:uiPriority="0" w:unhideWhenUsed="1"/>
     <w:lsdException w:name="Body Text Indent" w:semiHidden="1" w:unhideWhenUsed="1"/>
     <w:lsdException w:name="List Continue" w:semiHidden="1" w:unhideWhenUsed="1"/>
     <w:lsdException w:name="List Continue 2" w:semiHidden="1" w:unhideWhenUsed="1"/>
@@ -781,7 +2029,7 @@
     <w:lsdException w:name="Medium Shading 2 Accent 1" w:uiPriority="64"/>
     <w:lsdException w:name="Medium List 1 Accent 1" w:uiPriority="65"/>
     <w:lsdException w:name="Revision" w:semiHidden="1"/>
-    <w:lsdException w:name="List Paragraph" w:uiPriority="34" w:qFormat="1"/>
+    <w:lsdException w:name="List Paragraph" w:uiPriority="0" w:qFormat="1"/>
     <w:lsdException w:name="Quote" w:uiPriority="29" w:qFormat="1"/>
     <w:lsdException w:name="Intense Quote" w:uiPriority="30" w:qFormat="1"/>
     <w:lsdException w:name="Medium List 2 Accent 1" w:uiPriority="66"/>
@@ -982,6 +2230,11 @@
   <w:style w:type="paragraph" w:default="1" w:styleId="Normal">
     <w:name w:val="Normal"/>
     <w:qFormat/>
+    <w:rsid w:val="005461F5"/>
+    <w:rPr>
+      <w:rFonts w:eastAsiaTheme="minorEastAsia"/>
+      <w:lang w:eastAsia="zh-CN"/>
+    </w:rPr>
   </w:style>
   <w:style w:type="character" w:default="1" w:styleId="DefaultParagraphFont">
     <w:name w:val="Default Paragraph Font"/>
@@ -1010,53 +2263,261 @@
     <w:semiHidden/>
     <w:unhideWhenUsed/>
   </w:style>
+  <w:style w:type="paragraph" w:customStyle="1" w:styleId="FRAStyle">
+    <w:name w:val="FRA Style"/>
+    <w:basedOn w:val="Normal"/>
+    <w:qFormat/>
+    <w:rsid w:val="005461F5"/>
+    <w:pPr>
+      <w:spacing w:line="320" w:lineRule="exact"/>
+      <w:ind w:left="-5" w:firstLine="5"/>
+      <w:jc w:val="both"/>
+    </w:pPr>
+    <w:rPr>
+      <w:rFonts w:ascii="Helvetica" w:eastAsia="Times New Roman" w:hAnsi="Helvetica" w:cs="Times New Roman"/>
+      <w:kern w:val="0"/>
+      <w:sz w:val="22"/>
+      <w:szCs w:val="22"/>
+      <w:lang w:eastAsia="en-US"/>
+      <w14:ligatures w14:val="none"/>
+    </w:rPr>
+  </w:style>
+  <w:style w:type="paragraph" w:styleId="Title">
+    <w:name w:val="Title"/>
+    <w:basedOn w:val="Normal"/>
+    <w:next w:val="Normal"/>
+    <w:link w:val="TitleChar"/>
+    <w:uiPriority w:val="10"/>
+    <w:qFormat/>
+    <w:rsid w:val="005461F5"/>
+    <w:pPr>
+      <w:keepNext/>
+      <w:keepLines/>
+      <w:spacing w:before="480" w:after="120"/>
+    </w:pPr>
+    <w:rPr>
+      <w:rFonts w:ascii="Times New Roman" w:eastAsia="Times New Roman" w:hAnsi="Times New Roman" w:cs="Times New Roman"/>
+      <w:b/>
+      <w:kern w:val="0"/>
+      <w:sz w:val="72"/>
+      <w:szCs w:val="72"/>
+      <w:lang w:eastAsia="en-US"/>
+      <w14:ligatures w14:val="none"/>
+    </w:rPr>
+  </w:style>
+  <w:style w:type="character" w:customStyle="1" w:styleId="TitleChar">
+    <w:name w:val="Title Char"/>
+    <w:basedOn w:val="DefaultParagraphFont"/>
+    <w:link w:val="Title"/>
+    <w:uiPriority w:val="10"/>
+    <w:rsid w:val="005461F5"/>
+    <w:rPr>
+      <w:rFonts w:ascii="Times New Roman" w:eastAsia="Times New Roman" w:hAnsi="Times New Roman" w:cs="Times New Roman"/>
+      <w:b/>
+      <w:kern w:val="0"/>
+      <w:sz w:val="72"/>
+      <w:szCs w:val="72"/>
+      <w14:ligatures w14:val="none"/>
+    </w:rPr>
+  </w:style>
+  <w:style w:type="character" w:styleId="Strong">
+    <w:name w:val="Strong"/>
+    <w:basedOn w:val="DefaultParagraphFont"/>
+    <w:uiPriority w:val="22"/>
+    <w:qFormat/>
+    <w:rsid w:val="005461F5"/>
+    <w:rPr>
+      <w:b/>
+      <w:bCs/>
+    </w:rPr>
+  </w:style>
+  <w:style w:type="paragraph" w:styleId="BodyText">
+    <w:name w:val="Body Text"/>
+    <w:basedOn w:val="Normal"/>
+    <w:link w:val="BodyTextChar"/>
+    <w:rsid w:val="005461F5"/>
+    <w:pPr>
+      <w:spacing w:after="120" w:line="320" w:lineRule="exact"/>
+    </w:pPr>
+    <w:rPr>
+      <w:rFonts w:ascii="Times New Roman" w:eastAsia="Times New Roman" w:hAnsi="Times New Roman" w:cs="Times New Roman"/>
+      <w:kern w:val="0"/>
+      <w:sz w:val="23"/>
+      <w:lang w:eastAsia="en-US"/>
+      <w14:ligatures w14:val="none"/>
+    </w:rPr>
+  </w:style>
+  <w:style w:type="character" w:customStyle="1" w:styleId="BodyTextChar">
+    <w:name w:val="Body Text Char"/>
+    <w:basedOn w:val="DefaultParagraphFont"/>
+    <w:link w:val="BodyText"/>
+    <w:rsid w:val="005461F5"/>
+    <w:rPr>
+      <w:rFonts w:ascii="Times New Roman" w:eastAsia="Times New Roman" w:hAnsi="Times New Roman" w:cs="Times New Roman"/>
+      <w:kern w:val="0"/>
+      <w:sz w:val="23"/>
+      <w14:ligatures w14:val="none"/>
+    </w:rPr>
+  </w:style>
+  <w:style w:type="paragraph" w:styleId="FootnoteText">
+    <w:name w:val="footnote text"/>
+    <w:basedOn w:val="Normal"/>
+    <w:link w:val="FootnoteTextChar"/>
+    <w:qFormat/>
+    <w:rsid w:val="005461F5"/>
+    <w:pPr>
+      <w:spacing w:line="320" w:lineRule="exact"/>
+    </w:pPr>
+    <w:rPr>
+      <w:rFonts w:ascii="Times New Roman" w:eastAsia="Times New Roman" w:hAnsi="Times New Roman" w:cs="Times New Roman"/>
+      <w:kern w:val="0"/>
+      <w:sz w:val="20"/>
+      <w:szCs w:val="20"/>
+      <w:lang w:eastAsia="en-US"/>
+      <w14:ligatures w14:val="none"/>
+    </w:rPr>
+  </w:style>
+  <w:style w:type="character" w:customStyle="1" w:styleId="FootnoteTextChar">
+    <w:name w:val="Footnote Text Char"/>
+    <w:basedOn w:val="DefaultParagraphFont"/>
+    <w:link w:val="FootnoteText"/>
+    <w:qFormat/>
+    <w:rsid w:val="005461F5"/>
+    <w:rPr>
+      <w:rFonts w:ascii="Times New Roman" w:eastAsia="Times New Roman" w:hAnsi="Times New Roman" w:cs="Times New Roman"/>
+      <w:kern w:val="0"/>
+      <w:sz w:val="20"/>
+      <w:szCs w:val="20"/>
+      <w14:ligatures w14:val="none"/>
+    </w:rPr>
+  </w:style>
+  <w:style w:type="character" w:styleId="FootnoteReference">
+    <w:name w:val="footnote reference"/>
+    <w:qFormat/>
+    <w:rsid w:val="005461F5"/>
+    <w:rPr>
+      <w:vertAlign w:val="superscript"/>
+    </w:rPr>
+  </w:style>
+  <w:style w:type="paragraph" w:styleId="PlainText">
+    <w:name w:val="Plain Text"/>
+    <w:basedOn w:val="Normal"/>
+    <w:link w:val="PlainTextChar"/>
+    <w:uiPriority w:val="99"/>
+    <w:unhideWhenUsed/>
+    <w:rsid w:val="005461F5"/>
+    <w:rPr>
+      <w:rFonts w:ascii="Consolas" w:eastAsia="Calibri" w:hAnsi="Consolas" w:cs="Times New Roman"/>
+      <w:kern w:val="0"/>
+      <w:sz w:val="21"/>
+      <w:szCs w:val="21"/>
+      <w:lang w:eastAsia="en-US"/>
+      <w14:ligatures w14:val="none"/>
+    </w:rPr>
+  </w:style>
+  <w:style w:type="character" w:customStyle="1" w:styleId="PlainTextChar">
+    <w:name w:val="Plain Text Char"/>
+    <w:basedOn w:val="DefaultParagraphFont"/>
+    <w:link w:val="PlainText"/>
+    <w:uiPriority w:val="99"/>
+    <w:rsid w:val="005461F5"/>
+    <w:rPr>
+      <w:rFonts w:ascii="Consolas" w:eastAsia="Calibri" w:hAnsi="Consolas" w:cs="Times New Roman"/>
+      <w:kern w:val="0"/>
+      <w:sz w:val="21"/>
+      <w:szCs w:val="21"/>
+      <w14:ligatures w14:val="none"/>
+    </w:rPr>
+  </w:style>
+  <w:style w:type="paragraph" w:styleId="HTMLPreformatted">
+    <w:name w:val="HTML Preformatted"/>
+    <w:basedOn w:val="Normal"/>
+    <w:link w:val="HTMLPreformattedChar"/>
+    <w:uiPriority w:val="99"/>
+    <w:unhideWhenUsed/>
+    <w:rsid w:val="005461F5"/>
+    <w:pPr>
+      <w:tabs>
+        <w:tab w:val="left" w:pos="916"/>
+        <w:tab w:val="left" w:pos="1832"/>
+        <w:tab w:val="left" w:pos="2748"/>
+        <w:tab w:val="left" w:pos="3664"/>
+        <w:tab w:val="left" w:pos="4580"/>
+        <w:tab w:val="left" w:pos="5496"/>
+        <w:tab w:val="left" w:pos="6412"/>
+        <w:tab w:val="left" w:pos="7328"/>
+        <w:tab w:val="left" w:pos="8244"/>
+        <w:tab w:val="left" w:pos="9160"/>
+        <w:tab w:val="left" w:pos="10076"/>
+        <w:tab w:val="left" w:pos="10992"/>
+        <w:tab w:val="left" w:pos="11908"/>
+        <w:tab w:val="left" w:pos="12824"/>
+        <w:tab w:val="left" w:pos="13740"/>
+        <w:tab w:val="left" w:pos="14656"/>
+      </w:tabs>
+    </w:pPr>
+    <w:rPr>
+      <w:rFonts w:ascii="Courier" w:eastAsia="MS Mincho" w:hAnsi="Courier" w:cs="Courier"/>
+      <w:kern w:val="0"/>
+      <w:sz w:val="20"/>
+      <w:szCs w:val="20"/>
+      <w:lang w:eastAsia="en-US"/>
+      <w14:ligatures w14:val="none"/>
+    </w:rPr>
+  </w:style>
+  <w:style w:type="character" w:customStyle="1" w:styleId="HTMLPreformattedChar">
+    <w:name w:val="HTML Preformatted Char"/>
+    <w:basedOn w:val="DefaultParagraphFont"/>
+    <w:link w:val="HTMLPreformatted"/>
+    <w:uiPriority w:val="99"/>
+    <w:rsid w:val="005461F5"/>
+    <w:rPr>
+      <w:rFonts w:ascii="Courier" w:eastAsia="MS Mincho" w:hAnsi="Courier" w:cs="Courier"/>
+      <w:kern w:val="0"/>
+      <w:sz w:val="20"/>
+      <w:szCs w:val="20"/>
+      <w14:ligatures w14:val="none"/>
+    </w:rPr>
+  </w:style>
+  <w:style w:type="character" w:styleId="EndnoteReference">
+    <w:name w:val="endnote reference"/>
+    <w:basedOn w:val="DefaultParagraphFont"/>
+    <w:uiPriority w:val="99"/>
+    <w:semiHidden/>
+    <w:unhideWhenUsed/>
+    <w:rsid w:val="005461F5"/>
+    <w:rPr>
+      <w:vertAlign w:val="superscript"/>
+    </w:rPr>
+  </w:style>
+  <w:style w:type="paragraph" w:customStyle="1" w:styleId="Numberpar">
+    <w:name w:val="Number par"/>
+    <w:rsid w:val="005461F5"/>
+    <w:pPr>
+      <w:numPr>
+        <w:numId w:val="6"/>
+      </w:numPr>
+      <w:spacing w:line="360" w:lineRule="auto"/>
+      <w:ind w:left="720"/>
+    </w:pPr>
+    <w:rPr>
+      <w:rFonts w:ascii="Times New Roman" w:eastAsia="Times New Roman" w:hAnsi="Times New Roman" w:cs="Times New Roman"/>
+      <w:kern w:val="0"/>
+      <w14:ligatures w14:val="none"/>
+    </w:rPr>
+  </w:style>
   <w:style w:type="paragraph" w:styleId="ListParagraph">
     <w:name w:val="List Paragraph"/>
     <w:basedOn w:val="Normal"/>
-    <w:uiPriority w:val="34"/>
     <w:qFormat/>
-    <w:rsid w:val="00F23A10"/>
+    <w:rsid w:val="005461F5"/>
     <w:pPr>
       <w:ind w:left="720"/>
       <w:contextualSpacing/>
     </w:pPr>
-  </w:style>
-  <w:style w:type="paragraph" w:styleId="Footer">
-    <w:name w:val="footer"/>
-    <w:basedOn w:val="Normal"/>
-    <w:link w:val="FooterChar"/>
-    <w:uiPriority w:val="99"/>
-    <w:unhideWhenUsed/>
-    <w:qFormat/>
-    <w:rsid w:val="00D01A1C"/>
-    <w:pPr>
-      <w:tabs>
-        <w:tab w:val="center" w:pos="4320"/>
-        <w:tab w:val="right" w:pos="8640"/>
-      </w:tabs>
-      <w:spacing w:after="0" w:line="240" w:lineRule="auto"/>
-      <w:ind w:left="10" w:hanging="10"/>
-      <w:jc w:val="both"/>
-    </w:pPr>
     <w:rPr>
-      <w:rFonts w:ascii="Arial" w:eastAsia="Arial" w:hAnsi="Arial" w:cs="Arial"/>
-      <w:color w:val="000000"/>
-      <w:kern w:val="0"/>
-      <w14:ligatures w14:val="none"/>
-    </w:rPr>
-  </w:style>
-  <w:style w:type="character" w:customStyle="1" w:styleId="FooterChar">
-    <w:name w:val="Footer Char"/>
-    <w:basedOn w:val="DefaultParagraphFont"/>
-    <w:link w:val="Footer"/>
-    <w:uiPriority w:val="99"/>
-    <w:qFormat/>
-    <w:rsid w:val="00D01A1C"/>
-    <w:rPr>
-      <w:rFonts w:ascii="Arial" w:eastAsia="Arial" w:hAnsi="Arial" w:cs="Arial"/>
-      <w:color w:val="000000"/>
-      <w:kern w:val="0"/>
-      <w14:ligatures w14:val="none"/>
+      <w:rFonts w:eastAsiaTheme="minorHAnsi"/>
+      <w:lang w:eastAsia="en-US"/>
     </w:rPr>
   </w:style>
   <w:style w:type="paragraph" w:styleId="Header">
@@ -1065,44 +2526,101 @@
     <w:link w:val="HeaderChar"/>
     <w:uiPriority w:val="99"/>
     <w:unhideWhenUsed/>
-    <w:qFormat/>
-    <w:rsid w:val="00D01A1C"/>
+    <w:rsid w:val="005461F5"/>
     <w:pPr>
       <w:tabs>
-        <w:tab w:val="center" w:pos="4320"/>
-        <w:tab w:val="right" w:pos="8640"/>
+        <w:tab w:val="center" w:pos="4680"/>
+        <w:tab w:val="right" w:pos="9360"/>
       </w:tabs>
-      <w:spacing w:after="0" w:line="240" w:lineRule="auto"/>
-      <w:ind w:left="10" w:hanging="10"/>
-      <w:jc w:val="both"/>
     </w:pPr>
-    <w:rPr>
-      <w:rFonts w:ascii="Arial" w:eastAsia="Arial" w:hAnsi="Arial" w:cs="Arial"/>
-      <w:color w:val="000000"/>
-      <w:kern w:val="0"/>
-      <w14:ligatures w14:val="none"/>
-    </w:rPr>
   </w:style>
   <w:style w:type="character" w:customStyle="1" w:styleId="HeaderChar">
     <w:name w:val="Header Char"/>
     <w:basedOn w:val="DefaultParagraphFont"/>
     <w:link w:val="Header"/>
     <w:uiPriority w:val="99"/>
-    <w:qFormat/>
-    <w:rsid w:val="00D01A1C"/>
+    <w:rsid w:val="005461F5"/>
     <w:rPr>
-      <w:rFonts w:ascii="Arial" w:eastAsia="Arial" w:hAnsi="Arial" w:cs="Arial"/>
-      <w:color w:val="000000"/>
-      <w:kern w:val="0"/>
-      <w14:ligatures w14:val="none"/>
+      <w:rFonts w:eastAsiaTheme="minorEastAsia"/>
+      <w:lang w:eastAsia="zh-CN"/>
     </w:rPr>
   </w:style>
-  <w:style w:type="character" w:styleId="PageNumber">
-    <w:name w:val="page number"/>
+  <w:style w:type="paragraph" w:styleId="Footer">
+    <w:name w:val="footer"/>
+    <w:basedOn w:val="Normal"/>
+    <w:link w:val="FooterChar"/>
+    <w:uiPriority w:val="99"/>
+    <w:unhideWhenUsed/>
+    <w:rsid w:val="005461F5"/>
+    <w:pPr>
+      <w:tabs>
+        <w:tab w:val="center" w:pos="4680"/>
+        <w:tab w:val="right" w:pos="9360"/>
+      </w:tabs>
+    </w:pPr>
+  </w:style>
+  <w:style w:type="character" w:customStyle="1" w:styleId="FooterChar">
+    <w:name w:val="Footer Char"/>
     <w:basedOn w:val="DefaultParagraphFont"/>
+    <w:link w:val="Footer"/>
+    <w:uiPriority w:val="99"/>
+    <w:rsid w:val="005461F5"/>
+    <w:rPr>
+      <w:rFonts w:eastAsiaTheme="minorEastAsia"/>
+      <w:lang w:eastAsia="zh-CN"/>
+    </w:rPr>
+  </w:style>
+  <w:style w:type="paragraph" w:customStyle="1" w:styleId="FRACitation">
+    <w:name w:val="FRA Citation"/>
+    <w:basedOn w:val="HTMLPreformatted"/>
+    <w:qFormat/>
+    <w:rsid w:val="009D4BBF"/>
+    <w:rPr>
+      <w:rFonts w:ascii="Helvetica" w:hAnsi="Helvetica"/>
+      <w:sz w:val="18"/>
+      <w:szCs w:val="18"/>
+    </w:rPr>
+  </w:style>
+  <w:style w:type="paragraph" w:customStyle="1" w:styleId="FRACondensed">
+    <w:name w:val="FRA Condensed"/>
+    <w:basedOn w:val="Normal"/>
+    <w:qFormat/>
+    <w:rsid w:val="00335068"/>
+    <w:pPr>
+      <w:tabs>
+        <w:tab w:val="left" w:pos="360"/>
+      </w:tabs>
+      <w:spacing w:after="120"/>
+      <w:jc w:val="both"/>
+    </w:pPr>
+    <w:rPr>
+      <w:rFonts w:ascii="Helvetica" w:hAnsi="Helvetica"/>
+      <w:sz w:val="22"/>
+      <w:szCs w:val="22"/>
+    </w:rPr>
+  </w:style>
+  <w:style w:type="character" w:styleId="Hyperlink">
+    <w:name w:val="Hyperlink"/>
+    <w:basedOn w:val="DefaultParagraphFont"/>
+    <w:uiPriority w:val="99"/>
+    <w:semiHidden/>
     <w:unhideWhenUsed/>
-    <w:qFormat/>
-    <w:rsid w:val="00D01A1C"/>
+    <w:rsid w:val="00670455"/>
+    <w:rPr>
+      <w:color w:val="0563C1" w:themeColor="hyperlink"/>
+      <w:u w:val="single"/>
+    </w:rPr>
+  </w:style>
+  <w:style w:type="paragraph" w:styleId="Revision">
+    <w:name w:val="Revision"/>
+    <w:hidden/>
+    <w:uiPriority w:val="99"/>
+    <w:semiHidden/>
+    <w:rsid w:val="00992D41"/>
+    <w:rPr>
+      <w:rFonts w:eastAsiaTheme="minorEastAsia"/>
+      <w:lang w:eastAsia="zh-CN"/>
+    </w:rPr>
   </w:style>
 </w:styles>
 </file>

</xml_diff>